<commit_message>
little fix on similarities
</commit_message>
<xml_diff>
--- a/Exploration interne de la structure conceptuelle des données.docx
+++ b/Exploration interne de la structure conceptuelle des données.docx
@@ -301,6 +301,14 @@
       <w:r>
         <w:t>Mai - Juillet 2022</w:t>
       </w:r>
+    </w:p>
+    <w:p>
+      <w:pPr>
+        <w:pStyle w:val="Coordonnes"/>
+      </w:pPr>
+      <w:r>
+        <w:t>Sous la direction de : Mathieu D’Aquin</w:t>
+      </w:r>
       <w:r>
         <w:rPr>
           <w:lang w:bidi="fr-FR"/>
@@ -312,7 +320,7 @@
       <w:pPr>
         <w:pStyle w:val="Titre1"/>
       </w:pPr>
-      <w:bookmarkStart w:id="0" w:name="_Toc108200780"/>
+      <w:bookmarkStart w:id="0" w:name="_Toc108454620"/>
       <w:r>
         <w:lastRenderedPageBreak/>
         <w:t>Table des matières</w:t>
@@ -329,7 +337,7 @@
           <w:rFonts w:eastAsiaTheme="minorEastAsia"/>
           <w:noProof/>
           <w:color w:val="auto"/>
-          <w:lang w:eastAsia="fr-FR"/>
+          <w:lang w:eastAsia="ja-JP"/>
         </w:rPr>
       </w:pPr>
       <w:r>
@@ -341,7 +349,7 @@
       <w:r>
         <w:fldChar w:fldCharType="separate"/>
       </w:r>
-      <w:hyperlink w:anchor="_Toc108200780" w:history="1">
+      <w:hyperlink w:anchor="_Toc108454620" w:history="1">
         <w:r>
           <w:rPr>
             <w:rStyle w:val="Lienhypertexte"/>
@@ -368,7 +376,7 @@
             <w:noProof/>
             <w:webHidden/>
           </w:rPr>
-          <w:instrText xml:space="preserve"> PAGEREF _Toc108200780 \h </w:instrText>
+          <w:instrText xml:space="preserve"> PAGEREF _Toc108454620 \h </w:instrText>
         </w:r>
         <w:r>
           <w:rPr>
@@ -409,10 +417,10 @@
           <w:rFonts w:eastAsiaTheme="minorEastAsia"/>
           <w:noProof/>
           <w:color w:val="auto"/>
-          <w:lang w:eastAsia="fr-FR"/>
-        </w:rPr>
-      </w:pPr>
-      <w:hyperlink w:anchor="_Toc108200781" w:history="1">
+          <w:lang w:eastAsia="ja-JP"/>
+        </w:rPr>
+      </w:pPr>
+      <w:hyperlink w:anchor="_Toc108454621" w:history="1">
         <w:r>
           <w:rPr>
             <w:rStyle w:val="Lienhypertexte"/>
@@ -439,7 +447,7 @@
             <w:noProof/>
             <w:webHidden/>
           </w:rPr>
-          <w:instrText xml:space="preserve"> PAGEREF _Toc108200781 \h </w:instrText>
+          <w:instrText xml:space="preserve"> PAGEREF _Toc108454621 \h </w:instrText>
         </w:r>
         <w:r>
           <w:rPr>
@@ -480,10 +488,10 @@
           <w:rFonts w:eastAsiaTheme="minorEastAsia"/>
           <w:noProof/>
           <w:color w:val="auto"/>
-          <w:lang w:eastAsia="fr-FR"/>
-        </w:rPr>
-      </w:pPr>
-      <w:hyperlink w:anchor="_Toc108200782" w:history="1">
+          <w:lang w:eastAsia="ja-JP"/>
+        </w:rPr>
+      </w:pPr>
+      <w:hyperlink w:anchor="_Toc108454622" w:history="1">
         <w:r>
           <w:rPr>
             <w:rStyle w:val="Lienhypertexte"/>
@@ -510,7 +518,7 @@
             <w:noProof/>
             <w:webHidden/>
           </w:rPr>
-          <w:instrText xml:space="preserve"> PAGEREF _Toc108200782 \h </w:instrText>
+          <w:instrText xml:space="preserve"> PAGEREF _Toc108454622 \h </w:instrText>
         </w:r>
         <w:r>
           <w:rPr>
@@ -551,10 +559,10 @@
           <w:rFonts w:eastAsiaTheme="minorEastAsia"/>
           <w:noProof/>
           <w:color w:val="auto"/>
-          <w:lang w:eastAsia="fr-FR"/>
-        </w:rPr>
-      </w:pPr>
-      <w:hyperlink w:anchor="_Toc108200783" w:history="1">
+          <w:lang w:eastAsia="ja-JP"/>
+        </w:rPr>
+      </w:pPr>
+      <w:hyperlink w:anchor="_Toc108454623" w:history="1">
         <w:r>
           <w:rPr>
             <w:rStyle w:val="Lienhypertexte"/>
@@ -581,7 +589,7 @@
             <w:noProof/>
             <w:webHidden/>
           </w:rPr>
-          <w:instrText xml:space="preserve"> PAGEREF _Toc108200783 \h </w:instrText>
+          <w:instrText xml:space="preserve"> PAGEREF _Toc108454623 \h </w:instrText>
         </w:r>
         <w:r>
           <w:rPr>
@@ -601,7 +609,7 @@
             <w:noProof/>
             <w:webHidden/>
           </w:rPr>
-          <w:t>3</w:t>
+          <w:t>4</w:t>
         </w:r>
         <w:r>
           <w:rPr>
@@ -622,10 +630,10 @@
           <w:rFonts w:eastAsiaTheme="minorEastAsia"/>
           <w:noProof/>
           <w:color w:val="auto"/>
-          <w:lang w:eastAsia="fr-FR"/>
-        </w:rPr>
-      </w:pPr>
-      <w:hyperlink w:anchor="_Toc108200784" w:history="1">
+          <w:lang w:eastAsia="ja-JP"/>
+        </w:rPr>
+      </w:pPr>
+      <w:hyperlink w:anchor="_Toc108454624" w:history="1">
         <w:r>
           <w:rPr>
             <w:rStyle w:val="Lienhypertexte"/>
@@ -652,7 +660,7 @@
             <w:noProof/>
             <w:webHidden/>
           </w:rPr>
-          <w:instrText xml:space="preserve"> PAGEREF _Toc108200784 \h </w:instrText>
+          <w:instrText xml:space="preserve"> PAGEREF _Toc108454624 \h </w:instrText>
         </w:r>
         <w:r>
           <w:rPr>
@@ -672,7 +680,347 @@
             <w:noProof/>
             <w:webHidden/>
           </w:rPr>
-          <w:t>3</w:t>
+          <w:t>5</w:t>
+        </w:r>
+        <w:r>
+          <w:rPr>
+            <w:noProof/>
+            <w:webHidden/>
+          </w:rPr>
+          <w:fldChar w:fldCharType="end"/>
+        </w:r>
+      </w:hyperlink>
+    </w:p>
+    <w:p>
+      <w:pPr>
+        <w:pStyle w:val="TM2"/>
+        <w:tabs>
+          <w:tab w:val="right" w:leader="dot" w:pos="8296"/>
+        </w:tabs>
+        <w:rPr>
+          <w:noProof/>
+        </w:rPr>
+      </w:pPr>
+      <w:hyperlink w:anchor="_Toc108454625" w:history="1">
+        <w:r>
+          <w:rPr>
+            <w:rStyle w:val="Lienhypertexte"/>
+            <w:noProof/>
+          </w:rPr>
+          <w:t>Science des données</w:t>
+        </w:r>
+        <w:r>
+          <w:rPr>
+            <w:noProof/>
+            <w:webHidden/>
+          </w:rPr>
+          <w:tab/>
+        </w:r>
+        <w:r>
+          <w:rPr>
+            <w:noProof/>
+            <w:webHidden/>
+          </w:rPr>
+          <w:fldChar w:fldCharType="begin"/>
+        </w:r>
+        <w:r>
+          <w:rPr>
+            <w:noProof/>
+            <w:webHidden/>
+          </w:rPr>
+          <w:instrText xml:space="preserve"> PAGEREF _Toc108454625 \h </w:instrText>
+        </w:r>
+        <w:r>
+          <w:rPr>
+            <w:noProof/>
+            <w:webHidden/>
+          </w:rPr>
+        </w:r>
+        <w:r>
+          <w:rPr>
+            <w:noProof/>
+            <w:webHidden/>
+          </w:rPr>
+          <w:fldChar w:fldCharType="separate"/>
+        </w:r>
+        <w:r>
+          <w:rPr>
+            <w:noProof/>
+            <w:webHidden/>
+          </w:rPr>
+          <w:t>5</w:t>
+        </w:r>
+        <w:r>
+          <w:rPr>
+            <w:noProof/>
+            <w:webHidden/>
+          </w:rPr>
+          <w:fldChar w:fldCharType="end"/>
+        </w:r>
+      </w:hyperlink>
+    </w:p>
+    <w:p>
+      <w:pPr>
+        <w:pStyle w:val="TM3"/>
+        <w:tabs>
+          <w:tab w:val="right" w:leader="dot" w:pos="8296"/>
+        </w:tabs>
+        <w:rPr>
+          <w:noProof/>
+        </w:rPr>
+      </w:pPr>
+      <w:hyperlink w:anchor="_Toc108454626" w:history="1">
+        <w:r>
+          <w:rPr>
+            <w:rStyle w:val="Lienhypertexte"/>
+            <w:noProof/>
+          </w:rPr>
+          <w:t>Récolte des données</w:t>
+        </w:r>
+        <w:r>
+          <w:rPr>
+            <w:noProof/>
+            <w:webHidden/>
+          </w:rPr>
+          <w:tab/>
+        </w:r>
+        <w:r>
+          <w:rPr>
+            <w:noProof/>
+            <w:webHidden/>
+          </w:rPr>
+          <w:fldChar w:fldCharType="begin"/>
+        </w:r>
+        <w:r>
+          <w:rPr>
+            <w:noProof/>
+            <w:webHidden/>
+          </w:rPr>
+          <w:instrText xml:space="preserve"> PAGEREF _Toc108454626 \h </w:instrText>
+        </w:r>
+        <w:r>
+          <w:rPr>
+            <w:noProof/>
+            <w:webHidden/>
+          </w:rPr>
+        </w:r>
+        <w:r>
+          <w:rPr>
+            <w:noProof/>
+            <w:webHidden/>
+          </w:rPr>
+          <w:fldChar w:fldCharType="separate"/>
+        </w:r>
+        <w:r>
+          <w:rPr>
+            <w:noProof/>
+            <w:webHidden/>
+          </w:rPr>
+          <w:t>5</w:t>
+        </w:r>
+        <w:r>
+          <w:rPr>
+            <w:noProof/>
+            <w:webHidden/>
+          </w:rPr>
+          <w:fldChar w:fldCharType="end"/>
+        </w:r>
+      </w:hyperlink>
+    </w:p>
+    <w:p>
+      <w:pPr>
+        <w:pStyle w:val="TM3"/>
+        <w:tabs>
+          <w:tab w:val="right" w:leader="dot" w:pos="8296"/>
+        </w:tabs>
+        <w:rPr>
+          <w:noProof/>
+        </w:rPr>
+      </w:pPr>
+      <w:hyperlink w:anchor="_Toc108454627" w:history="1">
+        <w:r>
+          <w:rPr>
+            <w:rStyle w:val="Lienhypertexte"/>
+            <w:noProof/>
+          </w:rPr>
+          <w:t>Traitement des données</w:t>
+        </w:r>
+        <w:r>
+          <w:rPr>
+            <w:noProof/>
+            <w:webHidden/>
+          </w:rPr>
+          <w:tab/>
+        </w:r>
+        <w:r>
+          <w:rPr>
+            <w:noProof/>
+            <w:webHidden/>
+          </w:rPr>
+          <w:fldChar w:fldCharType="begin"/>
+        </w:r>
+        <w:r>
+          <w:rPr>
+            <w:noProof/>
+            <w:webHidden/>
+          </w:rPr>
+          <w:instrText xml:space="preserve"> PAGEREF _Toc108454627 \h </w:instrText>
+        </w:r>
+        <w:r>
+          <w:rPr>
+            <w:noProof/>
+            <w:webHidden/>
+          </w:rPr>
+        </w:r>
+        <w:r>
+          <w:rPr>
+            <w:noProof/>
+            <w:webHidden/>
+          </w:rPr>
+          <w:fldChar w:fldCharType="separate"/>
+        </w:r>
+        <w:r>
+          <w:rPr>
+            <w:noProof/>
+            <w:webHidden/>
+          </w:rPr>
+          <w:t>6</w:t>
+        </w:r>
+        <w:r>
+          <w:rPr>
+            <w:noProof/>
+            <w:webHidden/>
+          </w:rPr>
+          <w:fldChar w:fldCharType="end"/>
+        </w:r>
+      </w:hyperlink>
+    </w:p>
+    <w:p>
+      <w:pPr>
+        <w:pStyle w:val="TM2"/>
+        <w:tabs>
+          <w:tab w:val="right" w:leader="dot" w:pos="8296"/>
+        </w:tabs>
+        <w:rPr>
+          <w:noProof/>
+        </w:rPr>
+      </w:pPr>
+      <w:hyperlink w:anchor="_Toc108454628" w:history="1">
+        <w:r>
+          <w:rPr>
+            <w:rStyle w:val="Lienhypertexte"/>
+            <w:noProof/>
+          </w:rPr>
+          <w:t>Exploration des activations du modele</w:t>
+        </w:r>
+        <w:r>
+          <w:rPr>
+            <w:noProof/>
+            <w:webHidden/>
+          </w:rPr>
+          <w:tab/>
+        </w:r>
+        <w:r>
+          <w:rPr>
+            <w:noProof/>
+            <w:webHidden/>
+          </w:rPr>
+          <w:fldChar w:fldCharType="begin"/>
+        </w:r>
+        <w:r>
+          <w:rPr>
+            <w:noProof/>
+            <w:webHidden/>
+          </w:rPr>
+          <w:instrText xml:space="preserve"> PAGEREF _Toc108454628 \h </w:instrText>
+        </w:r>
+        <w:r>
+          <w:rPr>
+            <w:noProof/>
+            <w:webHidden/>
+          </w:rPr>
+        </w:r>
+        <w:r>
+          <w:rPr>
+            <w:noProof/>
+            <w:webHidden/>
+          </w:rPr>
+          <w:fldChar w:fldCharType="separate"/>
+        </w:r>
+        <w:r>
+          <w:rPr>
+            <w:noProof/>
+            <w:webHidden/>
+          </w:rPr>
+          <w:t>7</w:t>
+        </w:r>
+        <w:r>
+          <w:rPr>
+            <w:noProof/>
+            <w:webHidden/>
+          </w:rPr>
+          <w:fldChar w:fldCharType="end"/>
+        </w:r>
+      </w:hyperlink>
+    </w:p>
+    <w:p>
+      <w:pPr>
+        <w:pStyle w:val="TM2"/>
+        <w:tabs>
+          <w:tab w:val="right" w:leader="dot" w:pos="8296"/>
+        </w:tabs>
+        <w:rPr>
+          <w:noProof/>
+        </w:rPr>
+      </w:pPr>
+      <w:hyperlink w:anchor="_Toc108454629" w:history="1">
+        <w:r>
+          <w:rPr>
+            <w:rStyle w:val="Lienhypertexte"/>
+            <w:noProof/>
+          </w:rPr>
+          <w:t>logiciel de visualisation</w:t>
+        </w:r>
+        <w:r>
+          <w:rPr>
+            <w:noProof/>
+            <w:webHidden/>
+          </w:rPr>
+          <w:tab/>
+        </w:r>
+        <w:r>
+          <w:rPr>
+            <w:noProof/>
+            <w:webHidden/>
+          </w:rPr>
+          <w:fldChar w:fldCharType="begin"/>
+        </w:r>
+        <w:r>
+          <w:rPr>
+            <w:noProof/>
+            <w:webHidden/>
+          </w:rPr>
+          <w:instrText xml:space="preserve"> PAGEREF _Toc108454629 \h </w:instrText>
+        </w:r>
+        <w:r>
+          <w:rPr>
+            <w:noProof/>
+            <w:webHidden/>
+          </w:rPr>
+        </w:r>
+        <w:r>
+          <w:rPr>
+            <w:noProof/>
+            <w:webHidden/>
+          </w:rPr>
+          <w:fldChar w:fldCharType="separate"/>
+        </w:r>
+        <w:r>
+          <w:rPr>
+            <w:noProof/>
+            <w:webHidden/>
+          </w:rPr>
+          <w:t>7</w:t>
         </w:r>
         <w:r>
           <w:rPr>
@@ -693,10 +1041,10 @@
           <w:rFonts w:eastAsiaTheme="minorEastAsia"/>
           <w:noProof/>
           <w:color w:val="auto"/>
-          <w:lang w:eastAsia="fr-FR"/>
-        </w:rPr>
-      </w:pPr>
-      <w:hyperlink w:anchor="_Toc108200785" w:history="1">
+          <w:lang w:eastAsia="ja-JP"/>
+        </w:rPr>
+      </w:pPr>
+      <w:hyperlink w:anchor="_Toc108454630" w:history="1">
         <w:r>
           <w:rPr>
             <w:rStyle w:val="Lienhypertexte"/>
@@ -723,7 +1071,7 @@
             <w:noProof/>
             <w:webHidden/>
           </w:rPr>
-          <w:instrText xml:space="preserve"> PAGEREF _Toc108200785 \h </w:instrText>
+          <w:instrText xml:space="preserve"> PAGEREF _Toc108454630 \h </w:instrText>
         </w:r>
         <w:r>
           <w:rPr>
@@ -743,7 +1091,7 @@
             <w:noProof/>
             <w:webHidden/>
           </w:rPr>
-          <w:t>3</w:t>
+          <w:t>7</w:t>
         </w:r>
         <w:r>
           <w:rPr>
@@ -764,10 +1112,10 @@
           <w:rFonts w:eastAsiaTheme="minorEastAsia"/>
           <w:noProof/>
           <w:color w:val="auto"/>
-          <w:lang w:eastAsia="fr-FR"/>
-        </w:rPr>
-      </w:pPr>
-      <w:hyperlink w:anchor="_Toc108200786" w:history="1">
+          <w:lang w:eastAsia="ja-JP"/>
+        </w:rPr>
+      </w:pPr>
+      <w:hyperlink w:anchor="_Toc108454631" w:history="1">
         <w:r>
           <w:rPr>
             <w:rStyle w:val="Lienhypertexte"/>
@@ -794,7 +1142,7 @@
             <w:noProof/>
             <w:webHidden/>
           </w:rPr>
-          <w:instrText xml:space="preserve"> PAGEREF _Toc108200786 \h </w:instrText>
+          <w:instrText xml:space="preserve"> PAGEREF _Toc108454631 \h </w:instrText>
         </w:r>
         <w:r>
           <w:rPr>
@@ -814,7 +1162,7 @@
             <w:noProof/>
             <w:webHidden/>
           </w:rPr>
-          <w:t>4</w:t>
+          <w:t>8</w:t>
         </w:r>
         <w:r>
           <w:rPr>
@@ -835,10 +1183,10 @@
           <w:rFonts w:eastAsiaTheme="minorEastAsia"/>
           <w:noProof/>
           <w:color w:val="auto"/>
-          <w:lang w:eastAsia="fr-FR"/>
-        </w:rPr>
-      </w:pPr>
-      <w:hyperlink w:anchor="_Toc108200787" w:history="1">
+          <w:lang w:eastAsia="ja-JP"/>
+        </w:rPr>
+      </w:pPr>
+      <w:hyperlink w:anchor="_Toc108454632" w:history="1">
         <w:r>
           <w:rPr>
             <w:rStyle w:val="Lienhypertexte"/>
@@ -865,7 +1213,7 @@
             <w:noProof/>
             <w:webHidden/>
           </w:rPr>
-          <w:instrText xml:space="preserve"> PAGEREF _Toc108200787 \h </w:instrText>
+          <w:instrText xml:space="preserve"> PAGEREF _Toc108454632 \h </w:instrText>
         </w:r>
         <w:r>
           <w:rPr>
@@ -885,7 +1233,7 @@
             <w:noProof/>
             <w:webHidden/>
           </w:rPr>
-          <w:t>4</w:t>
+          <w:t>9</w:t>
         </w:r>
         <w:r>
           <w:rPr>
@@ -906,10 +1254,10 @@
           <w:rFonts w:eastAsiaTheme="minorEastAsia"/>
           <w:noProof/>
           <w:color w:val="auto"/>
-          <w:lang w:eastAsia="fr-FR"/>
-        </w:rPr>
-      </w:pPr>
-      <w:hyperlink w:anchor="_Toc108200788" w:history="1">
+          <w:lang w:eastAsia="ja-JP"/>
+        </w:rPr>
+      </w:pPr>
+      <w:hyperlink w:anchor="_Toc108454633" w:history="1">
         <w:r>
           <w:rPr>
             <w:rStyle w:val="Lienhypertexte"/>
@@ -936,7 +1284,7 @@
             <w:noProof/>
             <w:webHidden/>
           </w:rPr>
-          <w:instrText xml:space="preserve"> PAGEREF _Toc108200788 \h </w:instrText>
+          <w:instrText xml:space="preserve"> PAGEREF _Toc108454633 \h </w:instrText>
         </w:r>
         <w:r>
           <w:rPr>
@@ -956,7 +1304,78 @@
             <w:noProof/>
             <w:webHidden/>
           </w:rPr>
-          <w:t>4</w:t>
+          <w:t>10</w:t>
+        </w:r>
+        <w:r>
+          <w:rPr>
+            <w:noProof/>
+            <w:webHidden/>
+          </w:rPr>
+          <w:fldChar w:fldCharType="end"/>
+        </w:r>
+      </w:hyperlink>
+    </w:p>
+    <w:p>
+      <w:pPr>
+        <w:pStyle w:val="TM1"/>
+        <w:tabs>
+          <w:tab w:val="right" w:leader="dot" w:pos="8296"/>
+        </w:tabs>
+        <w:rPr>
+          <w:rFonts w:eastAsiaTheme="minorEastAsia"/>
+          <w:noProof/>
+          <w:color w:val="auto"/>
+          <w:lang w:eastAsia="ja-JP"/>
+        </w:rPr>
+      </w:pPr>
+      <w:hyperlink w:anchor="_Toc108454634" w:history="1">
+        <w:r>
+          <w:rPr>
+            <w:rStyle w:val="Lienhypertexte"/>
+            <w:noProof/>
+          </w:rPr>
+          <w:t>Quatrième de couverture (changer titre)</w:t>
+        </w:r>
+        <w:r>
+          <w:rPr>
+            <w:noProof/>
+            <w:webHidden/>
+          </w:rPr>
+          <w:tab/>
+        </w:r>
+        <w:r>
+          <w:rPr>
+            <w:noProof/>
+            <w:webHidden/>
+          </w:rPr>
+          <w:fldChar w:fldCharType="begin"/>
+        </w:r>
+        <w:r>
+          <w:rPr>
+            <w:noProof/>
+            <w:webHidden/>
+          </w:rPr>
+          <w:instrText xml:space="preserve"> PAGEREF _Toc108454634 \h </w:instrText>
+        </w:r>
+        <w:r>
+          <w:rPr>
+            <w:noProof/>
+            <w:webHidden/>
+          </w:rPr>
+        </w:r>
+        <w:r>
+          <w:rPr>
+            <w:noProof/>
+            <w:webHidden/>
+          </w:rPr>
+          <w:fldChar w:fldCharType="separate"/>
+        </w:r>
+        <w:r>
+          <w:rPr>
+            <w:noProof/>
+            <w:webHidden/>
+          </w:rPr>
+          <w:t>11</w:t>
         </w:r>
         <w:r>
           <w:rPr>
@@ -997,7 +1416,7 @@
       <w:pPr>
         <w:pStyle w:val="Titre1"/>
       </w:pPr>
-      <w:bookmarkStart w:id="1" w:name="_Toc108200781"/>
+      <w:bookmarkStart w:id="1" w:name="_Toc108454621"/>
       <w:r>
         <w:lastRenderedPageBreak/>
         <w:t>Introduction</w:t>
@@ -1149,7 +1568,7 @@
       <w:pPr>
         <w:pStyle w:val="Titre1"/>
       </w:pPr>
-      <w:bookmarkStart w:id="2" w:name="_Toc108200782"/>
+      <w:bookmarkStart w:id="2" w:name="_Toc108454622"/>
       <w:r>
         <w:lastRenderedPageBreak/>
         <w:t>Présentation de l’entreprise</w:t>
@@ -1296,7 +1715,6 @@
           <w:sz w:val="32"/>
         </w:rPr>
       </w:pPr>
-      <w:bookmarkStart w:id="3" w:name="_Toc108200783"/>
       <w:r>
         <w:br w:type="page"/>
       </w:r>
@@ -1305,6 +1723,7 @@
       <w:pPr>
         <w:pStyle w:val="Titre1"/>
       </w:pPr>
+      <w:bookmarkStart w:id="3" w:name="_Toc108454623"/>
       <w:r>
         <w:lastRenderedPageBreak/>
         <w:t>Présentation du projet global</w:t>
@@ -1360,6 +1779,7 @@
         <w:t>Ensuite, j’ai commencé à visualiser les activations couche par couche des neurones afin de les comparer aux activations moyennes pour une catégorie.</w:t>
       </w:r>
     </w:p>
+    <w:p/>
     <w:p>
       <w:pPr>
         <w:rPr>
@@ -1368,7 +1788,6 @@
           <w:sz w:val="32"/>
         </w:rPr>
       </w:pPr>
-      <w:bookmarkStart w:id="4" w:name="_Toc108200784"/>
       <w:r>
         <w:br w:type="page"/>
       </w:r>
@@ -1377,12 +1796,724 @@
       <w:pPr>
         <w:pStyle w:val="Titre1"/>
       </w:pPr>
+      <w:bookmarkStart w:id="4" w:name="_Toc108454624"/>
       <w:r>
         <w:lastRenderedPageBreak/>
         <w:t>Présentation du travail réalisé</w:t>
       </w:r>
       <w:bookmarkEnd w:id="4"/>
     </w:p>
+    <w:p/>
+    <w:p>
+      <w:pPr>
+        <w:pStyle w:val="Titre2"/>
+      </w:pPr>
+      <w:r>
+        <w:t>environnement de travail</w:t>
+      </w:r>
+    </w:p>
+    <w:p>
+      <w:pPr>
+        <w:ind w:firstLine="720"/>
+      </w:pPr>
+      <w:r>
+        <w:t>Pendant ce stage, j’ai eu accès au laboratoire dans lequel je n’avais pas de place attitrée mais où une salle stagiaire (bien que parfois pleine) était disponible pour travailler librement.</w:t>
+      </w:r>
+    </w:p>
+    <w:p>
+      <w:r>
+        <w:t>Tout le long de la période de stage j’ai utilisé mon ordinateur portable ainsi que mon ordinateur fixe par souci de performances dans les étapes d’entraînement des modèles.</w:t>
+      </w:r>
+    </w:p>
+    <w:p>
+      <w:r>
+        <w:t>Pour travailler avec les données j’ai utilisé la suite Anaconda afin de créer un environnement virtuel qui m’a fourni Jupyter Notebook pour pouvoir créer des notebooks permettant de travailler avec les données étape par étape</w:t>
+      </w:r>
+      <w:r>
+        <w:t>, de faire des tests sur les méthodes à employer</w:t>
+      </w:r>
+      <w:r>
+        <w:t xml:space="preserve"> mais aussi de pouvoir communiquer les résultats avec mon maître de stage.</w:t>
+      </w:r>
+      <w:r>
+        <w:br/>
+        <w:t>Le traitement</w:t>
+      </w:r>
+      <w:r>
+        <w:t>, la visualisation</w:t>
+      </w:r>
+      <w:r>
+        <w:t xml:space="preserve"> des données</w:t>
+      </w:r>
+      <w:r>
+        <w:t xml:space="preserve"> et la construction du modèle</w:t>
+      </w:r>
+      <w:r>
+        <w:t xml:space="preserve"> en langage Python a impliqué l’utilisation de certaines librairies tel</w:t>
+      </w:r>
+      <w:r>
+        <w:t>le</w:t>
+      </w:r>
+      <w:r>
+        <w:t>s que</w:t>
+      </w:r>
+      <w:r>
+        <w:t xml:space="preserve"> </w:t>
+      </w:r>
+    </w:p>
+    <w:p>
+      <w:pPr>
+        <w:pStyle w:val="Paragraphedeliste"/>
+        <w:numPr>
+          <w:ilvl w:val="0"/>
+          <w:numId w:val="16"/>
+        </w:numPr>
+      </w:pPr>
+      <w:r>
+        <w:t>Pandas, NumPy</w:t>
+      </w:r>
+    </w:p>
+    <w:p>
+      <w:pPr>
+        <w:pStyle w:val="Paragraphedeliste"/>
+        <w:numPr>
+          <w:ilvl w:val="0"/>
+          <w:numId w:val="16"/>
+        </w:numPr>
+      </w:pPr>
+      <w:r>
+        <w:t>Scikit-learn</w:t>
+      </w:r>
+    </w:p>
+    <w:p>
+      <w:pPr>
+        <w:pStyle w:val="Paragraphedeliste"/>
+        <w:numPr>
+          <w:ilvl w:val="0"/>
+          <w:numId w:val="16"/>
+        </w:numPr>
+      </w:pPr>
+      <w:r>
+        <w:t>Matplotlib, Seaborn</w:t>
+      </w:r>
+    </w:p>
+    <w:p>
+      <w:pPr>
+        <w:pStyle w:val="Paragraphedeliste"/>
+        <w:numPr>
+          <w:ilvl w:val="0"/>
+          <w:numId w:val="16"/>
+        </w:numPr>
+      </w:pPr>
+      <w:r>
+        <w:t xml:space="preserve">... </w:t>
+      </w:r>
+    </w:p>
+    <w:p>
+      <w:r>
+        <w:t>Pour partager le travail avec mon maître de stage, nous avons utilisé GitHub, outil très pratique afin de gérer les versions de développement, de commenter une progression et de synchroniser les avancées.</w:t>
+      </w:r>
+    </w:p>
+    <w:p>
+      <w:r>
+        <w:t>Dans la partie du développement logiciel dont je parle plus en détail plus bas, j’ai utilisé l’outil PyCharm Professional qui offre un environnement intégré de développement afin de pouvoir développer une application.</w:t>
+      </w:r>
+    </w:p>
+    <w:p>
+      <w:r>
+        <w:t xml:space="preserve">J’ai eu un confort d’utilisation de tous ces outils/environnements puisque je connaissais déjà chacun d’entre eux et j’avais </w:t>
+      </w:r>
+      <w:r>
+        <w:t>une expérience forte</w:t>
+      </w:r>
+      <w:r>
+        <w:t xml:space="preserve"> en langage Python donc je ne me suis pas senti </w:t>
+      </w:r>
+      <w:r>
+        <w:t>dépaysé</w:t>
+      </w:r>
+      <w:r>
+        <w:t xml:space="preserve"> et cela m’a permit de réaliser les étapes plus facilement.</w:t>
+      </w:r>
+    </w:p>
+    <w:p>
+      <w:pPr>
+        <w:pStyle w:val="Titre2"/>
+      </w:pPr>
+    </w:p>
+    <w:p>
+      <w:pPr>
+        <w:pStyle w:val="Titre2"/>
+      </w:pPr>
+      <w:bookmarkStart w:id="5" w:name="_Toc108454625"/>
+      <w:r>
+        <w:t>Science des données</w:t>
+      </w:r>
+      <w:bookmarkEnd w:id="5"/>
+    </w:p>
+    <w:p/>
+    <w:p>
+      <w:pPr>
+        <w:pStyle w:val="Titre3"/>
+      </w:pPr>
+      <w:bookmarkStart w:id="6" w:name="_Toc108454626"/>
+      <w:r>
+        <w:t>Récolte des données</w:t>
+      </w:r>
+      <w:bookmarkEnd w:id="6"/>
+    </w:p>
+    <w:p>
+      <w:r>
+        <w:tab/>
+        <w:t xml:space="preserve">La première partie de mon stage consistait en la récolte de données. L’idée était de pouvoir récupérer des données publiques qui conviendrait au travail futur, c’est-à-dire un jeu de données sur lequel nous pourrions faire des prédictions à partir d’un </w:t>
+      </w:r>
+      <w:r>
+        <w:lastRenderedPageBreak/>
+        <w:t>attribut d’entrée ainsi qu’un autre attribut représentant des connaissances sur chaque individu.</w:t>
+      </w:r>
+    </w:p>
+    <w:p>
+      <w:r>
+        <w:t xml:space="preserve">Ainsi, le jeu de données que j’ai récolté comportait des films et pour chacun des films, sa description textuelle, </w:t>
+      </w:r>
+      <w:r>
+        <w:t>ses revenus et la/les catégorie(s) à laquelle il appartient.</w:t>
+      </w:r>
+      <w:r>
+        <w:br/>
+        <w:t>Ce jeu de données nous permettait bien de pouvoir prédire à partir de la description d’un film, son revenu séparé en 3 classes :</w:t>
+      </w:r>
+    </w:p>
+    <w:p>
+      <w:pPr>
+        <w:pStyle w:val="Paragraphedeliste"/>
+        <w:numPr>
+          <w:ilvl w:val="0"/>
+          <w:numId w:val="16"/>
+        </w:numPr>
+      </w:pPr>
+      <w:r>
+        <w:t>medium-low</w:t>
+      </w:r>
+    </w:p>
+    <w:p>
+      <w:pPr>
+        <w:pStyle w:val="Paragraphedeliste"/>
+        <w:numPr>
+          <w:ilvl w:val="0"/>
+          <w:numId w:val="16"/>
+        </w:numPr>
+      </w:pPr>
+      <w:r>
+        <w:t>medium-high</w:t>
+      </w:r>
+    </w:p>
+    <w:p>
+      <w:pPr>
+        <w:pStyle w:val="Paragraphedeliste"/>
+        <w:numPr>
+          <w:ilvl w:val="0"/>
+          <w:numId w:val="16"/>
+        </w:numPr>
+      </w:pPr>
+      <w:r>
+        <w:t>exceptional</w:t>
+      </w:r>
+    </w:p>
+    <w:p>
+      <w:r>
+        <w:t>Ce besoin de séparer les revenus en 3 classes distinctes relève du fait que nous ne pouvons pas prédire une valeur bien définie pour chaque film, c’est-à-dire faire une régression puisque les valeurs sont trop disparates.</w:t>
+      </w:r>
+    </w:p>
+    <w:p>
+      <w:pPr>
+        <w:rPr>
+          <w:color w:val="FF0000"/>
+        </w:rPr>
+      </w:pPr>
+      <w:r>
+        <w:rPr>
+          <w:color w:val="FF0000"/>
+        </w:rPr>
+        <w:t>[violin plot]</w:t>
+      </w:r>
+    </w:p>
+    <w:p>
+      <w:pPr>
+        <w:rPr>
+          <w:color w:val="FF0000"/>
+        </w:rPr>
+      </w:pPr>
+      <w:r>
+        <w:rPr>
+          <w:noProof/>
+        </w:rPr>
+        <w:drawing>
+          <wp:inline distT="0" distB="0" distL="0" distR="0" wp14:anchorId="3E9772A8" wp14:editId="01D32C53">
+            <wp:extent cx="5274310" cy="2260600"/>
+            <wp:effectExtent l="0" t="0" r="2540" b="6350"/>
+            <wp:docPr id="4" name="Image 4"/>
+            <wp:cNvGraphicFramePr>
+              <a:graphicFrameLocks xmlns:a="http://schemas.openxmlformats.org/drawingml/2006/main" noChangeAspect="1"/>
+            </wp:cNvGraphicFramePr>
+            <a:graphic xmlns:a="http://schemas.openxmlformats.org/drawingml/2006/main">
+              <a:graphicData uri="http://schemas.openxmlformats.org/drawingml/2006/picture">
+                <pic:pic xmlns:pic="http://schemas.openxmlformats.org/drawingml/2006/picture">
+                  <pic:nvPicPr>
+                    <pic:cNvPr id="1" name=""/>
+                    <pic:cNvPicPr/>
+                  </pic:nvPicPr>
+                  <pic:blipFill>
+                    <a:blip r:embed="rId15"/>
+                    <a:stretch>
+                      <a:fillRect/>
+                    </a:stretch>
+                  </pic:blipFill>
+                  <pic:spPr>
+                    <a:xfrm>
+                      <a:off x="0" y="0"/>
+                      <a:ext cx="5274310" cy="2260600"/>
+                    </a:xfrm>
+                    <a:prstGeom prst="rect">
+                      <a:avLst/>
+                    </a:prstGeom>
+                  </pic:spPr>
+                </pic:pic>
+              </a:graphicData>
+            </a:graphic>
+          </wp:inline>
+        </w:drawing>
+      </w:r>
+    </w:p>
+    <w:p>
+      <w:r>
+        <w:t>Ce jeu de données a été récolté par le biais de DBpedia qui est une base de données indexée sur Wikipédia donc avec beaucoup de données accessibles et ce, en faisant une requête dans le langage SPARQL.</w:t>
+      </w:r>
+    </w:p>
+    <w:p/>
+    <w:p>
+      <w:pPr>
+        <w:rPr>
+          <w:rFonts w:ascii="Courier New" w:hAnsi="Courier New" w:cs="Courier New"/>
+        </w:rPr>
+      </w:pPr>
+      <w:r>
+        <w:rPr>
+          <w:rFonts w:ascii="Courier New" w:hAnsi="Courier New" w:cs="Courier New"/>
+        </w:rPr>
+        <w:t>select distinct ?film ?income ?cat ?desc where {</w:t>
+      </w:r>
+      <w:r>
+        <w:rPr>
+          <w:rFonts w:ascii="Courier New" w:hAnsi="Courier New" w:cs="Courier New"/>
+        </w:rPr>
+        <w:br/>
+      </w:r>
+      <w:r>
+        <w:rPr>
+          <w:rFonts w:ascii="Courier New" w:hAnsi="Courier New" w:cs="Courier New"/>
+        </w:rPr>
+        <w:t>?film a &lt;http://dbpedia.org/ontology/Film&gt; .</w:t>
+      </w:r>
+      <w:r>
+        <w:rPr>
+          <w:rFonts w:ascii="Courier New" w:hAnsi="Courier New" w:cs="Courier New"/>
+        </w:rPr>
+        <w:br/>
+      </w:r>
+      <w:r>
+        <w:rPr>
+          <w:rFonts w:ascii="Courier New" w:hAnsi="Courier New" w:cs="Courier New"/>
+        </w:rPr>
+        <w:t>?film &lt;http://dbpedia.org/ontology/gross&gt; ?income .</w:t>
+      </w:r>
+      <w:r>
+        <w:rPr>
+          <w:rFonts w:ascii="Courier New" w:hAnsi="Courier New" w:cs="Courier New"/>
+        </w:rPr>
+        <w:br/>
+      </w:r>
+      <w:r>
+        <w:rPr>
+          <w:rFonts w:ascii="Courier New" w:hAnsi="Courier New" w:cs="Courier New"/>
+        </w:rPr>
+        <w:t>?film &lt;http://dbpedia.org/ontology/abstract&gt; ?desc .</w:t>
+      </w:r>
+      <w:r>
+        <w:rPr>
+          <w:rFonts w:ascii="Courier New" w:hAnsi="Courier New" w:cs="Courier New"/>
+        </w:rPr>
+        <w:br/>
+      </w:r>
+      <w:r>
+        <w:rPr>
+          <w:rFonts w:ascii="Courier New" w:hAnsi="Courier New" w:cs="Courier New"/>
+        </w:rPr>
+        <w:t xml:space="preserve">  {</w:t>
+      </w:r>
+      <w:r>
+        <w:rPr>
+          <w:rFonts w:ascii="Courier New" w:hAnsi="Courier New" w:cs="Courier New"/>
+        </w:rPr>
+        <w:br/>
+      </w:r>
+      <w:r>
+        <w:rPr>
+          <w:rFonts w:ascii="Courier New" w:hAnsi="Courier New" w:cs="Courier New"/>
+        </w:rPr>
+        <w:t xml:space="preserve">    ?film &lt;http://purl.org/dc/terms/subject&gt; ?cat . </w:t>
+      </w:r>
+      <w:r>
+        <w:rPr>
+          <w:rFonts w:ascii="Courier New" w:hAnsi="Courier New" w:cs="Courier New"/>
+        </w:rPr>
+        <w:br/>
+      </w:r>
+      <w:r>
+        <w:rPr>
+          <w:rFonts w:ascii="Courier New" w:hAnsi="Courier New" w:cs="Courier New"/>
+        </w:rPr>
+        <w:t xml:space="preserve">    } UNION {</w:t>
+      </w:r>
+      <w:r>
+        <w:rPr>
+          <w:rFonts w:ascii="Courier New" w:hAnsi="Courier New" w:cs="Courier New"/>
+        </w:rPr>
+        <w:br/>
+      </w:r>
+      <w:r>
+        <w:rPr>
+          <w:rFonts w:ascii="Courier New" w:hAnsi="Courier New" w:cs="Courier New"/>
+        </w:rPr>
+        <w:t xml:space="preserve">      ?film &lt;http://purl.org/dc/terms/subject&gt; ?scat . </w:t>
+      </w:r>
+      <w:r>
+        <w:rPr>
+          <w:rFonts w:ascii="Courier New" w:hAnsi="Courier New" w:cs="Courier New"/>
+        </w:rPr>
+        <w:br/>
+      </w:r>
+      <w:r>
+        <w:rPr>
+          <w:rFonts w:ascii="Courier New" w:hAnsi="Courier New" w:cs="Courier New"/>
+        </w:rPr>
+        <w:t xml:space="preserve">      ?scat &lt;http://www.w3.org/2004/02/skos/core#broader&gt; ?cat.</w:t>
+      </w:r>
+      <w:r>
+        <w:rPr>
+          <w:rFonts w:ascii="Courier New" w:hAnsi="Courier New" w:cs="Courier New"/>
+        </w:rPr>
+        <w:br/>
+      </w:r>
+      <w:r>
+        <w:rPr>
+          <w:rFonts w:ascii="Courier New" w:hAnsi="Courier New" w:cs="Courier New"/>
+        </w:rPr>
+        <w:t xml:space="preserve">  } </w:t>
+      </w:r>
+      <w:r>
+        <w:rPr>
+          <w:rFonts w:ascii="Courier New" w:hAnsi="Courier New" w:cs="Courier New"/>
+        </w:rPr>
+        <w:br/>
+      </w:r>
+      <w:r>
+        <w:rPr>
+          <w:rFonts w:ascii="Courier New" w:hAnsi="Courier New" w:cs="Courier New"/>
+        </w:rPr>
+        <w:t xml:space="preserve">  filter (lang(?desc) = "en"</w:t>
+      </w:r>
+      <w:r>
+        <w:rPr>
+          <w:rFonts w:ascii="Courier New" w:hAnsi="Courier New" w:cs="Courier New"/>
+        </w:rPr>
+        <w:t>)</w:t>
+      </w:r>
+      <w:r>
+        <w:rPr>
+          <w:rFonts w:ascii="Courier New" w:hAnsi="Courier New" w:cs="Courier New"/>
+        </w:rPr>
+        <w:br/>
+      </w:r>
+      <w:r>
+        <w:rPr>
+          <w:rFonts w:ascii="Courier New" w:hAnsi="Courier New" w:cs="Courier New"/>
+        </w:rPr>
+        <w:lastRenderedPageBreak/>
+        <w:t xml:space="preserve">  filter (lang(?film) = "en")</w:t>
+      </w:r>
+      <w:r>
+        <w:rPr>
+          <w:rFonts w:ascii="Courier New" w:hAnsi="Courier New" w:cs="Courier New"/>
+        </w:rPr>
+        <w:br/>
+      </w:r>
+      <w:r>
+        <w:rPr>
+          <w:rFonts w:ascii="Courier New" w:hAnsi="Courier New" w:cs="Courier New"/>
+        </w:rPr>
+        <w:t>} group by ?film ?cat ?desc LIMIT 3 OFFSET 100000</w:t>
+      </w:r>
+    </w:p>
+    <w:p>
+      <w:pPr>
+        <w:rPr>
+          <w:rFonts w:ascii="Courier New" w:hAnsi="Courier New" w:cs="Courier New"/>
+        </w:rPr>
+      </w:pPr>
+    </w:p>
+    <w:p>
+      <w:pPr>
+        <w:pStyle w:val="Titre3"/>
+      </w:pPr>
+      <w:bookmarkStart w:id="7" w:name="_Toc108454627"/>
+      <w:r>
+        <w:t>Traitement des données</w:t>
+      </w:r>
+      <w:bookmarkEnd w:id="7"/>
+    </w:p>
+    <w:p>
+      <w:pPr>
+        <w:rPr>
+          <w:noProof/>
+        </w:rPr>
+      </w:pPr>
+      <w:r>
+        <w:rPr>
+          <w:noProof/>
+        </w:rPr>
+        <w:tab/>
+        <w:t>Les données étant récupérés sur DBpedia, elles ne sont pas prêtes à l’emploi. Elles ont besoin d’être traitées de manière réfléchie pour que le modèle les interprète correctement.</w:t>
+      </w:r>
+    </w:p>
+    <w:p>
+      <w:pPr>
+        <w:rPr>
+          <w:noProof/>
+        </w:rPr>
+      </w:pPr>
+      <w:r>
+        <w:rPr>
+          <w:noProof/>
+        </w:rPr>
+        <w:t xml:space="preserve">C’est notamment le cas des descriptions qui sont au format texte. On ne peut pas donner de texte à un réseau de neurones ou à tout autre modèle de Machine Learning puisque ces modèles sont avant tout des modèles statistiques donc qui fonctionnent avec des entrées numériques. </w:t>
+      </w:r>
+      <w:r>
+        <w:rPr>
+          <w:noProof/>
+        </w:rPr>
+        <w:t>Alors, afin de nettoyer le texte, j’ai</w:t>
+      </w:r>
+      <w:r>
+        <w:rPr>
+          <w:noProof/>
+        </w:rPr>
+        <w:t xml:space="preserve"> appliqué des méthodes courantes de traitement automatique des langues comme :</w:t>
+      </w:r>
+    </w:p>
+    <w:p>
+      <w:pPr>
+        <w:pStyle w:val="Paragraphedeliste"/>
+        <w:numPr>
+          <w:ilvl w:val="0"/>
+          <w:numId w:val="16"/>
+        </w:numPr>
+        <w:rPr>
+          <w:noProof/>
+        </w:rPr>
+      </w:pPr>
+      <w:r>
+        <w:rPr>
+          <w:noProof/>
+        </w:rPr>
+        <w:t>Transformer chaque lettre en minuscule</w:t>
+      </w:r>
+    </w:p>
+    <w:p>
+      <w:pPr>
+        <w:pStyle w:val="Paragraphedeliste"/>
+        <w:numPr>
+          <w:ilvl w:val="0"/>
+          <w:numId w:val="16"/>
+        </w:numPr>
+        <w:rPr>
+          <w:noProof/>
+        </w:rPr>
+      </w:pPr>
+      <w:r>
+        <w:rPr>
+          <w:noProof/>
+        </w:rPr>
+        <w:t xml:space="preserve">Enlever la ponctuation, les liens, les entités numériques, ainsi que les mots très fréquents (stopwords) du genre </w:t>
+      </w:r>
+      <w:r>
+        <w:rPr>
+          <w:i/>
+          <w:iCs/>
+          <w:noProof/>
+        </w:rPr>
+        <w:t>the, a, been, ...</w:t>
+      </w:r>
+      <w:r>
+        <w:rPr>
+          <w:noProof/>
+        </w:rPr>
+        <w:t>.</w:t>
+      </w:r>
+    </w:p>
+    <w:p>
+      <w:pPr>
+        <w:rPr>
+          <w:noProof/>
+          <w:sz w:val="21"/>
+          <w:szCs w:val="21"/>
+        </w:rPr>
+      </w:pPr>
+      <w:r>
+        <w:rPr>
+          <w:noProof/>
+          <w:sz w:val="21"/>
+          <w:szCs w:val="21"/>
+        </w:rPr>
+        <w:t>Précision : le jeu de données étant en anglais, les mots très fréquents sont évidemment les mots fréquents en langue anglaise.</w:t>
+      </w:r>
+    </w:p>
+    <w:p>
+      <w:r>
+        <w:t xml:space="preserve">Ensuite, j’ai dû remanier les revenus pour créer les classes de revenus que j’ai évoqué plus tôt. Puisque le modèle ne fonctionne qu’avec des valeurs numériques, les classes de revenus </w:t>
+      </w:r>
+      <w:r>
+        <w:rPr>
+          <w:i/>
+          <w:iCs/>
+        </w:rPr>
+        <w:t>(medium-low, medium-high et exceptional)</w:t>
+      </w:r>
+      <w:r>
+        <w:t xml:space="preserve"> ont </w:t>
+      </w:r>
+      <w:r>
+        <w:t>été encodé de la manière suivante :</w:t>
+      </w:r>
+    </w:p>
+    <w:p>
+      <w:pPr>
+        <w:pStyle w:val="Paragraphedeliste"/>
+        <w:numPr>
+          <w:ilvl w:val="0"/>
+          <w:numId w:val="16"/>
+        </w:numPr>
+      </w:pPr>
+      <w:r>
+        <w:t>On crée une colonne dans le jeu de données pour chaque classe de revenus</w:t>
+      </w:r>
+    </w:p>
+    <w:p>
+      <w:pPr>
+        <w:pStyle w:val="Paragraphedeliste"/>
+        <w:numPr>
+          <w:ilvl w:val="0"/>
+          <w:numId w:val="16"/>
+        </w:numPr>
+      </w:pPr>
+      <w:r>
+        <w:t>Pour chaque film et chaque colonne des classes de revenus on place un 0 si le film ne fait pas partie de cette classe, ou un 1 si justement le film fait partie de cette classe de revenus</w:t>
+      </w:r>
+    </w:p>
+    <w:p>
+      <w:r>
+        <w:t>On a alors un tableau présenté tel que :</w:t>
+      </w:r>
+    </w:p>
+    <w:p>
+      <w:r>
+        <w:rPr>
+          <w:noProof/>
+        </w:rPr>
+        <w:drawing>
+          <wp:inline distT="0" distB="0" distL="0" distR="0" wp14:anchorId="143E0E4F" wp14:editId="2BB7A665">
+            <wp:extent cx="2724150" cy="1609725"/>
+            <wp:effectExtent l="0" t="0" r="0" b="9525"/>
+            <wp:docPr id="6" name="Image 6"/>
+            <wp:cNvGraphicFramePr>
+              <a:graphicFrameLocks xmlns:a="http://schemas.openxmlformats.org/drawingml/2006/main" noChangeAspect="1"/>
+            </wp:cNvGraphicFramePr>
+            <a:graphic xmlns:a="http://schemas.openxmlformats.org/drawingml/2006/main">
+              <a:graphicData uri="http://schemas.openxmlformats.org/drawingml/2006/picture">
+                <pic:pic xmlns:pic="http://schemas.openxmlformats.org/drawingml/2006/picture">
+                  <pic:nvPicPr>
+                    <pic:cNvPr id="1" name=""/>
+                    <pic:cNvPicPr/>
+                  </pic:nvPicPr>
+                  <pic:blipFill>
+                    <a:blip r:embed="rId16"/>
+                    <a:stretch>
+                      <a:fillRect/>
+                    </a:stretch>
+                  </pic:blipFill>
+                  <pic:spPr>
+                    <a:xfrm>
+                      <a:off x="0" y="0"/>
+                      <a:ext cx="2724150" cy="1609725"/>
+                    </a:xfrm>
+                    <a:prstGeom prst="rect">
+                      <a:avLst/>
+                    </a:prstGeom>
+                  </pic:spPr>
+                </pic:pic>
+              </a:graphicData>
+            </a:graphic>
+          </wp:inline>
+        </w:drawing>
+      </w:r>
+    </w:p>
+    <w:p>
+      <w:r>
+        <w:t>[...]</w:t>
+      </w:r>
+    </w:p>
+    <w:p/>
+    <w:p>
+      <w:pPr>
+        <w:pStyle w:val="Titre2"/>
+      </w:pPr>
+      <w:bookmarkStart w:id="8" w:name="_Toc108454628"/>
+      <w:r>
+        <w:lastRenderedPageBreak/>
+        <w:t>Exploration des activations du modele</w:t>
+      </w:r>
+      <w:bookmarkEnd w:id="8"/>
+    </w:p>
+    <w:p>
+      <w:r>
+        <w:tab/>
+        <w:t>La direction de la recherche de la présence de concepts au sein même du réseau de neurones a été orientée par l’intuition que les activations d’une couche cachée d’un réseau pouvaient être porteuses d’un ou de plusieurs concept(s).</w:t>
+      </w:r>
+    </w:p>
+    <w:p>
+      <w:r>
+        <w:t>Il n’existe pas de fonction préconstruite pour afficher les activations d’une couche d’un modèle au sein des librairies Tensorflow et Keras. Et pour cause, il suffit de reconstruire le réseau jusqu’à la couche que l’on veut explorer et on re-exécute des prédictions avec les entrées originales et on obtient les activations.</w:t>
+      </w:r>
+    </w:p>
+    <w:p>
+      <w:r>
+        <w:t>De cette manière il semble possible d’automatiser très facilement ce processus d’obtention des activations pour chaque couche et ce peu importe le modèle tant que l’on a accès aux données qui ont servies à son entraînement.</w:t>
+      </w:r>
+    </w:p>
+    <w:p/>
+    <w:p/>
+    <w:p>
+      <w:pPr>
+        <w:pStyle w:val="Titre2"/>
+      </w:pPr>
+      <w:bookmarkStart w:id="9" w:name="_Toc108454629"/>
+      <w:r>
+        <w:t>logiciel de visualisation</w:t>
+      </w:r>
+      <w:bookmarkEnd w:id="9"/>
+    </w:p>
+    <w:p/>
+    <w:p/>
     <w:p/>
     <w:p>
       <w:pPr>
@@ -1392,20 +2523,16 @@
           <w:sz w:val="32"/>
         </w:rPr>
       </w:pPr>
-      <w:bookmarkStart w:id="5" w:name="_Toc108200785"/>
-      <w:r>
-        <w:br w:type="page"/>
-      </w:r>
     </w:p>
     <w:p>
       <w:pPr>
         <w:pStyle w:val="Titre1"/>
       </w:pPr>
-      <w:r>
-        <w:lastRenderedPageBreak/>
+      <w:bookmarkStart w:id="10" w:name="_Toc108454630"/>
+      <w:r>
         <w:t>Conclusion</w:t>
       </w:r>
-      <w:bookmarkEnd w:id="5"/>
+      <w:bookmarkEnd w:id="10"/>
     </w:p>
     <w:p/>
     <w:p>
@@ -1416,7 +2543,6 @@
           <w:sz w:val="32"/>
         </w:rPr>
       </w:pPr>
-      <w:bookmarkStart w:id="6" w:name="_Toc108200786"/>
       <w:r>
         <w:br w:type="page"/>
       </w:r>
@@ -1425,11 +2551,12 @@
       <w:pPr>
         <w:pStyle w:val="Titre1"/>
       </w:pPr>
+      <w:bookmarkStart w:id="11" w:name="_Toc108454631"/>
       <w:r>
         <w:lastRenderedPageBreak/>
         <w:t>Glossaire</w:t>
       </w:r>
-      <w:bookmarkEnd w:id="6"/>
+      <w:bookmarkEnd w:id="11"/>
     </w:p>
     <w:p/>
     <w:p/>
@@ -1441,7 +2568,6 @@
           <w:sz w:val="32"/>
         </w:rPr>
       </w:pPr>
-      <w:bookmarkStart w:id="7" w:name="_Toc108200787"/>
       <w:r>
         <w:br w:type="page"/>
       </w:r>
@@ -1450,11 +2576,12 @@
       <w:pPr>
         <w:pStyle w:val="Titre1"/>
       </w:pPr>
+      <w:bookmarkStart w:id="12" w:name="_Toc108454632"/>
       <w:r>
         <w:lastRenderedPageBreak/>
         <w:t>Annexes</w:t>
       </w:r>
-      <w:bookmarkEnd w:id="7"/>
+      <w:bookmarkEnd w:id="12"/>
     </w:p>
     <w:p/>
     <w:p/>
@@ -1466,7 +2593,6 @@
           <w:sz w:val="32"/>
         </w:rPr>
       </w:pPr>
-      <w:bookmarkStart w:id="8" w:name="_Toc108200788"/>
       <w:r>
         <w:br w:type="page"/>
       </w:r>
@@ -1475,11 +2601,12 @@
       <w:pPr>
         <w:pStyle w:val="Titre1"/>
       </w:pPr>
+      <w:bookmarkStart w:id="13" w:name="_Toc108454633"/>
       <w:r>
         <w:lastRenderedPageBreak/>
         <w:t>Remerciements</w:t>
       </w:r>
-      <w:bookmarkEnd w:id="8"/>
+      <w:bookmarkEnd w:id="13"/>
     </w:p>
     <w:p>
       <w:r>
@@ -1499,13 +2626,41 @@
       <w:pPr>
         <w:pStyle w:val="Titre1"/>
       </w:pPr>
+      <w:bookmarkStart w:id="14" w:name="_Toc108454634"/>
       <w:r>
         <w:lastRenderedPageBreak/>
         <w:t>Quatrième de couverture (changer titre)</w:t>
       </w:r>
+      <w:bookmarkEnd w:id="14"/>
+    </w:p>
+    <w:p/>
+    <w:p>
+      <w:pPr>
+        <w:pStyle w:val="Paragraphedeliste"/>
+        <w:numPr>
+          <w:ilvl w:val="0"/>
+          <w:numId w:val="16"/>
+        </w:numPr>
+      </w:pPr>
+      <w:r>
+        <w:t xml:space="preserve">Mathieu D’Aquin : </w:t>
+      </w:r>
+      <w:hyperlink r:id="rId17" w:history="1">
+        <w:r>
+          <w:rPr>
+            <w:rStyle w:val="Lienhypertexte"/>
+          </w:rPr>
+          <w:t>mathieu.daquin@loria.fr</w:t>
+        </w:r>
+      </w:hyperlink>
+    </w:p>
+    <w:p>
+      <w:pPr>
+        <w:ind w:left="360"/>
+      </w:pPr>
     </w:p>
     <w:sectPr>
-      <w:footerReference w:type="default" r:id="rId15"/>
+      <w:footerReference w:type="default" r:id="rId18"/>
       <w:pgSz w:w="11906" w:h="16838" w:code="9"/>
       <w:pgMar w:top="1728" w:right="1800" w:bottom="1440" w:left="1800" w:header="720" w:footer="720" w:gutter="0"/>
       <w:pgNumType w:start="0"/>
@@ -2674,7 +3829,6 @@
     <w:next w:val="Normal"/>
     <w:link w:val="Titre3Car"/>
     <w:uiPriority w:val="9"/>
-    <w:semiHidden/>
     <w:unhideWhenUsed/>
     <w:qFormat/>
     <w:rsid w:val="002554CD"/>
@@ -3003,7 +4157,6 @@
     <w:basedOn w:val="Policepardfaut"/>
     <w:link w:val="Titre3"/>
     <w:uiPriority w:val="9"/>
-    <w:semiHidden/>
     <w:rsid w:val="00C6554A"/>
     <w:rPr>
       <w:rFonts w:asciiTheme="majorHAnsi" w:eastAsiaTheme="majorEastAsia" w:hAnsiTheme="majorHAnsi" w:cstheme="majorBidi"/>
@@ -3618,6 +4771,32 @@
     <w:pPr>
       <w:ind w:left="720"/>
       <w:contextualSpacing/>
+    </w:pPr>
+  </w:style>
+  <w:style w:type="paragraph" w:styleId="TM2">
+    <w:name w:val="toc 2"/>
+    <w:basedOn w:val="Normal"/>
+    <w:next w:val="Normal"/>
+    <w:autoRedefine/>
+    <w:uiPriority w:val="39"/>
+    <w:unhideWhenUsed/>
+    <w:rsid w:val="007700B5"/>
+    <w:pPr>
+      <w:spacing w:after="100"/>
+      <w:ind w:left="220"/>
+    </w:pPr>
+  </w:style>
+  <w:style w:type="paragraph" w:styleId="TM3">
+    <w:name w:val="toc 3"/>
+    <w:basedOn w:val="Normal"/>
+    <w:next w:val="Normal"/>
+    <w:autoRedefine/>
+    <w:uiPriority w:val="39"/>
+    <w:unhideWhenUsed/>
+    <w:rsid w:val="007700B5"/>
+    <w:pPr>
+      <w:spacing w:after="100"/>
+      <w:ind w:left="440"/>
     </w:pPr>
   </w:style>
 </w:styles>

</xml_diff>

<commit_message>
Possibility to use previous configuration
</commit_message>
<xml_diff>
--- a/Exploration interne de la structure conceptuelle des données.docx
+++ b/Exploration interne de la structure conceptuelle des données.docx
@@ -926,21 +926,7 @@
             <w:rStyle w:val="Lienhypertexte"/>
             <w:noProof/>
           </w:rPr>
-          <w:t>Simil</w:t>
-        </w:r>
-        <w:r>
-          <w:rPr>
-            <w:rStyle w:val="Lienhypertexte"/>
-            <w:noProof/>
-          </w:rPr>
-          <w:t>a</w:t>
-        </w:r>
-        <w:r>
-          <w:rPr>
-            <w:rStyle w:val="Lienhypertexte"/>
-            <w:noProof/>
-          </w:rPr>
-          <w:t>rité</w:t>
+          <w:t>Similarité</w:t>
         </w:r>
         <w:r>
           <w:rPr>
@@ -1508,7 +1494,21 @@
             <w:rStyle w:val="Lienhypertexte"/>
             <w:noProof/>
           </w:rPr>
-          <w:t>Conclusion</w:t>
+          <w:t>Conc</w:t>
+        </w:r>
+        <w:r>
+          <w:rPr>
+            <w:rStyle w:val="Lienhypertexte"/>
+            <w:noProof/>
+          </w:rPr>
+          <w:t>l</w:t>
+        </w:r>
+        <w:r>
+          <w:rPr>
+            <w:rStyle w:val="Lienhypertexte"/>
+            <w:noProof/>
+          </w:rPr>
+          <w:t>usion</w:t>
         </w:r>
         <w:r>
           <w:rPr>
@@ -2508,7 +2508,20 @@
       </w:r>
       <w:bookmarkEnd w:id="5"/>
     </w:p>
-    <w:p/>
+    <w:p>
+      <w:r>
+        <w:t>[…]</w:t>
+      </w:r>
+      <w:r>
+        <w:t xml:space="preserve"> notions &amp; concepts qui rentrent en jeu dans l’inter.. parler exemple description </w:t>
+      </w:r>
+      <w:r>
+        <w:sym w:font="Wingdings" w:char="F0E0"/>
+      </w:r>
+      <w:r>
+        <w:t xml:space="preserve"> classes de revenus</w:t>
+      </w:r>
+    </w:p>
     <w:p/>
     <w:p>
       <w:pPr>
@@ -2565,6 +2578,11 @@
       </w:r>
     </w:p>
     <w:p>
+      <w:pPr>
+        <w:rPr>
+          <w:noProof/>
+        </w:rPr>
+      </w:pPr>
       <w:r>
         <w:lastRenderedPageBreak/>
         <w:t>Un nouvel exemple serait de voir si un modèle ayant été entraîné à prédire les revenus d’un film en se basant sur sa description textuelle – par exemple « </w:t>
@@ -2664,14 +2682,41 @@
         <w:t xml:space="preserve"> by the BBC</w:t>
       </w:r>
       <w:r>
-        <w:t xml:space="preserve">. » - contiendrait, parmi ses activations, une </w:t>
+        <w:t xml:space="preserve">. » - contiendrait, parmi ses activations, une représentation du concept </w:t>
+      </w:r>
+      <w:r>
+        <w:t xml:space="preserve">de </w:t>
+      </w:r>
+      <w:r>
+        <w:t>pays de provenance du film, ici « United States ».</w:t>
       </w:r>
       <w:r>
         <w:rPr>
           <w:noProof/>
         </w:rPr>
+        <w:t xml:space="preserve"> </w:t>
+      </w:r>
+    </w:p>
+    <w:p>
+      <w:pPr>
+        <w:rPr>
+          <w:noProof/>
+        </w:rPr>
+      </w:pPr>
+      <w:r>
+        <w:rPr>
+          <w:noProof/>
+        </w:rPr>
+        <w:t>[…] parler des concepts</w:t>
+      </w:r>
+    </w:p>
+    <w:p>
+      <w:r>
+        <w:rPr>
+          <w:noProof/>
+        </w:rPr>
         <w:drawing>
-          <wp:inline distT="0" distB="0" distL="0" distR="0" wp14:anchorId="43BD72CD" wp14:editId="12F55F02">
+          <wp:inline distT="0" distB="0" distL="0" distR="0" wp14:anchorId="16C69444" wp14:editId="5B32A3D5">
             <wp:extent cx="5267325" cy="1647825"/>
             <wp:effectExtent l="0" t="0" r="9525" b="9525"/>
             <wp:docPr id="14" name="Image 14"/>
@@ -2719,15 +2764,6 @@
           </wp:inline>
         </w:drawing>
       </w:r>
-      <w:r>
-        <w:t xml:space="preserve">représentation du concept </w:t>
-      </w:r>
-      <w:r>
-        <w:t xml:space="preserve">de </w:t>
-      </w:r>
-      <w:r>
-        <w:t>pays de provenance du film, ici « United States ».</w:t>
-      </w:r>
     </w:p>
     <w:p>
       <w:r>
@@ -2822,10 +2858,15 @@
         <w:pStyle w:val="Titre3"/>
       </w:pPr>
       <w:bookmarkStart w:id="7" w:name="_Toc109133973"/>
+      <w:proofErr w:type="spellStart"/>
       <w:r>
         <w:t>Heatmaps</w:t>
       </w:r>
       <w:bookmarkEnd w:id="7"/>
+      <w:proofErr w:type="spellEnd"/>
+      <w:r>
+        <w:t xml:space="preserve"> [parler du problème plutôt]</w:t>
+      </w:r>
     </w:p>
     <w:p>
       <w:r>
@@ -2847,12 +2888,12 @@
     </w:p>
     <w:p>
       <w:r>
+        <w:lastRenderedPageBreak/>
         <w:t>[parler de la diff heatmaps ?]</w:t>
       </w:r>
     </w:p>
     <w:p>
       <w:r>
-        <w:lastRenderedPageBreak/>
         <w:t>[Mettre photo heatmaps ?]</w:t>
       </w:r>
     </w:p>
@@ -3044,13 +3085,14 @@
         <w:t xml:space="preserve"> puisque les activations des couches que nous explorons sont une liste </w:t>
       </w:r>
       <w:r>
-        <w:t>à 1 ou plusieurs dimensions donc totalement représentables sous la forme d’un vecteur dont on pourrait calculer la distance entre les points (distance euclidienne) ou l’angle séparant les deux projections vectorielles (similarité cosinus).</w:t>
+        <w:t xml:space="preserve">à 1 ou plusieurs dimensions donc totalement représentables sous la forme d’un vecteur dont on pourrait calculer la distance entre les points (distance euclidienne) ou l’angle séparant les deux projections vectorielles </w:t>
+      </w:r>
+      <w:r>
+        <w:lastRenderedPageBreak/>
+        <w:t>(similarité cosinus).</w:t>
       </w:r>
       <w:r>
         <w:br/>
-      </w:r>
-      <w:r>
-        <w:lastRenderedPageBreak/>
         <w:t>Les valeurs de similarité nous donneront donc une mesure concrète d’à quel point deux catégories se ressemblent ou à quel point un individu s’apparente à une catégorie.</w:t>
       </w:r>
     </w:p>
@@ -3719,7 +3761,23 @@
           <w:i/>
           <w:iCs/>
         </w:rPr>
-        <w:t xml:space="preserve">(medium-low, medium-high et </w:t>
+        <w:t>(medium-</w:t>
+      </w:r>
+      <w:proofErr w:type="spellStart"/>
+      <w:r>
+        <w:rPr>
+          <w:i/>
+          <w:iCs/>
+        </w:rPr>
+        <w:t>low</w:t>
+      </w:r>
+      <w:proofErr w:type="spellEnd"/>
+      <w:r>
+        <w:rPr>
+          <w:i/>
+          <w:iCs/>
+        </w:rPr>
+        <w:t xml:space="preserve">, medium-high et </w:t>
       </w:r>
       <w:proofErr w:type="spellStart"/>
       <w:r>
@@ -3775,6 +3833,9 @@
       </w:r>
     </w:p>
     <w:p>
+      <w:pPr>
+        <w:jc w:val="center"/>
+      </w:pPr>
       <w:r>
         <w:rPr>
           <w:noProof/>
@@ -3987,14 +4048,17 @@
       </w:r>
     </w:p>
     <w:p>
+      <w:pPr>
+        <w:jc w:val="center"/>
+      </w:pPr>
       <w:r>
         <w:rPr>
           <w:noProof/>
         </w:rPr>
         <w:drawing>
-          <wp:inline distT="0" distB="0" distL="0" distR="0" wp14:anchorId="388BDD75" wp14:editId="17E6482D">
-            <wp:extent cx="5274310" cy="4322445"/>
-            <wp:effectExtent l="0" t="0" r="2540" b="1905"/>
+          <wp:inline distT="0" distB="0" distL="0" distR="0" wp14:anchorId="388BDD75" wp14:editId="61F328EA">
+            <wp:extent cx="4063241" cy="3329940"/>
+            <wp:effectExtent l="0" t="0" r="0" b="3810"/>
             <wp:docPr id="9" name="Image 9"/>
             <wp:cNvGraphicFramePr>
               <a:graphicFrameLocks xmlns:a="http://schemas.openxmlformats.org/drawingml/2006/main" noChangeAspect="1"/>
@@ -4021,7 +4085,7 @@
                   <pic:spPr>
                     <a:xfrm>
                       <a:off x="0" y="0"/>
-                      <a:ext cx="5274310" cy="4322445"/>
+                      <a:ext cx="4065031" cy="3331407"/>
                     </a:xfrm>
                     <a:prstGeom prst="rect">
                       <a:avLst/>
@@ -4051,7 +4115,6 @@
       </w:pPr>
       <w:bookmarkStart w:id="14" w:name="_Toc109133980"/>
       <w:r>
-        <w:lastRenderedPageBreak/>
         <w:t>Exploration des activations du modele</w:t>
       </w:r>
       <w:bookmarkEnd w:id="14"/>
@@ -4064,6 +4127,7 @@
     </w:p>
     <w:p>
       <w:r>
+        <w:lastRenderedPageBreak/>
         <w:t xml:space="preserve">Maintenant que nous avons un modèle entraîné à notre disposition, on va pouvoir analyser </w:t>
       </w:r>
       <w:r>
@@ -4639,6 +4703,11 @@
         <w:t>]</w:t>
       </w:r>
     </w:p>
+    <w:p>
+      <w:r>
+        <w:t>Voir annexes</w:t>
+      </w:r>
+    </w:p>
     <w:p/>
     <w:p>
       <w:pPr>
@@ -4695,6 +4764,15 @@
         <w:pStyle w:val="Titre2"/>
       </w:pPr>
       <w:bookmarkStart w:id="17" w:name="_Toc109133983"/>
+      <w:r>
+        <w:t>RESULTATS</w:t>
+      </w:r>
+    </w:p>
+    <w:p/>
+    <w:p>
+      <w:pPr>
+        <w:pStyle w:val="Titre2"/>
+      </w:pPr>
       <w:r>
         <w:t>competences developpees</w:t>
       </w:r>

</xml_diff>

<commit_message>
Refactoring base process (bugs)
</commit_message>
<xml_diff>
--- a/Exploration interne de la structure conceptuelle des données.docx
+++ b/Exploration interne de la structure conceptuelle des données.docx
@@ -571,7 +571,21 @@
             <w:rStyle w:val="Lienhypertexte"/>
             <w:noProof/>
           </w:rPr>
-          <w:t>Présentation du projet global</w:t>
+          <w:t>Présentation du projet</w:t>
+        </w:r>
+        <w:r>
+          <w:rPr>
+            <w:rStyle w:val="Lienhypertexte"/>
+            <w:noProof/>
+          </w:rPr>
+          <w:t xml:space="preserve"> </w:t>
+        </w:r>
+        <w:r>
+          <w:rPr>
+            <w:rStyle w:val="Lienhypertexte"/>
+            <w:noProof/>
+          </w:rPr>
+          <w:t>global</w:t>
         </w:r>
         <w:r>
           <w:rPr>
@@ -1423,7 +1437,21 @@
             <w:rStyle w:val="Lienhypertexte"/>
             <w:noProof/>
           </w:rPr>
-          <w:t>logiciel de visualisation</w:t>
+          <w:t>logiciel de visu</w:t>
+        </w:r>
+        <w:r>
+          <w:rPr>
+            <w:rStyle w:val="Lienhypertexte"/>
+            <w:noProof/>
+          </w:rPr>
+          <w:t>a</w:t>
+        </w:r>
+        <w:r>
+          <w:rPr>
+            <w:rStyle w:val="Lienhypertexte"/>
+            <w:noProof/>
+          </w:rPr>
+          <w:t>lisation</w:t>
         </w:r>
         <w:r>
           <w:rPr>
@@ -1494,21 +1522,7 @@
             <w:rStyle w:val="Lienhypertexte"/>
             <w:noProof/>
           </w:rPr>
-          <w:t>Conc</w:t>
-        </w:r>
-        <w:r>
-          <w:rPr>
-            <w:rStyle w:val="Lienhypertexte"/>
-            <w:noProof/>
-          </w:rPr>
-          <w:t>l</w:t>
-        </w:r>
-        <w:r>
-          <w:rPr>
-            <w:rStyle w:val="Lienhypertexte"/>
-            <w:noProof/>
-          </w:rPr>
-          <w:t>usion</w:t>
+          <w:t>Conclusion</w:t>
         </w:r>
         <w:r>
           <w:rPr>
@@ -1973,6 +1987,63 @@
       </w:r>
     </w:p>
     <w:p>
+      <w:r>
+        <w:t xml:space="preserve">Parmi les problèmes que le Deep Learning peut traiter, on peut identifier deux types de </w:t>
+      </w:r>
+      <w:r>
+        <w:rPr>
+          <w:color w:val="FF0000"/>
+        </w:rPr>
+        <w:t>problèmes </w:t>
+      </w:r>
+      <w:r>
+        <w:t>:</w:t>
+      </w:r>
+    </w:p>
+    <w:p>
+      <w:pPr>
+        <w:pStyle w:val="Paragraphedeliste"/>
+        <w:numPr>
+          <w:ilvl w:val="0"/>
+          <w:numId w:val="17"/>
+        </w:numPr>
+      </w:pPr>
+      <w:r>
+        <w:t>La classification : le réseau essaye de ranger un individu dans une des classes que nous lui avons défini. La classification peut être binaire (ranger l’individu dans une classe parmi deux proposées) ou bien multiple (lorsque le nombre de classes est supérieur à deux).</w:t>
+      </w:r>
+    </w:p>
+    <w:p>
+      <w:pPr>
+        <w:pStyle w:val="Paragraphedeliste"/>
+        <w:numPr>
+          <w:ilvl w:val="0"/>
+          <w:numId w:val="17"/>
+        </w:numPr>
+      </w:pPr>
+      <w:r>
+        <w:t xml:space="preserve">La régression : le modèle essaie de trouver la relation d’une variable par rapport à une ou plusieurs autres variables. Le but de la régression est d’estimer une valeur numérique à partir des entrées </w:t>
+      </w:r>
+      <w:r>
+        <w:t>données au réseau.</w:t>
+      </w:r>
+    </w:p>
+    <w:p>
+      <w:hyperlink r:id="rId12" w:history="1">
+        <w:r>
+          <w:rPr>
+            <w:rStyle w:val="Lienhypertexte"/>
+          </w:rPr>
+          <w:t>https://projeduc.github.io/intro_apprentissage_automatique/regression.html#:~:text=La%20r%C3%A9gression%20sert%20%C3%A0%20trouver,ensemble%20de%20caract%C3%A9ristiques%20en%20entr%C3%A9e</w:t>
+        </w:r>
+      </w:hyperlink>
+      <w:r>
+        <w:t>.</w:t>
+      </w:r>
+      <w:r>
+        <w:t xml:space="preserve"> </w:t>
+      </w:r>
+    </w:p>
+    <w:p>
       <w:pPr>
         <w:rPr>
           <w:noProof/>
@@ -1986,19 +2057,26 @@
           <w:b/>
           <w:bCs/>
         </w:rPr>
-        <w:t>l’inexplicabilité</w:t>
+        <w:t>l’interpréta</w:t>
+      </w:r>
+      <w:r>
+        <w:rPr>
+          <w:b/>
+          <w:bCs/>
+        </w:rPr>
+        <w:t>bilité</w:t>
       </w:r>
       <w:r>
         <w:t xml:space="preserve">. </w:t>
       </w:r>
       <w:r>
-        <w:t>En effet, les réseaux de neurones permettent d’abstraire les entrées reçues dans les couches cachées qui composent le réseau.</w:t>
-      </w:r>
-      <w:r>
-        <w:rPr>
-          <w:noProof/>
-        </w:rPr>
-        <w:t xml:space="preserve"> </w:t>
+        <w:t>Les</w:t>
+      </w:r>
+      <w:r>
+        <w:t xml:space="preserve"> réseaux de neurones permettent d’abstraire les entrées reçues dans les couches cachées qui composent le réseau</w:t>
+      </w:r>
+      <w:r>
+        <w:t xml:space="preserve"> dont on peut en voir une représentation :</w:t>
       </w:r>
     </w:p>
     <w:p>
@@ -2025,7 +2103,7 @@
                     <pic:cNvPicPr/>
                   </pic:nvPicPr>
                   <pic:blipFill>
-                    <a:blip r:embed="rId12"/>
+                    <a:blip r:embed="rId13"/>
                     <a:stretch>
                       <a:fillRect/>
                     </a:stretch>
@@ -2058,25 +2136,29 @@
     </w:p>
     <w:p>
       <w:r>
+        <w:lastRenderedPageBreak/>
         <w:t>Ces réseaux</w:t>
       </w:r>
       <w:r>
         <w:t xml:space="preserve"> peuvent</w:t>
       </w:r>
       <w:r>
+        <w:t xml:space="preserve"> par exemple</w:t>
+      </w:r>
+      <w:r>
         <w:t xml:space="preserve"> </w:t>
       </w:r>
       <w:r>
         <w:t xml:space="preserve">être </w:t>
       </w:r>
       <w:r>
-        <w:t>utilisés en production pour prédire le comportement d’un utilisateur. Mais bien que ce cas soit relativement basique, pour une utilisation dans le domaine de la santé, on aimerait savoir en détail pourquoi et comment le réseau a qualifié une</w:t>
-      </w:r>
-      <w:r>
-        <w:t xml:space="preserve"> </w:t>
-      </w:r>
-      <w:r>
-        <w:t>radiographie pulmonaire comme laissant présager un cancer proche par exemple.</w:t>
+        <w:t xml:space="preserve">utilisés en production pour prédire le comportement d’un utilisateur. Mais bien que ce </w:t>
+      </w:r>
+      <w:r>
+        <w:t xml:space="preserve">ces réseaux fonctionnent plutôt bien voire mieux que certains experts dans le domaine d’application, il serait bien venu d’être en mesure d’expliquer la décision faite par </w:t>
+      </w:r>
+      <w:r>
+        <w:t>ce genre de réseau.</w:t>
       </w:r>
     </w:p>
     <w:p>
@@ -2099,7 +2181,6 @@
       </w:pPr>
       <w:bookmarkStart w:id="2" w:name="_Toc109133968"/>
       <w:r>
-        <w:lastRenderedPageBreak/>
         <w:t>Présentation de l’entreprise</w:t>
       </w:r>
       <w:bookmarkEnd w:id="2"/>
@@ -2109,7 +2190,7 @@
         <w:tab/>
         <w:t xml:space="preserve">L’entité dans laquelle j’ai fait mon stage est le Laboratoire Lorrain de Recherche en Informatique et ses Applications, abrégé en </w:t>
       </w:r>
-      <w:hyperlink r:id="rId13" w:history="1">
+      <w:hyperlink r:id="rId14" w:history="1">
         <w:r>
           <w:rPr>
             <w:rStyle w:val="Lienhypertexte"/>
@@ -2212,7 +2293,7 @@
       <w:r>
         <w:t xml:space="preserve">Quant à ma position dans le laboratoire, je me place en tant que stagiaire dans une des équipes les plus récentes, </w:t>
       </w:r>
-      <w:hyperlink r:id="rId14" w:history="1">
+      <w:hyperlink r:id="rId15" w:history="1">
         <w:r>
           <w:rPr>
             <w:rStyle w:val="Lienhypertexte"/>
@@ -2317,7 +2398,13 @@
         <w:t>l’intelligence artificielle symbolique</w:t>
       </w:r>
       <w:r>
-        <w:t xml:space="preserve"> et notamment au </w:t>
+        <w:t xml:space="preserve"> et notamment au</w:t>
+      </w:r>
+      <w:r>
+        <w:t>x</w:t>
+      </w:r>
+      <w:r>
+        <w:t xml:space="preserve"> </w:t>
       </w:r>
       <w:r>
         <w:rPr>
@@ -2373,6 +2460,7 @@
     </w:p>
     <w:p>
       <w:r>
+        <w:lastRenderedPageBreak/>
         <w:t xml:space="preserve">L’équipe se centre donc sur la connaissance qui donne lieu à 3 </w:t>
       </w:r>
       <w:r>
@@ -2422,8 +2510,13 @@
     </w:p>
     <w:p>
       <w:r>
-        <w:lastRenderedPageBreak/>
-        <w:t>Mon intégration à l’équipe s’est faite naturellement puisque les centres d’intérêts de l’équipe et les miens se rejoignent. J’ai pu fréquenter d’autres stagiaires d</w:t>
+        <w:t>Mon intégration à l’équipe s’est faite naturellement puisque les centres d’intérêts de l’équipe et les miens se rejoignent</w:t>
+      </w:r>
+      <w:r>
+        <w:t xml:space="preserve"> et mes compétences s’inscrivaient très bien dans l’environnement de l’équipe</w:t>
+      </w:r>
+      <w:r>
+        <w:t>. J’ai pu fréquenter d’autres stagiaires d</w:t>
       </w:r>
       <w:r>
         <w:t>e l’équipe qui travaillaient sur des sujets assez différents du mien.</w:t>
@@ -2468,7 +2561,13 @@
     <w:p>
       <w:r>
         <w:tab/>
-        <w:t xml:space="preserve">L’intuition scientifique de M. Mathieu d’Aquin a conduit à la création de ce stage. Cette intuition de pouvoir révéler des concepts au sein des réseaux de neurones artificiels à partir des activations des couches cachées est très inspirante </w:t>
+        <w:t>L’intuition scientifique de M. Mathieu d’Aquin a conduit à la création de ce stage. Cette intuition de pouvoir révéler des concepts au sein des réseaux de neurones artificiels à partir des</w:t>
+      </w:r>
+      <w:r>
+        <w:t xml:space="preserve"> valeurs d’</w:t>
+      </w:r>
+      <w:r>
+        <w:t xml:space="preserve">activation des couches cachées est très inspirante </w:t>
       </w:r>
       <w:r>
         <w:t>et pourrait faire avancer de nombreux domaines de recherche.</w:t>
@@ -2485,6 +2584,9 @@
       <w:bookmarkEnd w:id="4"/>
     </w:p>
     <w:p>
+      <w:pPr>
+        <w:ind w:firstLine="720"/>
+      </w:pPr>
       <w:r>
         <w:t>Dans le but de pouvoir concrétiser cette intuition, certains prérequis étaient nécessaires, le principal étant de savoir programmer dans le langage Python.</w:t>
       </w:r>
@@ -2510,97 +2612,130 @@
     </w:p>
     <w:p>
       <w:r>
-        <w:t>[…]</w:t>
-      </w:r>
-      <w:r>
-        <w:t xml:space="preserve"> notions &amp; concepts qui rentrent en jeu dans l’inter.. parler exemple description </w:t>
-      </w:r>
-      <w:r>
-        <w:sym w:font="Wingdings" w:char="F0E0"/>
-      </w:r>
-      <w:r>
-        <w:t xml:space="preserve"> classes de revenus</w:t>
-      </w:r>
-    </w:p>
-    <w:p/>
-    <w:p>
-      <w:pPr>
-        <w:pStyle w:val="Titre2"/>
-      </w:pPr>
-      <w:bookmarkStart w:id="6" w:name="_Toc109133972"/>
-      <w:r>
-        <w:t>Description du projet</w:t>
-      </w:r>
-      <w:bookmarkEnd w:id="6"/>
-    </w:p>
-    <w:p>
-      <w:r>
         <w:tab/>
-        <w:t xml:space="preserve">Il n’est pas encore possible aujourd’hui d’expliquer le pourquoi du comment d’une décision faite par un réseau de neurone, ce qui est frustrant lorsque l’on veut </w:t>
-      </w:r>
-      <w:r>
-        <w:t xml:space="preserve">par exemple </w:t>
-      </w:r>
-      <w:r>
-        <w:t>savoir la raison pour laquelle la radiographie A a été classifiée comme montrant une tumeur alors que la radio B ne montre pas de signe de tumeur selon le réseau.</w:t>
-      </w:r>
-    </w:p>
-    <w:p>
-      <w:r>
-        <w:t>Ce que je viens de décrire par un exemple est un vrai problème. On aimerait savoir ce qu’il se passe à l’intérieur d’un modèle de ce genre, ne serait-ce que pour expliquer au patient que l’IA est légitime de lui donner une tumeur.</w:t>
-      </w:r>
-    </w:p>
-    <w:p>
-      <w:r>
-        <w:t>Je prends volontairement un cas extrême pour donner une image forte et concrète du problème mais on peut aussi appliquer cela dans le monde du droit.</w:t>
+        <w:t xml:space="preserve">L’interprétabilité est une méthode permettant </w:t>
+      </w:r>
+      <w:r>
+        <w:t>de fournir des informations concernant le raisonnement interne d’un algorithme de Machine Learning mais aussi sa représentation interne des données. Ces informations sont interprétables par des experts de la donnée mais ne seront pas comprises par des personnes externes au milieu.</w:t>
+      </w:r>
+    </w:p>
+    <w:p>
+      <w:r>
+        <w:t>Il existe une méthode proche appelée explicabilité qu’il ne faut pas confondre avec l’interprétabilité. L’explicabilité comprend l’interprétabilité dans son processus afin de rendre compte d’une manière très claire le fonctionnement interne d’un algorithme de Machine Learning.</w:t>
+      </w:r>
+    </w:p>
+    <w:p>
+      <w:r>
+        <w:t>Notre intention est d’interpréter les couches cachées d’un réseau de neurones en les comparant à des concepts.</w:t>
       </w:r>
       <w:r>
         <w:br/>
-        <w:t>Imaginez-vous étant jugé pour un crime que vous n’avez pas commis. Il serait injuste qu’une IA vous punisse pour quelque chose que vous n’avez pas fait n’est-ce pas ?</w:t>
-      </w:r>
-      <w:r>
-        <w:br/>
-        <w:t>Dans ce cas, on aimerait bien inspecter l</w:t>
-      </w:r>
-      <w:r>
-        <w:t>es profondeurs</w:t>
-      </w:r>
-      <w:r>
-        <w:t xml:space="preserve"> du système intelligent afin de vérifier </w:t>
-      </w:r>
-      <w:r>
-        <w:t>si l’IA n’a pas fait de jugement hâtif en prenant un raccourci dans son raisonnement. Et bien c’est ce que les chercheurs en explicabilité/interprétabilité cherchent à montrer.</w:t>
-      </w:r>
-    </w:p>
-    <w:p>
-      <w:r>
-        <w:t>Pour le cas de mon stage, on aimerait savoir comment des concepts existants ou qui regroupent des éléments sont représentés au sein des réseaux de neurones.</w:t>
-      </w:r>
-    </w:p>
-    <w:p>
-      <w:pPr>
-        <w:rPr>
-          <w:noProof/>
-        </w:rPr>
-      </w:pPr>
+        <w:t>Un concept est une représentation abstraite d’un objet ou d’un ensemble d’objets ayant des caractères communs</w:t>
+      </w:r>
+      <w:r>
+        <w:rPr>
+          <w:rStyle w:val="Appelnotedebasdep"/>
+        </w:rPr>
+        <w:footnoteReference w:id="1"/>
+      </w:r>
+      <w:r>
+        <w:t>.</w:t>
+      </w:r>
+    </w:p>
+    <w:p>
+      <w:r>
+        <w:t>Cela nous permettra selon le jeu de données, de comparer les activations d’une couche d’un réseau pour un individu à un concept représenté par la moyenne des activations de tous les individus appartenant à un concept et ce pour chaque couche.</w:t>
+      </w:r>
+    </w:p>
+    <w:p>
+      <w:r>
+        <w:t xml:space="preserve">Prenons </w:t>
+      </w:r>
+      <w:r>
+        <w:t>un exemple de réseau utilisé dans le cadre du stage. Ce réseau prédit une classe de revenus d’un film en fonction de sa description textuelle, par exemple </w:t>
+      </w:r>
+      <w:r>
+        <w:t xml:space="preserve">« Ratatouille </w:t>
+      </w:r>
+      <w:proofErr w:type="spellStart"/>
+      <w:r>
+        <w:t>is</w:t>
+      </w:r>
+      <w:proofErr w:type="spellEnd"/>
+      <w:r>
+        <w:t xml:space="preserve"> a 2007 American computer-</w:t>
+      </w:r>
+      <w:proofErr w:type="spellStart"/>
+      <w:r>
+        <w:t>animated</w:t>
+      </w:r>
+      <w:proofErr w:type="spellEnd"/>
+      <w:r>
+        <w:t xml:space="preserve"> </w:t>
+      </w:r>
+      <w:proofErr w:type="spellStart"/>
+      <w:r>
+        <w:t>comedy</w:t>
+      </w:r>
+      <w:proofErr w:type="spellEnd"/>
+      <w:r>
+        <w:t xml:space="preserve"> film </w:t>
+      </w:r>
+      <w:proofErr w:type="spellStart"/>
+      <w:r>
+        <w:t>produced</w:t>
+      </w:r>
+      <w:proofErr w:type="spellEnd"/>
+      <w:r>
+        <w:t xml:space="preserve"> by Pixar […] </w:t>
+      </w:r>
+      <w:proofErr w:type="spellStart"/>
+      <w:r>
+        <w:t>later</w:t>
+      </w:r>
+      <w:proofErr w:type="spellEnd"/>
+      <w:r>
+        <w:t xml:space="preserve"> </w:t>
+      </w:r>
+      <w:proofErr w:type="spellStart"/>
+      <w:r>
+        <w:t>voted</w:t>
+      </w:r>
+      <w:proofErr w:type="spellEnd"/>
+      <w:r>
+        <w:t xml:space="preserve"> one of the 100 </w:t>
+      </w:r>
+      <w:proofErr w:type="spellStart"/>
+      <w:r>
+        <w:t>greatest</w:t>
+      </w:r>
+      <w:proofErr w:type="spellEnd"/>
+      <w:r>
+        <w:t xml:space="preserve"> motion </w:t>
+      </w:r>
+      <w:proofErr w:type="spellStart"/>
+      <w:r>
+        <w:t>pictures</w:t>
+      </w:r>
+      <w:proofErr w:type="spellEnd"/>
+      <w:r>
+        <w:t xml:space="preserve"> of the 21st century by a </w:t>
+      </w:r>
       <w:r>
         <w:lastRenderedPageBreak/>
-        <w:t>Un nouvel exemple serait de voir si un modèle ayant été entraîné à prédire les revenus d’un film en se basant sur sa description textuelle – par exemple « </w:t>
-      </w:r>
-      <w:r>
-        <w:t xml:space="preserve">Ratatouille </w:t>
+        <w:t xml:space="preserve">2016 </w:t>
       </w:r>
       <w:proofErr w:type="spellStart"/>
       <w:r>
-        <w:t>is</w:t>
+        <w:t>poll</w:t>
       </w:r>
       <w:proofErr w:type="spellEnd"/>
       <w:r>
-        <w:t xml:space="preserve"> a 2007 American computer-</w:t>
+        <w:t xml:space="preserve"> of international </w:t>
       </w:r>
       <w:proofErr w:type="spellStart"/>
       <w:r>
-        <w:t>animated</w:t>
+        <w:t>critics</w:t>
       </w:r>
       <w:proofErr w:type="spellEnd"/>
       <w:r>
@@ -2608,184 +2743,14 @@
       </w:r>
       <w:proofErr w:type="spellStart"/>
       <w:r>
-        <w:t>comedy</w:t>
+        <w:t>conducted</w:t>
       </w:r>
       <w:proofErr w:type="spellEnd"/>
       <w:r>
-        <w:t xml:space="preserve"> film </w:t>
-      </w:r>
-      <w:proofErr w:type="spellStart"/>
-      <w:r>
-        <w:t>produced</w:t>
-      </w:r>
-      <w:proofErr w:type="spellEnd"/>
-      <w:r>
-        <w:t xml:space="preserve"> by Pixar […]</w:t>
-      </w:r>
-      <w:r>
-        <w:t xml:space="preserve"> </w:t>
-      </w:r>
-      <w:proofErr w:type="spellStart"/>
-      <w:r>
-        <w:t>later</w:t>
-      </w:r>
-      <w:proofErr w:type="spellEnd"/>
-      <w:r>
-        <w:t xml:space="preserve"> </w:t>
-      </w:r>
-      <w:proofErr w:type="spellStart"/>
-      <w:r>
-        <w:t>voted</w:t>
-      </w:r>
-      <w:proofErr w:type="spellEnd"/>
-      <w:r>
-        <w:t xml:space="preserve"> one of the 100 </w:t>
-      </w:r>
-      <w:proofErr w:type="spellStart"/>
-      <w:r>
-        <w:t>greatest</w:t>
-      </w:r>
-      <w:proofErr w:type="spellEnd"/>
-      <w:r>
-        <w:t xml:space="preserve"> motion </w:t>
-      </w:r>
-      <w:proofErr w:type="spellStart"/>
-      <w:r>
-        <w:t>pictures</w:t>
-      </w:r>
-      <w:proofErr w:type="spellEnd"/>
-      <w:r>
-        <w:t xml:space="preserve"> of the 21st century by a 2016 </w:t>
-      </w:r>
-      <w:proofErr w:type="spellStart"/>
-      <w:r>
-        <w:t>poll</w:t>
-      </w:r>
-      <w:proofErr w:type="spellEnd"/>
-      <w:r>
-        <w:t xml:space="preserve"> of international </w:t>
-      </w:r>
-      <w:proofErr w:type="spellStart"/>
-      <w:r>
-        <w:t>critics</w:t>
-      </w:r>
-      <w:proofErr w:type="spellEnd"/>
-      <w:r>
-        <w:t xml:space="preserve"> </w:t>
-      </w:r>
-      <w:proofErr w:type="spellStart"/>
-      <w:r>
-        <w:t>conducted</w:t>
-      </w:r>
-      <w:proofErr w:type="spellEnd"/>
-      <w:r>
-        <w:t xml:space="preserve"> by the BBC</w:t>
-      </w:r>
-      <w:r>
-        <w:t xml:space="preserve">. » - contiendrait, parmi ses activations, une représentation du concept </w:t>
-      </w:r>
-      <w:r>
-        <w:t xml:space="preserve">de </w:t>
-      </w:r>
-      <w:r>
-        <w:t>pays de provenance du film, ici « United States ».</w:t>
-      </w:r>
-      <w:r>
-        <w:rPr>
-          <w:noProof/>
-        </w:rPr>
-        <w:t xml:space="preserve"> </w:t>
-      </w:r>
-    </w:p>
-    <w:p>
-      <w:pPr>
-        <w:rPr>
-          <w:noProof/>
-        </w:rPr>
-      </w:pPr>
-      <w:r>
-        <w:rPr>
-          <w:noProof/>
-        </w:rPr>
-        <w:t>[…] parler des concepts</w:t>
-      </w:r>
-    </w:p>
-    <w:p>
-      <w:r>
-        <w:rPr>
-          <w:noProof/>
-        </w:rPr>
-        <w:drawing>
-          <wp:inline distT="0" distB="0" distL="0" distR="0" wp14:anchorId="16C69444" wp14:editId="5B32A3D5">
-            <wp:extent cx="5267325" cy="1647825"/>
-            <wp:effectExtent l="0" t="0" r="9525" b="9525"/>
-            <wp:docPr id="14" name="Image 14"/>
-            <wp:cNvGraphicFramePr>
-              <a:graphicFrameLocks xmlns:a="http://schemas.openxmlformats.org/drawingml/2006/main" noChangeAspect="1"/>
-            </wp:cNvGraphicFramePr>
-            <a:graphic xmlns:a="http://schemas.openxmlformats.org/drawingml/2006/main">
-              <a:graphicData uri="http://schemas.openxmlformats.org/drawingml/2006/picture">
-                <pic:pic xmlns:pic="http://schemas.openxmlformats.org/drawingml/2006/picture">
-                  <pic:nvPicPr>
-                    <pic:cNvPr id="0" name="Picture 7"/>
-                    <pic:cNvPicPr>
-                      <a:picLocks noChangeAspect="1" noChangeArrowheads="1"/>
-                    </pic:cNvPicPr>
-                  </pic:nvPicPr>
-                  <pic:blipFill>
-                    <a:blip r:embed="rId15" cstate="print">
-                      <a:extLst>
-                        <a:ext uri="{28A0092B-C50C-407E-A947-70E740481C1C}">
-                          <a14:useLocalDpi xmlns:a14="http://schemas.microsoft.com/office/drawing/2010/main" val="0"/>
-                        </a:ext>
-                      </a:extLst>
-                    </a:blip>
-                    <a:srcRect/>
-                    <a:stretch>
-                      <a:fillRect/>
-                    </a:stretch>
-                  </pic:blipFill>
-                  <pic:spPr bwMode="auto">
-                    <a:xfrm>
-                      <a:off x="0" y="0"/>
-                      <a:ext cx="5267325" cy="1647825"/>
-                    </a:xfrm>
-                    <a:prstGeom prst="rect">
-                      <a:avLst/>
-                    </a:prstGeom>
-                    <a:noFill/>
-                    <a:ln>
-                      <a:noFill/>
-                    </a:ln>
-                  </pic:spPr>
-                </pic:pic>
-              </a:graphicData>
-            </a:graphic>
-          </wp:inline>
-        </w:drawing>
-      </w:r>
-    </w:p>
-    <w:p>
-      <w:r>
-        <w:t xml:space="preserve">J’ai donc construit et entraîné un </w:t>
-      </w:r>
-      <w:r>
-        <w:t>modèle de Deep Learning, soit un réseau de neurones artificiels qui à partir de la description d’un film prédit sa classe de revenus.</w:t>
-      </w:r>
-    </w:p>
-    <w:p>
-      <w:r>
-        <w:t>Grâce à ce réseau, il nous est possible d’explorer en détail chaque couche cachée et de comparer les activations pour un individu avec les activations moyennes pour un ensemble d’individus appartenant à une catégorie.</w:t>
-      </w:r>
-    </w:p>
-    <w:p>
-      <w:r>
-        <w:t>Cependant, comme notre but est de comparer des valeurs numériques entre elles, nous avons le besoin de standardiser toutes les valeurs d’activations. Ainsi, ils fera sens d’analyser ces valeurs selon une norme.</w:t>
-      </w:r>
-    </w:p>
-    <w:p>
-      <w:r>
-        <w:t>Il m’a été utile d’utiliser et de calculer des paramètres statistiques tels que :</w:t>
+        <w:t xml:space="preserve"> by the BBC. »</w:t>
+      </w:r>
+      <w:r>
+        <w:t xml:space="preserve"> sera classifié dans une des classes de revenus : </w:t>
       </w:r>
     </w:p>
     <w:p>
@@ -2797,7 +2762,15 @@
         </w:numPr>
       </w:pPr>
       <w:r>
-        <w:t>La moyenne des prédictions</w:t>
+        <w:t>« medium-</w:t>
+      </w:r>
+      <w:proofErr w:type="spellStart"/>
+      <w:r>
+        <w:t>low</w:t>
+      </w:r>
+      <w:proofErr w:type="spellEnd"/>
+      <w:r>
+        <w:t> »</w:t>
       </w:r>
     </w:p>
     <w:p>
@@ -2809,7 +2782,7 @@
         </w:numPr>
       </w:pPr>
       <w:r>
-        <w:t>L’écart-type des prédictions</w:t>
+        <w:t>« medium-high »</w:t>
       </w:r>
     </w:p>
     <w:p>
@@ -2821,7 +2794,145 @@
         </w:numPr>
       </w:pPr>
       <w:r>
-        <w:t>La moyenne des valeurs vraies</w:t>
+        <w:t>« </w:t>
+      </w:r>
+      <w:proofErr w:type="spellStart"/>
+      <w:r>
+        <w:t>exceptional</w:t>
+      </w:r>
+      <w:proofErr w:type="spellEnd"/>
+      <w:r>
+        <w:t> »</w:t>
+      </w:r>
+    </w:p>
+    <w:p>
+      <w:r>
+        <w:t xml:space="preserve">Une fois le réseau entraîné, on aimerait donc comparer les films à des concepts. </w:t>
+      </w:r>
+      <w:r>
+        <w:t xml:space="preserve">Ce qui nous semble le plus pertinent est de comparer les activations au concept de </w:t>
+      </w:r>
+      <w:r>
+        <w:rPr>
+          <w:i/>
+          <w:iCs/>
+        </w:rPr>
+        <w:t>pays de provenance</w:t>
+      </w:r>
+      <w:r>
+        <w:t>.</w:t>
+      </w:r>
+      <w:r>
+        <w:br/>
+        <w:t>Cela permettra de prendre pour chaque pays les activations des films associés et de visualiser les similarités entre pays ou entre individus.</w:t>
+      </w:r>
+      <w:r>
+        <w:t xml:space="preserve"> La procédure et l’implémentation seront détaillées dans les étapes qui vont suivre.</w:t>
+      </w:r>
+    </w:p>
+    <w:p/>
+    <w:p>
+      <w:pPr>
+        <w:pStyle w:val="Titre2"/>
+      </w:pPr>
+      <w:bookmarkStart w:id="6" w:name="_Toc109133972"/>
+      <w:r>
+        <w:t>Description du projet</w:t>
+      </w:r>
+      <w:bookmarkEnd w:id="6"/>
+    </w:p>
+    <w:p>
+      <w:r>
+        <w:tab/>
+      </w:r>
+      <w:r>
+        <w:t xml:space="preserve">On aimerait savoir quel est le cheminement de la décision d’un réseau de neurones puisque, comme je l’ai expliqué, il est aujourd’hui très difficile d’expliquer ne serait-ce qu’un peu ce qu’un réseau fait et impossible d’expliquer </w:t>
+      </w:r>
+      <w:r>
+        <w:t>les concepts entrant en jeu dans la décision d’un réseau de neurones.</w:t>
+      </w:r>
+    </w:p>
+    <w:p>
+      <w:r>
+        <w:t>Les couches cachées d’un réseau se transfèrent entre elles des valeurs abstraites qui sont nommées des activations. Ensuite, des opérations mathématiques sont réalisées en fonction du type de la couche qui est traitée puis, une fois arrivé à la couche de sortie, ces valeurs sont lisibles par un humain et nous sommes enfin en mesure d’avoir une interprétation du résultat.</w:t>
+      </w:r>
+    </w:p>
+    <w:p>
+      <w:r>
+        <w:t>Pour le cas de mon stage, on aimerait savoir comment des concepts existants ou qui regroupent des éléments sont représentés au sein des réseaux de neurones.</w:t>
+      </w:r>
+      <w:r>
+        <w:br/>
+        <w:t xml:space="preserve">On utilisera les valeurs d’activation </w:t>
+      </w:r>
+      <w:r>
+        <w:t>afin de comparer les concepts ainsi que les individus entre eux et essayer de visualiser des similarités pour arriver à une conclusion.</w:t>
+      </w:r>
+    </w:p>
+    <w:p>
+      <w:r>
+        <w:t xml:space="preserve">Dans la continuité de la volonté de comparer les concepts et les individus et de pouvoir </w:t>
+      </w:r>
+      <w:r>
+        <w:t>automatiser tout le processus d’exploration des couches d’un réseau, la conception d’un logiciel complètement automatisé qui permet la visualisation de concepts ainsi que l’exploration des activations pour un réseau quelconque ainsi que son jeu de données associé sera présenté.</w:t>
+      </w:r>
+    </w:p>
+    <w:p/>
+    <w:p>
+      <w:pPr>
+        <w:pStyle w:val="Titre2"/>
+      </w:pPr>
+      <w:r>
+        <w:t>Science des données</w:t>
+      </w:r>
+    </w:p>
+    <w:p>
+      <w:r>
+        <w:tab/>
+        <w:t xml:space="preserve">Les modèles statistiques de Machine Learning s’appuient sur des données et les réseaux de neurones encore plus. Il était donc nécessaire de récolter des données dans le but premier d’entraîner le réseau que je construirai et dans un second temps pour </w:t>
+      </w:r>
+      <w:r>
+        <w:t>récolter des concepts que j’alignerai avec les valeurs d’activations du modèle.</w:t>
+      </w:r>
+    </w:p>
+    <w:p>
+      <w:r>
+        <w:lastRenderedPageBreak/>
+        <w:t xml:space="preserve">Afin de récolter ces données, une multitude de jeux de données est disponible en ligne que l’on pourrait utiliser. On pourrait aussi utiliser une méthode de scraping </w:t>
+      </w:r>
+      <w:r>
+        <w:t>pour récupérer des données publiques présentées sur des sites web.</w:t>
+      </w:r>
+      <w:r>
+        <w:br/>
+        <w:t>Dans notre cas, on utilisera une autre méthode qui est d’utiliser une API et d’envoyer une requête pour accéder aux données qui nous intéressent. On utilisera ici l’API de DBpedia en écrivant une requête dans le langage SPARQL.</w:t>
+      </w:r>
+    </w:p>
+    <w:p/>
+    <w:p>
+      <w:pPr>
+        <w:ind w:firstLine="720"/>
+        <w:rPr>
+          <w:noProof/>
+        </w:rPr>
+      </w:pPr>
+      <w:r>
+        <w:rPr>
+          <w:noProof/>
+        </w:rPr>
+        <w:t>Les données étant récupérées sur DBpedia, elles ne sont pas prêtes à l’emploi. Elles ont besoin d’être traitées de manière réfléchie pour que le modèle les interprète correctement.</w:t>
+      </w:r>
+      <w:r>
+        <w:rPr>
+          <w:noProof/>
+        </w:rPr>
+        <w:br/>
+      </w:r>
+      <w:r>
+        <w:rPr>
+          <w:noProof/>
+        </w:rPr>
+        <w:t>C’est notamment le cas des descriptions qui sont au format texte. On ne peut pas donner de texte à un réseau de neurones ou à tout autre modèle de Machine Learning puisque ces modèles sont avant tout des modèles statistiques donc qui fonctionnent avec des entrées numériques. Alors, afin de nettoyer le texte, j’ai appliqué des méthodes courantes de traitement automatique des langues comme :</w:t>
       </w:r>
     </w:p>
     <w:p>
@@ -2831,9 +2942,15 @@
           <w:ilvl w:val="0"/>
           <w:numId w:val="16"/>
         </w:numPr>
-      </w:pPr>
-      <w:r>
-        <w:t>L’écart-type des valeurs vraies</w:t>
+        <w:rPr>
+          <w:noProof/>
+        </w:rPr>
+      </w:pPr>
+      <w:r>
+        <w:rPr>
+          <w:noProof/>
+        </w:rPr>
+        <w:t>Transformer chaque lettre en minuscule</w:t>
       </w:r>
     </w:p>
     <w:p>
@@ -2843,92 +2960,246 @@
           <w:ilvl w:val="0"/>
           <w:numId w:val="16"/>
         </w:numPr>
-      </w:pPr>
-      <w:r>
-        <w:t>L’erreur absolue moyenne</w:t>
-      </w:r>
-    </w:p>
-    <w:p>
-      <w:r>
-        <w:t>Grâce à ces paramètres, il devient plus facile de se rendre compte quelles sont les catégories qui ont tendance à prédire mieux ou moins bien. On se rend aussi compte que pour certaines catégories, l’écart-type est très important et c’est surement ce qui rend la prédiction plus difficile donc moins fiable.</w:t>
-      </w:r>
-    </w:p>
-    <w:p>
-      <w:pPr>
-        <w:pStyle w:val="Titre3"/>
-      </w:pPr>
-      <w:bookmarkStart w:id="7" w:name="_Toc109133973"/>
+        <w:rPr>
+          <w:noProof/>
+        </w:rPr>
+      </w:pPr>
+      <w:r>
+        <w:rPr>
+          <w:noProof/>
+        </w:rPr>
+        <w:t xml:space="preserve">Enlever la ponctuation, les liens, les entités numériques, ainsi que les mots très fréquents (stopwords) du genre </w:t>
+      </w:r>
+      <w:r>
+        <w:rPr>
+          <w:i/>
+          <w:iCs/>
+          <w:noProof/>
+        </w:rPr>
+        <w:t>the, a, been, ...</w:t>
+      </w:r>
+      <w:r>
+        <w:rPr>
+          <w:noProof/>
+        </w:rPr>
+        <w:t>.</w:t>
+      </w:r>
+    </w:p>
+    <w:p>
+      <w:pPr>
+        <w:rPr>
+          <w:noProof/>
+          <w:sz w:val="21"/>
+          <w:szCs w:val="21"/>
+        </w:rPr>
+      </w:pPr>
+      <w:r>
+        <w:rPr>
+          <w:noProof/>
+          <w:sz w:val="21"/>
+          <w:szCs w:val="21"/>
+        </w:rPr>
+        <w:t>Précision : le jeu de données étant en anglais, les mots très fréquents sont évidemment les mots fréquents en langue anglaise.</w:t>
+      </w:r>
+    </w:p>
+    <w:p>
+      <w:pPr>
+        <w:ind w:firstLine="720"/>
+      </w:pPr>
+      <w:r>
+        <w:t xml:space="preserve">Le texte a aussi besoin d’être </w:t>
+      </w:r>
       <w:proofErr w:type="spellStart"/>
       <w:r>
-        <w:t>Heatmaps</w:t>
-      </w:r>
-      <w:bookmarkEnd w:id="7"/>
+        <w:t>tokenizé</w:t>
+      </w:r>
       <w:proofErr w:type="spellEnd"/>
       <w:r>
-        <w:t xml:space="preserve"> [parler du problème plutôt]</w:t>
-      </w:r>
-    </w:p>
-    <w:p>
-      <w:r>
-        <w:t>Bien que ces paramètres aident dans la compréhension de la décision faite par le réseau, on veut ici s’intéresser aux activations des couches cachées du réseau.</w:t>
+        <w:t>, c’est-à-dire d’être représenté sous forme de liste. Chaque description a donc la forme d’une liste qui contient comme élément chaque mot qui compose la description qui a déjà commencée à être traitée.</w:t>
+      </w:r>
+    </w:p>
+    <w:p>
+      <w:pPr>
+        <w:ind w:firstLine="720"/>
+      </w:pPr>
+      <w:r>
+        <w:t xml:space="preserve">Le réseau n’accepte uniquement des entrées numériques. Or, nos descriptions sont encore au format texte. On utilise encore une fois une méthode provenant de </w:t>
+      </w:r>
+      <w:proofErr w:type="spellStart"/>
+      <w:r>
+        <w:t>keras</w:t>
+      </w:r>
+      <w:proofErr w:type="spellEnd"/>
+      <w:r>
+        <w:t xml:space="preserve"> afin de transcrire ce texte en séquences de nombres.</w:t>
+      </w:r>
+    </w:p>
+    <w:p>
+      <w:pPr>
+        <w:ind w:firstLine="720"/>
+      </w:pPr>
+      <w:r>
+        <w:t xml:space="preserve">Il nous faut aussi ajouter du </w:t>
+      </w:r>
+      <w:proofErr w:type="spellStart"/>
+      <w:r>
+        <w:t>padding</w:t>
+      </w:r>
+      <w:proofErr w:type="spellEnd"/>
+      <w:r>
+        <w:t xml:space="preserve"> dans cette liste de séquences puisque toutes les descriptions ne font pas la même taille et le réseau n’acceptera pas plusieurs entrées de tailles différentes. Ici, le </w:t>
+      </w:r>
+      <w:proofErr w:type="spellStart"/>
+      <w:r>
+        <w:t>padding</w:t>
+      </w:r>
+      <w:proofErr w:type="spellEnd"/>
+      <w:r>
+        <w:t xml:space="preserve"> est représenté par des zéros qui viennent s’ajouter au début de la liste jusqu’à ce que la liste fasse la bonne taille.</w:t>
+      </w:r>
+    </w:p>
+    <w:p>
+      <w:pPr>
+        <w:ind w:firstLine="720"/>
+      </w:pPr>
+      <w:r>
+        <w:t>Ensuite, j’ai dû remanier les revenus pour créer les classes de revenus que j’ai évoqué plus tôt.</w:t>
       </w:r>
       <w:r>
         <w:br/>
-        <w:t xml:space="preserve">Les valeurs étant comprises entre -1 et 1, on peut les représenter sous la forme de </w:t>
-      </w:r>
-      <w:r>
-        <w:rPr>
-          <w:u w:val="single"/>
-        </w:rPr>
-        <w:t>heatmaps</w:t>
-      </w:r>
-      <w:r>
-        <w:t xml:space="preserve"> afin de distinguer les activations fortes des activations faibles.</w:t>
-      </w:r>
-    </w:p>
-    <w:p>
+        <w:t xml:space="preserve">Les classes de revenus représentent </w:t>
+      </w:r>
+      <w:r>
+        <w:t>la « cible » du réseau. Durant son entraînement, il va essayer en fonction de ses entrées, d’ajuster ses poids qui module</w:t>
+      </w:r>
+      <w:r>
+        <w:t>nt</w:t>
+      </w:r>
+      <w:r>
+        <w:t xml:space="preserve"> les neurones au niveau des couches cachées afin d’améliorer sa précision à être fidèle à la « cible ».</w:t>
+      </w:r>
+    </w:p>
+    <w:p>
+      <w:pPr>
+        <w:ind w:firstLine="720"/>
+      </w:pPr>
+      <w:r>
+        <w:t>Un modèle apprend sur un jeu de données et on évalue sa performance via une précision sur un jeu de validation. La différence est que le modèle ne connait pas les valeurs vraies (« cible ») des individus du jeu de validation et cela est logique puisque ce serait insensé de l’évaluer sur ce qu’il connait déjà.</w:t>
+      </w:r>
+      <w:r>
+        <w:br/>
+        <w:t xml:space="preserve">On découpe alors le jeu de données traité en un jeu de données d’entraînement qui </w:t>
+      </w:r>
       <w:r>
         <w:lastRenderedPageBreak/>
-        <w:t>[parler de la diff heatmaps ?]</w:t>
-      </w:r>
-    </w:p>
-    <w:p>
-      <w:r>
-        <w:t>[Mettre photo heatmaps ?]</w:t>
+        <w:t>p</w:t>
+      </w:r>
+      <w:r>
+        <w:t xml:space="preserve">rendra 80% du jeu de données originel et donc les 20% restants du jeu de données originel vont pour le jeu de validation. </w:t>
+      </w:r>
+    </w:p>
+    <w:p>
+      <w:r>
+        <w:t>[… détail construction modèle …]</w:t>
       </w:r>
     </w:p>
     <w:p/>
     <w:p>
       <w:pPr>
-        <w:pStyle w:val="Titre3"/>
-      </w:pPr>
-      <w:r>
-        <w:t>Significativité</w:t>
+        <w:pStyle w:val="Titre2"/>
+      </w:pPr>
+      <w:r>
+        <w:t>Exploration conceptuelle</w:t>
+      </w:r>
+    </w:p>
+    <w:p>
+      <w:r>
+        <w:tab/>
       </w:r>
     </w:p>
     <w:p/>
     <w:p/>
-    <w:p>
-      <w:pPr>
-        <w:pStyle w:val="Titre3"/>
-      </w:pPr>
-      <w:bookmarkStart w:id="8" w:name="_Toc109133974"/>
-      <w:r>
-        <w:t>Similarité</w:t>
-      </w:r>
-      <w:bookmarkEnd w:id="8"/>
-    </w:p>
-    <w:p>
-      <w:r>
-        <w:t>On peut dorénavant comparer à l’œil les activations entre catégories et entre individus. Ce qui fait sens ici est de voir si un individu appartenant à une catégorie – disons « France » - est réellement proche de cette catégorie en terme d’activations. On pourrait simplement regarder les deux heatmaps puisque c’est une très bonne visualisation si l’on s’intéresse au différences. Néanmoins, on aimerait une mesure plus fiable et c’est pour cela que j’introduis la similarité dans la comparaison.</w:t>
-      </w:r>
-    </w:p>
-    <w:p>
-      <w:r>
-        <w:t>Les deux similarités qui me sont venues en tête sont</w:t>
-      </w:r>
-      <w:r>
-        <w:t> :</w:t>
+    <w:p/>
+    <w:p>
+      <w:pPr>
+        <w:rPr>
+          <w:color w:val="00A0B8" w:themeColor="accent1"/>
+        </w:rPr>
+      </w:pPr>
+      <w:r>
+        <w:rPr>
+          <w:color w:val="00A0B8" w:themeColor="accent1"/>
+        </w:rPr>
+        <w:t xml:space="preserve">J’ai donc construit et entraîné un </w:t>
+      </w:r>
+      <w:r>
+        <w:rPr>
+          <w:color w:val="00A0B8" w:themeColor="accent1"/>
+        </w:rPr>
+        <w:t>modèle de Deep Learning, soit un réseau de neurones artificiels qui</w:t>
+      </w:r>
+      <w:r>
+        <w:rPr>
+          <w:color w:val="00A0B8" w:themeColor="accent1"/>
+        </w:rPr>
+        <w:t>,</w:t>
+      </w:r>
+      <w:r>
+        <w:rPr>
+          <w:color w:val="00A0B8" w:themeColor="accent1"/>
+        </w:rPr>
+        <w:t xml:space="preserve"> à partir de la description d’un film</w:t>
+      </w:r>
+      <w:r>
+        <w:rPr>
+          <w:color w:val="00A0B8" w:themeColor="accent1"/>
+        </w:rPr>
+        <w:t>,</w:t>
+      </w:r>
+      <w:r>
+        <w:rPr>
+          <w:color w:val="00A0B8" w:themeColor="accent1"/>
+        </w:rPr>
+        <w:t xml:space="preserve"> prédit sa classe de revenus.</w:t>
+      </w:r>
+    </w:p>
+    <w:p>
+      <w:pPr>
+        <w:rPr>
+          <w:color w:val="00A0B8" w:themeColor="accent1"/>
+        </w:rPr>
+      </w:pPr>
+      <w:r>
+        <w:rPr>
+          <w:color w:val="00A0B8" w:themeColor="accent1"/>
+        </w:rPr>
+        <w:t>Grâce à ce réseau, il nous est possible d’explorer en détail chaque couche cachée et de comparer les activations pour un individu avec les activations moyennes pour un ensemble d’individus appartenant à une catégorie.</w:t>
+      </w:r>
+    </w:p>
+    <w:p>
+      <w:pPr>
+        <w:rPr>
+          <w:color w:val="00A0B8" w:themeColor="accent1"/>
+        </w:rPr>
+      </w:pPr>
+      <w:r>
+        <w:rPr>
+          <w:color w:val="00A0B8" w:themeColor="accent1"/>
+        </w:rPr>
+        <w:t>Cependant, comme notre but est de comparer des valeurs numériques entre elles, nous avons le besoin de standardiser toutes les valeurs d’activations. Ainsi, ils fera sens d’analyser ces valeurs selon une norme.</w:t>
+      </w:r>
+    </w:p>
+    <w:p>
+      <w:pPr>
+        <w:rPr>
+          <w:color w:val="00A0B8" w:themeColor="accent1"/>
+        </w:rPr>
+      </w:pPr>
+      <w:r>
+        <w:rPr>
+          <w:color w:val="00A0B8" w:themeColor="accent1"/>
+        </w:rPr>
+        <w:t>Il m’a été utile d’utiliser et de calculer des paramètres statistiques tels que :</w:t>
       </w:r>
     </w:p>
     <w:p>
@@ -2938,15 +3209,296 @@
           <w:ilvl w:val="0"/>
           <w:numId w:val="16"/>
         </w:numPr>
-      </w:pPr>
-      <w:r>
+        <w:rPr>
+          <w:color w:val="00A0B8" w:themeColor="accent1"/>
+        </w:rPr>
+      </w:pPr>
+      <w:r>
+        <w:rPr>
+          <w:color w:val="00A0B8" w:themeColor="accent1"/>
+        </w:rPr>
+        <w:t>La moyenne des prédictions</w:t>
+      </w:r>
+    </w:p>
+    <w:p>
+      <w:pPr>
+        <w:pStyle w:val="Paragraphedeliste"/>
+        <w:numPr>
+          <w:ilvl w:val="0"/>
+          <w:numId w:val="16"/>
+        </w:numPr>
+        <w:rPr>
+          <w:color w:val="00A0B8" w:themeColor="accent1"/>
+        </w:rPr>
+      </w:pPr>
+      <w:r>
+        <w:rPr>
+          <w:color w:val="00A0B8" w:themeColor="accent1"/>
+        </w:rPr>
+        <w:t>L’écart-type des prédictions</w:t>
+      </w:r>
+    </w:p>
+    <w:p>
+      <w:pPr>
+        <w:pStyle w:val="Paragraphedeliste"/>
+        <w:numPr>
+          <w:ilvl w:val="0"/>
+          <w:numId w:val="16"/>
+        </w:numPr>
+        <w:rPr>
+          <w:color w:val="00A0B8" w:themeColor="accent1"/>
+        </w:rPr>
+      </w:pPr>
+      <w:r>
+        <w:rPr>
+          <w:color w:val="00A0B8" w:themeColor="accent1"/>
+        </w:rPr>
+        <w:t>La moyenne des valeurs vraies</w:t>
+      </w:r>
+    </w:p>
+    <w:p>
+      <w:pPr>
+        <w:pStyle w:val="Paragraphedeliste"/>
+        <w:numPr>
+          <w:ilvl w:val="0"/>
+          <w:numId w:val="16"/>
+        </w:numPr>
+        <w:rPr>
+          <w:color w:val="00A0B8" w:themeColor="accent1"/>
+        </w:rPr>
+      </w:pPr>
+      <w:r>
+        <w:rPr>
+          <w:color w:val="00A0B8" w:themeColor="accent1"/>
+        </w:rPr>
+        <w:t>L’écart-type des valeurs vraies</w:t>
+      </w:r>
+    </w:p>
+    <w:p>
+      <w:pPr>
+        <w:pStyle w:val="Paragraphedeliste"/>
+        <w:numPr>
+          <w:ilvl w:val="0"/>
+          <w:numId w:val="16"/>
+        </w:numPr>
+        <w:rPr>
+          <w:color w:val="00A0B8" w:themeColor="accent1"/>
+        </w:rPr>
+      </w:pPr>
+      <w:r>
+        <w:rPr>
+          <w:color w:val="00A0B8" w:themeColor="accent1"/>
+        </w:rPr>
+        <w:t>L’erreur absolue moyenne</w:t>
+      </w:r>
+    </w:p>
+    <w:p>
+      <w:pPr>
+        <w:rPr>
+          <w:color w:val="00A0B8" w:themeColor="accent1"/>
+        </w:rPr>
+      </w:pPr>
+      <w:r>
+        <w:rPr>
+          <w:color w:val="00A0B8" w:themeColor="accent1"/>
+        </w:rPr>
+        <w:t>Grâce à ces paramètres, il devient plus facile de se rendre compte quelles sont les catégories qui ont tendance à prédire mieux ou moins bien. On se rend aussi compte que pour certaines catégories, l’écart-type est très important et c’est surement ce qui rend la prédiction plus difficile donc moins fiable.</w:t>
+      </w:r>
+    </w:p>
+    <w:p>
+      <w:pPr>
+        <w:pStyle w:val="Titre3"/>
+        <w:rPr>
+          <w:color w:val="00A0B8" w:themeColor="accent1"/>
+        </w:rPr>
+      </w:pPr>
+      <w:bookmarkStart w:id="7" w:name="_Toc109133973"/>
+      <w:proofErr w:type="spellStart"/>
+      <w:r>
+        <w:rPr>
+          <w:color w:val="00A0B8" w:themeColor="accent1"/>
+        </w:rPr>
+        <w:t>Heatmaps</w:t>
+      </w:r>
+      <w:bookmarkEnd w:id="7"/>
+      <w:proofErr w:type="spellEnd"/>
+      <w:r>
+        <w:rPr>
+          <w:color w:val="00A0B8" w:themeColor="accent1"/>
+        </w:rPr>
+        <w:t xml:space="preserve"> [parler du problème plutôt]</w:t>
+      </w:r>
+    </w:p>
+    <w:p>
+      <w:pPr>
+        <w:rPr>
+          <w:color w:val="00A0B8" w:themeColor="accent1"/>
+        </w:rPr>
+      </w:pPr>
+      <w:r>
+        <w:rPr>
+          <w:color w:val="00A0B8" w:themeColor="accent1"/>
+        </w:rPr>
+        <w:t>Bien que ces paramètres aident dans la compréhension de la décision faite par le réseau, on veut ici s’intéresser aux activations des couches cachées du réseau.</w:t>
+      </w:r>
+      <w:r>
+        <w:rPr>
+          <w:color w:val="00A0B8" w:themeColor="accent1"/>
+        </w:rPr>
+        <w:br/>
+        <w:t xml:space="preserve">Les valeurs étant comprises entre -1 et 1, on peut les représenter sous la forme de </w:t>
+      </w:r>
+      <w:r>
+        <w:rPr>
+          <w:color w:val="00A0B8" w:themeColor="accent1"/>
+          <w:u w:val="single"/>
+        </w:rPr>
+        <w:t>heatmaps</w:t>
+      </w:r>
+      <w:r>
+        <w:rPr>
+          <w:color w:val="00A0B8" w:themeColor="accent1"/>
+        </w:rPr>
+        <w:t xml:space="preserve"> afin de distinguer les activations fortes des activations faibles.</w:t>
+      </w:r>
+    </w:p>
+    <w:p>
+      <w:pPr>
+        <w:rPr>
+          <w:color w:val="00A0B8" w:themeColor="accent1"/>
+        </w:rPr>
+      </w:pPr>
+      <w:r>
+        <w:rPr>
+          <w:color w:val="00A0B8" w:themeColor="accent1"/>
+        </w:rPr>
+        <w:t>[parler de la diff heatmaps ?]</w:t>
+      </w:r>
+    </w:p>
+    <w:p>
+      <w:pPr>
+        <w:rPr>
+          <w:color w:val="00A0B8" w:themeColor="accent1"/>
+        </w:rPr>
+      </w:pPr>
+      <w:r>
+        <w:rPr>
+          <w:color w:val="00A0B8" w:themeColor="accent1"/>
+        </w:rPr>
+        <w:t>[Mettre photo heatmaps ?]</w:t>
+      </w:r>
+    </w:p>
+    <w:p>
+      <w:pPr>
+        <w:rPr>
+          <w:color w:val="00A0B8" w:themeColor="accent1"/>
+        </w:rPr>
+      </w:pPr>
+    </w:p>
+    <w:p>
+      <w:pPr>
+        <w:pStyle w:val="Titre3"/>
+        <w:rPr>
+          <w:color w:val="00A0B8" w:themeColor="accent1"/>
+        </w:rPr>
+      </w:pPr>
+      <w:r>
+        <w:rPr>
+          <w:color w:val="00A0B8" w:themeColor="accent1"/>
+        </w:rPr>
+        <w:t>Significativité</w:t>
+      </w:r>
+    </w:p>
+    <w:p>
+      <w:pPr>
+        <w:rPr>
+          <w:color w:val="00A0B8" w:themeColor="accent1"/>
+        </w:rPr>
+      </w:pPr>
+    </w:p>
+    <w:p>
+      <w:pPr>
+        <w:rPr>
+          <w:color w:val="00A0B8" w:themeColor="accent1"/>
+        </w:rPr>
+      </w:pPr>
+    </w:p>
+    <w:p>
+      <w:pPr>
+        <w:pStyle w:val="Titre3"/>
+        <w:rPr>
+          <w:color w:val="00A0B8" w:themeColor="accent1"/>
+        </w:rPr>
+      </w:pPr>
+      <w:bookmarkStart w:id="8" w:name="_Toc109133974"/>
+      <w:r>
+        <w:rPr>
+          <w:color w:val="00A0B8" w:themeColor="accent1"/>
+        </w:rPr>
+        <w:t>Similarité</w:t>
+      </w:r>
+      <w:bookmarkEnd w:id="8"/>
+    </w:p>
+    <w:p>
+      <w:pPr>
+        <w:rPr>
+          <w:color w:val="00A0B8" w:themeColor="accent1"/>
+        </w:rPr>
+      </w:pPr>
+      <w:r>
+        <w:rPr>
+          <w:color w:val="00A0B8" w:themeColor="accent1"/>
+        </w:rPr>
+        <w:t>On peut dorénavant comparer à l’œil les activations entre catégories et entre individus. Ce qui fait sens ici est de voir si un individu appartenant à une catégorie – disons « France » - est réellement proche de cette catégorie en terme d’activations. On pourrait simplement regarder les deux heatmaps puisque c’est une très bonne visualisation si l’on s’intéresse au différences. Néanmoins, on aimerait une mesure plus fiable et c’est pour cela que j’introduis la similarité dans la comparaison.</w:t>
+      </w:r>
+    </w:p>
+    <w:p>
+      <w:pPr>
+        <w:rPr>
+          <w:color w:val="00A0B8" w:themeColor="accent1"/>
+        </w:rPr>
+      </w:pPr>
+      <w:r>
+        <w:rPr>
+          <w:color w:val="00A0B8" w:themeColor="accent1"/>
+        </w:rPr>
+        <w:t>Les deux similarités qui me sont venues en tête sont</w:t>
+      </w:r>
+      <w:r>
+        <w:rPr>
+          <w:color w:val="00A0B8" w:themeColor="accent1"/>
+        </w:rPr>
+        <w:t> :</w:t>
+      </w:r>
+    </w:p>
+    <w:p>
+      <w:pPr>
+        <w:pStyle w:val="Paragraphedeliste"/>
+        <w:numPr>
+          <w:ilvl w:val="0"/>
+          <w:numId w:val="16"/>
+        </w:numPr>
+        <w:rPr>
+          <w:color w:val="00A0B8" w:themeColor="accent1"/>
+        </w:rPr>
+      </w:pPr>
+      <w:r>
+        <w:rPr>
+          <w:color w:val="00A0B8" w:themeColor="accent1"/>
+        </w:rPr>
         <w:t xml:space="preserve">la distance euclidienne  </w:t>
       </w:r>
     </w:p>
     <w:p>
+      <w:pPr>
+        <w:rPr>
+          <w:color w:val="00A0B8" w:themeColor="accent1"/>
+        </w:rPr>
+      </w:pPr>
       <w:r>
         <w:rPr>
           <w:noProof/>
+          <w:color w:val="00A0B8" w:themeColor="accent1"/>
         </w:rPr>
         <w:drawing>
           <wp:inline distT="0" distB="0" distL="0" distR="0" wp14:anchorId="7972483F" wp14:editId="3D21B961">
@@ -3005,15 +3557,27 @@
           <w:ilvl w:val="0"/>
           <w:numId w:val="16"/>
         </w:numPr>
-      </w:pPr>
-      <w:r>
+        <w:rPr>
+          <w:color w:val="00A0B8" w:themeColor="accent1"/>
+        </w:rPr>
+      </w:pPr>
+      <w:r>
+        <w:rPr>
+          <w:color w:val="00A0B8" w:themeColor="accent1"/>
+        </w:rPr>
         <w:t xml:space="preserve">la similarité cosinus </w:t>
       </w:r>
     </w:p>
     <w:p>
+      <w:pPr>
+        <w:rPr>
+          <w:color w:val="00A0B8" w:themeColor="accent1"/>
+        </w:rPr>
+      </w:pPr>
       <w:r>
         <w:rPr>
           <w:noProof/>
+          <w:color w:val="00A0B8" w:themeColor="accent1"/>
         </w:rPr>
         <w:drawing>
           <wp:inline distT="0" distB="0" distL="0" distR="0" wp14:anchorId="3BF30527" wp14:editId="088931AE">
@@ -3066,32 +3630,57 @@
       </w:r>
     </w:p>
     <w:p>
-      <w:r>
+      <w:pPr>
+        <w:rPr>
+          <w:color w:val="00A0B8" w:themeColor="accent1"/>
+        </w:rPr>
+      </w:pPr>
+      <w:r>
+        <w:rPr>
+          <w:color w:val="00A0B8" w:themeColor="accent1"/>
+        </w:rPr>
         <w:t>C</w:t>
       </w:r>
       <w:r>
+        <w:rPr>
+          <w:color w:val="00A0B8" w:themeColor="accent1"/>
+        </w:rPr>
         <w:t>e</w:t>
       </w:r>
       <w:r>
+        <w:rPr>
+          <w:color w:val="00A0B8" w:themeColor="accent1"/>
+        </w:rPr>
         <w:t>s deux mesures sont</w:t>
       </w:r>
       <w:r>
+        <w:rPr>
+          <w:color w:val="00A0B8" w:themeColor="accent1"/>
+        </w:rPr>
         <w:t xml:space="preserve"> totalement raisonnable</w:t>
       </w:r>
       <w:r>
+        <w:rPr>
+          <w:color w:val="00A0B8" w:themeColor="accent1"/>
+        </w:rPr>
         <w:t>s</w:t>
       </w:r>
       <w:r>
+        <w:rPr>
+          <w:color w:val="00A0B8" w:themeColor="accent1"/>
+        </w:rPr>
         <w:t xml:space="preserve"> puisque les activations des couches que nous explorons sont une liste </w:t>
       </w:r>
       <w:r>
-        <w:t xml:space="preserve">à 1 ou plusieurs dimensions donc totalement représentables sous la forme d’un vecteur dont on pourrait calculer la distance entre les points (distance euclidienne) ou l’angle séparant les deux projections vectorielles </w:t>
-      </w:r>
-      <w:r>
-        <w:lastRenderedPageBreak/>
-        <w:t>(similarité cosinus).</w:t>
-      </w:r>
-      <w:r>
+        <w:rPr>
+          <w:color w:val="00A0B8" w:themeColor="accent1"/>
+        </w:rPr>
+        <w:t>à 1 ou plusieurs dimensions donc totalement représentables sous la forme d’un vecteur dont on pourrait calculer la distance entre les points (distance euclidienne) ou l’angle séparant les deux projections vectorielles (similarité cosinus).</w:t>
+      </w:r>
+      <w:r>
+        <w:rPr>
+          <w:color w:val="00A0B8" w:themeColor="accent1"/>
+        </w:rPr>
         <w:br/>
         <w:t>Les valeurs de similarité nous donneront donc une mesure concrète d’à quel point deux catégories se ressemblent ou à quel point un individu s’apparente à une catégorie.</w:t>
       </w:r>
@@ -3167,9 +3756,10 @@
       <w:bookmarkEnd w:id="10"/>
     </w:p>
     <w:p>
-      <w:pPr>
-        <w:pStyle w:val="Titre2"/>
-      </w:pPr>
+      <w:r>
+        <w:tab/>
+        <w:t>Je vais détailler ici la réalisation puis l’implémentation de chaque solution conceptuelle trouvée aux problèmes dont j’ai fait face dans l’optique de la réalisation de la problématique de ce stage.</w:t>
+      </w:r>
     </w:p>
     <w:p>
       <w:pPr>
@@ -3323,6 +3913,7 @@
         <w:rPr>
           <w:rFonts w:ascii="Courier New" w:hAnsi="Courier New" w:cs="Courier New"/>
         </w:rPr>
+        <w:lastRenderedPageBreak/>
         <w:t>select distinct ?film ?</w:t>
       </w:r>
       <w:proofErr w:type="spellStart"/>
@@ -3421,12 +4012,6 @@
           <w:rFonts w:ascii="Courier New" w:hAnsi="Courier New" w:cs="Courier New"/>
         </w:rPr>
         <w:br/>
-      </w:r>
-      <w:r>
-        <w:rPr>
-          <w:rFonts w:ascii="Courier New" w:hAnsi="Courier New" w:cs="Courier New"/>
-        </w:rPr>
-        <w:lastRenderedPageBreak/>
         <w:t xml:space="preserve">  {</w:t>
       </w:r>
       <w:r>
@@ -3754,6 +4339,7 @@
     </w:p>
     <w:p>
       <w:r>
+        <w:lastRenderedPageBreak/>
         <w:t xml:space="preserve">Ensuite, j’ai dû remanier les revenus pour créer les classes de revenus que j’ai évoqué plus tôt. Puisque le modèle ne fonctionne qu’avec des valeurs numériques, les classes de revenus </w:t>
       </w:r>
       <w:r>
@@ -3811,7 +4397,6 @@
         </w:numPr>
       </w:pPr>
       <w:r>
-        <w:lastRenderedPageBreak/>
         <w:t>On crée une colonne dans le jeu de données pour chaque classe de revenus</w:t>
       </w:r>
     </w:p>
@@ -3946,6 +4531,7 @@
     </w:p>
     <w:p>
       <w:r>
+        <w:lastRenderedPageBreak/>
         <w:t>Voici les paramètres qui m’ont donné la meilleure précision :</w:t>
       </w:r>
     </w:p>
@@ -3990,7 +4576,6 @@
         </w:numPr>
       </w:pPr>
       <w:r>
-        <w:lastRenderedPageBreak/>
         <w:t>Taille du lot : 64</w:t>
       </w:r>
     </w:p>
@@ -4115,6 +4700,7 @@
       </w:pPr>
       <w:bookmarkStart w:id="14" w:name="_Toc109133980"/>
       <w:r>
+        <w:lastRenderedPageBreak/>
         <w:t>Exploration des activations du modele</w:t>
       </w:r>
       <w:bookmarkEnd w:id="14"/>
@@ -4127,7 +4713,6 @@
     </w:p>
     <w:p>
       <w:r>
-        <w:lastRenderedPageBreak/>
         <w:t xml:space="preserve">Maintenant que nous avons un modèle entraîné à notre disposition, on va pouvoir analyser </w:t>
       </w:r>
       <w:r>
@@ -4635,13 +5220,19 @@
       </w:pPr>
       <w:bookmarkStart w:id="15" w:name="_Toc109133981"/>
       <w:r>
-        <w:t>logiciel de visualisation</w:t>
+        <w:t>L</w:t>
+      </w:r>
+      <w:r>
+        <w:t>ogiciel de visualisation</w:t>
       </w:r>
       <w:bookmarkEnd w:id="15"/>
     </w:p>
     <w:p>
       <w:r>
         <w:t>[intro</w:t>
+      </w:r>
+      <w:r>
+        <w:t>]</w:t>
       </w:r>
     </w:p>
     <w:p>
@@ -5039,6 +5630,35 @@
       </w:r>
     </w:p>
   </w:footnote>
+  <w:footnote w:id="1">
+    <w:p>
+      <w:pPr>
+        <w:pStyle w:val="Notedebasdepage"/>
+      </w:pPr>
+      <w:r>
+        <w:rPr>
+          <w:rStyle w:val="Appelnotedebasdep"/>
+        </w:rPr>
+        <w:footnoteRef/>
+      </w:r>
+      <w:r>
+        <w:t xml:space="preserve"> </w:t>
+      </w:r>
+      <w:hyperlink r:id="rId1" w:history="1">
+        <w:r>
+          <w:rPr>
+            <w:rStyle w:val="Lienhypertexte"/>
+            <w:sz w:val="18"/>
+            <w:szCs w:val="16"/>
+          </w:rPr>
+          <w:t>https://dictionnaire.lerobert.com/definition/concept</w:t>
+        </w:r>
+      </w:hyperlink>
+      <w:r>
+        <w:t xml:space="preserve"> </w:t>
+      </w:r>
+    </w:p>
+  </w:footnote>
 </w:footnotes>
 </file>
 
@@ -5504,6 +6124,118 @@
       </w:rPr>
     </w:lvl>
     <w:lvl w:ilvl="1" w:tplc="040C0003">
+      <w:start w:val="1"/>
+      <w:numFmt w:val="bullet"/>
+      <w:lvlText w:val="o"/>
+      <w:lvlJc w:val="left"/>
+      <w:pPr>
+        <w:ind w:left="1440" w:hanging="360"/>
+      </w:pPr>
+      <w:rPr>
+        <w:rFonts w:ascii="Courier New" w:hAnsi="Courier New" w:cs="Courier New" w:hint="default"/>
+      </w:rPr>
+    </w:lvl>
+    <w:lvl w:ilvl="2" w:tplc="040C0005" w:tentative="1">
+      <w:start w:val="1"/>
+      <w:numFmt w:val="bullet"/>
+      <w:lvlText w:val=""/>
+      <w:lvlJc w:val="left"/>
+      <w:pPr>
+        <w:ind w:left="2160" w:hanging="360"/>
+      </w:pPr>
+      <w:rPr>
+        <w:rFonts w:ascii="Wingdings" w:hAnsi="Wingdings" w:hint="default"/>
+      </w:rPr>
+    </w:lvl>
+    <w:lvl w:ilvl="3" w:tplc="040C0001" w:tentative="1">
+      <w:start w:val="1"/>
+      <w:numFmt w:val="bullet"/>
+      <w:lvlText w:val=""/>
+      <w:lvlJc w:val="left"/>
+      <w:pPr>
+        <w:ind w:left="2880" w:hanging="360"/>
+      </w:pPr>
+      <w:rPr>
+        <w:rFonts w:ascii="Symbol" w:hAnsi="Symbol" w:hint="default"/>
+      </w:rPr>
+    </w:lvl>
+    <w:lvl w:ilvl="4" w:tplc="040C0003" w:tentative="1">
+      <w:start w:val="1"/>
+      <w:numFmt w:val="bullet"/>
+      <w:lvlText w:val="o"/>
+      <w:lvlJc w:val="left"/>
+      <w:pPr>
+        <w:ind w:left="3600" w:hanging="360"/>
+      </w:pPr>
+      <w:rPr>
+        <w:rFonts w:ascii="Courier New" w:hAnsi="Courier New" w:cs="Courier New" w:hint="default"/>
+      </w:rPr>
+    </w:lvl>
+    <w:lvl w:ilvl="5" w:tplc="040C0005" w:tentative="1">
+      <w:start w:val="1"/>
+      <w:numFmt w:val="bullet"/>
+      <w:lvlText w:val=""/>
+      <w:lvlJc w:val="left"/>
+      <w:pPr>
+        <w:ind w:left="4320" w:hanging="360"/>
+      </w:pPr>
+      <w:rPr>
+        <w:rFonts w:ascii="Wingdings" w:hAnsi="Wingdings" w:hint="default"/>
+      </w:rPr>
+    </w:lvl>
+    <w:lvl w:ilvl="6" w:tplc="040C0001" w:tentative="1">
+      <w:start w:val="1"/>
+      <w:numFmt w:val="bullet"/>
+      <w:lvlText w:val=""/>
+      <w:lvlJc w:val="left"/>
+      <w:pPr>
+        <w:ind w:left="5040" w:hanging="360"/>
+      </w:pPr>
+      <w:rPr>
+        <w:rFonts w:ascii="Symbol" w:hAnsi="Symbol" w:hint="default"/>
+      </w:rPr>
+    </w:lvl>
+    <w:lvl w:ilvl="7" w:tplc="040C0003" w:tentative="1">
+      <w:start w:val="1"/>
+      <w:numFmt w:val="bullet"/>
+      <w:lvlText w:val="o"/>
+      <w:lvlJc w:val="left"/>
+      <w:pPr>
+        <w:ind w:left="5760" w:hanging="360"/>
+      </w:pPr>
+      <w:rPr>
+        <w:rFonts w:ascii="Courier New" w:hAnsi="Courier New" w:cs="Courier New" w:hint="default"/>
+      </w:rPr>
+    </w:lvl>
+    <w:lvl w:ilvl="8" w:tplc="040C0005" w:tentative="1">
+      <w:start w:val="1"/>
+      <w:numFmt w:val="bullet"/>
+      <w:lvlText w:val=""/>
+      <w:lvlJc w:val="left"/>
+      <w:pPr>
+        <w:ind w:left="6480" w:hanging="360"/>
+      </w:pPr>
+      <w:rPr>
+        <w:rFonts w:ascii="Wingdings" w:hAnsi="Wingdings" w:hint="default"/>
+      </w:rPr>
+    </w:lvl>
+  </w:abstractNum>
+  <w:abstractNum w:abstractNumId="14" w15:restartNumberingAfterBreak="0">
+    <w:nsid w:val="7DB25A3C"/>
+    <w:multiLevelType w:val="hybridMultilevel"/>
+    <w:tmpl w:val="EECED93E"/>
+    <w:lvl w:ilvl="0" w:tplc="0EC274F2">
+      <w:numFmt w:val="bullet"/>
+      <w:lvlText w:val="-"/>
+      <w:lvlJc w:val="left"/>
+      <w:pPr>
+        <w:ind w:left="720" w:hanging="360"/>
+      </w:pPr>
+      <w:rPr>
+        <w:rFonts w:ascii="Constantia" w:eastAsiaTheme="minorHAnsi" w:hAnsi="Constantia" w:cstheme="minorBidi" w:hint="default"/>
+      </w:rPr>
+    </w:lvl>
+    <w:lvl w:ilvl="1" w:tplc="040C0003" w:tentative="1">
       <w:start w:val="1"/>
       <w:numFmt w:val="bullet"/>
       <w:lvlText w:val="o"/>
@@ -5647,6 +6379,9 @@
   </w:num>
   <w:num w:numId="16" w16cid:durableId="735594000">
     <w:abstractNumId w:val="13"/>
+  </w:num>
+  <w:num w:numId="17" w16cid:durableId="1536967687">
+    <w:abstractNumId w:val="14"/>
   </w:num>
 </w:numbering>
 </file>
@@ -7072,6 +7807,17 @@
       <w:ind w:left="440"/>
     </w:pPr>
   </w:style>
+  <w:style w:type="character" w:styleId="Appelnotedebasdep">
+    <w:name w:val="footnote reference"/>
+    <w:basedOn w:val="Policepardfaut"/>
+    <w:uiPriority w:val="99"/>
+    <w:semiHidden/>
+    <w:unhideWhenUsed/>
+    <w:rsid w:val="00F41DDE"/>
+    <w:rPr>
+      <w:vertAlign w:val="superscript"/>
+    </w:rPr>
+  </w:style>
 </w:styles>
 </file>
 

</xml_diff>

<commit_message>
Boost progress & solve issues
</commit_message>
<xml_diff>
--- a/Exploration interne de la structure conceptuelle des données.docx
+++ b/Exploration interne de la structure conceptuelle des données.docx
@@ -571,21 +571,7 @@
             <w:rStyle w:val="Lienhypertexte"/>
             <w:noProof/>
           </w:rPr>
-          <w:t>Présentation du projet</w:t>
-        </w:r>
-        <w:r>
-          <w:rPr>
-            <w:rStyle w:val="Lienhypertexte"/>
-            <w:noProof/>
-          </w:rPr>
-          <w:t xml:space="preserve"> </w:t>
-        </w:r>
-        <w:r>
-          <w:rPr>
-            <w:rStyle w:val="Lienhypertexte"/>
-            <w:noProof/>
-          </w:rPr>
-          <w:t>global</w:t>
+          <w:t>Présentation du projet global</w:t>
         </w:r>
         <w:r>
           <w:rPr>
@@ -1437,21 +1423,7 @@
             <w:rStyle w:val="Lienhypertexte"/>
             <w:noProof/>
           </w:rPr>
-          <w:t>logiciel de visu</w:t>
-        </w:r>
-        <w:r>
-          <w:rPr>
-            <w:rStyle w:val="Lienhypertexte"/>
-            <w:noProof/>
-          </w:rPr>
-          <w:t>a</w:t>
-        </w:r>
-        <w:r>
-          <w:rPr>
-            <w:rStyle w:val="Lienhypertexte"/>
-            <w:noProof/>
-          </w:rPr>
-          <w:t>lisation</w:t>
+          <w:t>logiciel de visualisation</w:t>
         </w:r>
         <w:r>
           <w:rPr>
@@ -2028,7 +2000,7 @@
       </w:r>
     </w:p>
     <w:p>
-      <w:hyperlink r:id="rId12" w:history="1">
+      <w:hyperlink r:id="rId12" w:anchor=":~:text=La%20r%C3%A9gression%20sert%20%C3%A0%20trouver,ensemble%20de%20caract%C3%A9ristiques%20en%20entr%C3%A9e" w:history="1">
         <w:r>
           <w:rPr>
             <w:rStyle w:val="Lienhypertexte"/>
@@ -2312,7 +2284,7 @@
       </w:r>
       <w:r>
         <w:br/>
-        <w:t xml:space="preserve">L’équipe K est donc composée de : </w:t>
+        <w:t xml:space="preserve">L’équipe K est composée de : </w:t>
       </w:r>
     </w:p>
     <w:p>
@@ -2652,105 +2624,11 @@
         <w:t xml:space="preserve">Prenons </w:t>
       </w:r>
       <w:r>
-        <w:t>un exemple de réseau utilisé dans le cadre du stage. Ce réseau prédit une classe de revenus d’un film en fonction de sa description textuelle, par exemple </w:t>
-      </w:r>
-      <w:r>
-        <w:t xml:space="preserve">« Ratatouille </w:t>
-      </w:r>
-      <w:proofErr w:type="spellStart"/>
-      <w:r>
-        <w:t>is</w:t>
-      </w:r>
-      <w:proofErr w:type="spellEnd"/>
-      <w:r>
-        <w:t xml:space="preserve"> a 2007 American computer-</w:t>
-      </w:r>
-      <w:proofErr w:type="spellStart"/>
-      <w:r>
-        <w:t>animated</w:t>
-      </w:r>
-      <w:proofErr w:type="spellEnd"/>
-      <w:r>
-        <w:t xml:space="preserve"> </w:t>
-      </w:r>
-      <w:proofErr w:type="spellStart"/>
-      <w:r>
-        <w:t>comedy</w:t>
-      </w:r>
-      <w:proofErr w:type="spellEnd"/>
-      <w:r>
-        <w:t xml:space="preserve"> film </w:t>
-      </w:r>
-      <w:proofErr w:type="spellStart"/>
-      <w:r>
-        <w:t>produced</w:t>
-      </w:r>
-      <w:proofErr w:type="spellEnd"/>
-      <w:r>
-        <w:t xml:space="preserve"> by Pixar […] </w:t>
-      </w:r>
-      <w:proofErr w:type="spellStart"/>
-      <w:r>
-        <w:t>later</w:t>
-      </w:r>
-      <w:proofErr w:type="spellEnd"/>
-      <w:r>
-        <w:t xml:space="preserve"> </w:t>
-      </w:r>
-      <w:proofErr w:type="spellStart"/>
-      <w:r>
-        <w:t>voted</w:t>
-      </w:r>
-      <w:proofErr w:type="spellEnd"/>
-      <w:r>
-        <w:t xml:space="preserve"> one of the 100 </w:t>
-      </w:r>
-      <w:proofErr w:type="spellStart"/>
-      <w:r>
-        <w:t>greatest</w:t>
-      </w:r>
-      <w:proofErr w:type="spellEnd"/>
-      <w:r>
-        <w:t xml:space="preserve"> motion </w:t>
-      </w:r>
-      <w:proofErr w:type="spellStart"/>
-      <w:r>
-        <w:t>pictures</w:t>
-      </w:r>
-      <w:proofErr w:type="spellEnd"/>
-      <w:r>
-        <w:t xml:space="preserve"> of the 21st century by a </w:t>
+        <w:t xml:space="preserve">un exemple de réseau utilisé dans le cadre du stage. Ce réseau prédit une classe de revenus d’un film en fonction de sa description textuelle, par exemple « Ratatouille is a 2007 American computer-animated comedy film produced by Pixar […] later voted one of the 100 greatest motion pictures of the 21st century by a </w:t>
       </w:r>
       <w:r>
         <w:lastRenderedPageBreak/>
-        <w:t xml:space="preserve">2016 </w:t>
-      </w:r>
-      <w:proofErr w:type="spellStart"/>
-      <w:r>
-        <w:t>poll</w:t>
-      </w:r>
-      <w:proofErr w:type="spellEnd"/>
-      <w:r>
-        <w:t xml:space="preserve"> of international </w:t>
-      </w:r>
-      <w:proofErr w:type="spellStart"/>
-      <w:r>
-        <w:t>critics</w:t>
-      </w:r>
-      <w:proofErr w:type="spellEnd"/>
-      <w:r>
-        <w:t xml:space="preserve"> </w:t>
-      </w:r>
-      <w:proofErr w:type="spellStart"/>
-      <w:r>
-        <w:t>conducted</w:t>
-      </w:r>
-      <w:proofErr w:type="spellEnd"/>
-      <w:r>
-        <w:t xml:space="preserve"> by the BBC. »</w:t>
-      </w:r>
-      <w:r>
-        <w:t xml:space="preserve"> sera classifié dans une des classes de revenus : </w:t>
+        <w:t xml:space="preserve">2016 poll of international critics conducted by the BBC. » sera classifié dans une des classes de revenus : </w:t>
       </w:r>
     </w:p>
     <w:p>
@@ -2762,15 +2640,7 @@
         </w:numPr>
       </w:pPr>
       <w:r>
-        <w:t>« medium-</w:t>
-      </w:r>
-      <w:proofErr w:type="spellStart"/>
-      <w:r>
-        <w:t>low</w:t>
-      </w:r>
-      <w:proofErr w:type="spellEnd"/>
-      <w:r>
-        <w:t> »</w:t>
+        <w:t>« medium-low »</w:t>
       </w:r>
     </w:p>
     <w:p>
@@ -2794,15 +2664,7 @@
         </w:numPr>
       </w:pPr>
       <w:r>
-        <w:t>« </w:t>
-      </w:r>
-      <w:proofErr w:type="spellStart"/>
-      <w:r>
-        <w:t>exceptional</w:t>
-      </w:r>
-      <w:proofErr w:type="spellEnd"/>
-      <w:r>
-        <w:t> »</w:t>
+        <w:t>« exceptional »</w:t>
       </w:r>
     </w:p>
     <w:p>
@@ -2927,11 +2789,6 @@
           <w:noProof/>
         </w:rPr>
         <w:br/>
-      </w:r>
-      <w:r>
-        <w:rPr>
-          <w:noProof/>
-        </w:rPr>
         <w:t>C’est notamment le cas des descriptions qui sont au format texte. On ne peut pas donner de texte à un réseau de neurones ou à tout autre modèle de Machine Learning puisque ces modèles sont avant tout des modèles statistiques donc qui fonctionnent avec des entrées numériques. Alors, afin de nettoyer le texte, j’ai appliqué des méthodes courantes de traitement automatique des langues comme :</w:t>
       </w:r>
     </w:p>
@@ -3007,15 +2864,7 @@
         <w:ind w:firstLine="720"/>
       </w:pPr>
       <w:r>
-        <w:t xml:space="preserve">Le texte a aussi besoin d’être </w:t>
-      </w:r>
-      <w:proofErr w:type="spellStart"/>
-      <w:r>
-        <w:t>tokenizé</w:t>
-      </w:r>
-      <w:proofErr w:type="spellEnd"/>
-      <w:r>
-        <w:t>, c’est-à-dire d’être représenté sous forme de liste. Chaque description a donc la forme d’une liste qui contient comme élément chaque mot qui compose la description qui a déjà commencée à être traitée.</w:t>
+        <w:t>Le texte a aussi besoin d’être tokenizé, c’est-à-dire d’être représenté sous forme de liste. Chaque description a donc la forme d’une liste qui contient comme élément chaque mot qui compose la description qui a déjà commencée à être traitée.</w:t>
       </w:r>
     </w:p>
     <w:p>
@@ -3023,15 +2872,7 @@
         <w:ind w:firstLine="720"/>
       </w:pPr>
       <w:r>
-        <w:t xml:space="preserve">Le réseau n’accepte uniquement des entrées numériques. Or, nos descriptions sont encore au format texte. On utilise encore une fois une méthode provenant de </w:t>
-      </w:r>
-      <w:proofErr w:type="spellStart"/>
-      <w:r>
-        <w:t>keras</w:t>
-      </w:r>
-      <w:proofErr w:type="spellEnd"/>
-      <w:r>
-        <w:t xml:space="preserve"> afin de transcrire ce texte en séquences de nombres.</w:t>
+        <w:t>Le réseau n’accepte uniquement des entrées numériques. Or, nos descriptions sont encore au format texte. On utilise encore une fois une méthode provenant de keras afin de transcrire ce texte en séquences de nombres.</w:t>
       </w:r>
     </w:p>
     <w:p>
@@ -3039,23 +2880,7 @@
         <w:ind w:firstLine="720"/>
       </w:pPr>
       <w:r>
-        <w:t xml:space="preserve">Il nous faut aussi ajouter du </w:t>
-      </w:r>
-      <w:proofErr w:type="spellStart"/>
-      <w:r>
-        <w:t>padding</w:t>
-      </w:r>
-      <w:proofErr w:type="spellEnd"/>
-      <w:r>
-        <w:t xml:space="preserve"> dans cette liste de séquences puisque toutes les descriptions ne font pas la même taille et le réseau n’acceptera pas plusieurs entrées de tailles différentes. Ici, le </w:t>
-      </w:r>
-      <w:proofErr w:type="spellStart"/>
-      <w:r>
-        <w:t>padding</w:t>
-      </w:r>
-      <w:proofErr w:type="spellEnd"/>
-      <w:r>
-        <w:t xml:space="preserve"> est représenté par des zéros qui viennent s’ajouter au début de la liste jusqu’à ce que la liste fasse la bonne taille.</w:t>
+        <w:t>Il nous faut aussi ajouter du padding dans cette liste de séquences puisque toutes les descriptions ne font pas la même taille et le réseau n’acceptera pas plusieurs entrées de tailles différentes. Ici, le padding est représenté par des zéros qui viennent s’ajouter au début de la liste jusqu’à ce que la liste fasse la bonne taille.</w:t>
       </w:r>
     </w:p>
     <w:p>
@@ -3067,16 +2892,7 @@
       </w:r>
       <w:r>
         <w:br/>
-        <w:t xml:space="preserve">Les classes de revenus représentent </w:t>
-      </w:r>
-      <w:r>
-        <w:t>la « cible » du réseau. Durant son entraînement, il va essayer en fonction de ses entrées, d’ajuster ses poids qui module</w:t>
-      </w:r>
-      <w:r>
-        <w:t>nt</w:t>
-      </w:r>
-      <w:r>
-        <w:t xml:space="preserve"> les neurones au niveau des couches cachées afin d’améliorer sa précision à être fidèle à la « cible ».</w:t>
+        <w:t>Les classes de revenus représentent la « cible » du réseau. Durant son entraînement, il va essayer en fonction de ses entrées, d’ajuster ses poids qui modulent les neurones au niveau des couches cachées afin d’améliorer sa précision à être fidèle à la « cible ».</w:t>
       </w:r>
     </w:p>
     <w:p>
@@ -3092,10 +2908,7 @@
       </w:r>
       <w:r>
         <w:lastRenderedPageBreak/>
-        <w:t>p</w:t>
-      </w:r>
-      <w:r>
-        <w:t xml:space="preserve">rendra 80% du jeu de données originel et donc les 20% restants du jeu de données originel vont pour le jeu de validation. </w:t>
+        <w:t xml:space="preserve">prendra 80% du jeu de données originel et donc les 20% restants du jeu de données originel vont pour le jeu de validation. </w:t>
       </w:r>
     </w:p>
     <w:p>
@@ -3103,6 +2916,65 @@
         <w:t>[… détail construction modèle …]</w:t>
       </w:r>
     </w:p>
+    <w:p>
+      <w:r>
+        <w:tab/>
+        <w:t>Un des avantages du Deep Learning est de pouvoir créer un modèle tel qu’on le souhaite. Ainsi, il est possible d’ajouter les couches que l’on souhaite et qui correspondent évidemment au problème que l’on veut traiter.</w:t>
+      </w:r>
+      <w:r>
+        <w:br/>
+        <w:t>Ces couches sont ajoutées à la suite comme si elles étaient empilées et se transfèrent les informations entre elles au travers de leurs neurones dont la taille est variable et c’est au constructeur du réseau de la spécifier.</w:t>
+      </w:r>
+    </w:p>
+    <w:p>
+      <w:r>
+        <w:t>Je rappelle que dans</w:t>
+      </w:r>
+      <w:r>
+        <w:t xml:space="preserve"> le cas actuel, nous </w:t>
+      </w:r>
+      <w:r>
+        <w:t>voulons</w:t>
+      </w:r>
+      <w:r>
+        <w:t xml:space="preserve"> </w:t>
+      </w:r>
+      <w:r>
+        <w:t xml:space="preserve">que le réseau traite des données correspondant à du texte et classifie selon des classes de revenus. Je crée donc un réseau de neurone dit </w:t>
+      </w:r>
+      <w:r>
+        <w:rPr>
+          <w:i/>
+          <w:iCs/>
+        </w:rPr>
+        <w:t>récurrent</w:t>
+      </w:r>
+      <w:r>
+        <w:t>. Ce genre d’architecture est utile pour le traitement de texte puisqu’au lieu d’apprendre de manière linéaire, ces réseaux comportent des cycles qui permettent la mémorisation des éléments passés. Ainsi le réseau pourra essayer de comprendre le sens global de la phrase en faisant le lien entre les mots qu’il rencontrera et les mots qu’il a rencontré.</w:t>
+      </w:r>
+    </w:p>
+    <w:p>
+      <w:r>
+        <w:t>[… expliquer construction pas à pas des couches ? …]</w:t>
+      </w:r>
+      <w:r>
+        <w:br/>
+      </w:r>
+      <w:r>
+        <w:t>La construction du réseau est donc très dépendante du problème auquel nous faisons face</w:t>
+      </w:r>
+      <w:r>
+        <w:t>. Je vais expliquer dans le cas pour lequel je prends l’exemple depuis le début, c’est-à-dire la prédiction des revenus à partir de descriptions texte de films.</w:t>
+      </w:r>
+      <w:r>
+        <w:br/>
+      </w:r>
+    </w:p>
+    <w:p>
+      <w:r>
+        <w:t>[… entraînement du réseau …]</w:t>
+      </w:r>
+    </w:p>
     <w:p/>
     <w:p>
       <w:pPr>
@@ -3116,90 +2988,136 @@
       <w:r>
         <w:tab/>
       </w:r>
+      <w:r>
+        <w:t xml:space="preserve">Maintenant que nous avons un réseau entraîné dont les performances sont assez raisonnables pour continuer, nous </w:t>
+      </w:r>
+      <w:r>
+        <w:t>pouvons enfin voir ce qu’il se passe à l’intérieur du réseau.</w:t>
+      </w:r>
+    </w:p>
+    <w:p>
+      <w:pPr>
+        <w:pStyle w:val="Titre3"/>
+      </w:pPr>
+      <w:r>
+        <w:t>Visualisation</w:t>
+      </w:r>
+    </w:p>
+    <w:p>
+      <w:r>
+        <w:t>Pour trouver des concepts dormant dans les couches du réseau et plus précisément au sein des valeurs d’activations des neurones de chaque couche, on voudrait visualiser la représentation interne d’un concept quelconque pour voir si des patterns seraient identifiables, ce qui nous rapprocherait de l’hypothèse de départ.</w:t>
+      </w:r>
+    </w:p>
+    <w:p>
+      <w:r>
+        <w:t>On a alors besoin d’un outil de visualisation qui pourrait nous montrer que des patterns représentant un concept précis existent au sein des neurones des couches du réseau.</w:t>
+      </w:r>
+      <w:r>
+        <w:t xml:space="preserve"> Cet outil de visualisation a besoin d’être clair et de communiquer directement en le regardant l’existence du concept.</w:t>
+      </w:r>
+      <w:r>
+        <w:br/>
+        <w:t>Les valeurs d’activations étant déjà cloisonnées dans l’intervalle [-1 ; 1], il n’est pas nécessaire de les standardiser pour les visualiser.</w:t>
+      </w:r>
+      <w:r>
+        <w:br/>
+        <w:t xml:space="preserve">Dans les activations du réseau un concept pourrait être représenté par des valeurs </w:t>
+      </w:r>
+      <w:r>
+        <w:lastRenderedPageBreak/>
+        <w:t>d’activations similaires sur un ou plusieurs neurone(s) pour chaque individu appartenant au concept.</w:t>
+      </w:r>
+    </w:p>
+    <w:p>
+      <w:r>
+        <w:t xml:space="preserve">La première solution conceptuelle trouvée était de représenter la moyenne par neurone des activations des individus appartenant à un concept </w:t>
+      </w:r>
+      <w:r>
+        <w:rPr>
+          <w:i/>
+          <w:iCs/>
+        </w:rPr>
+        <w:t>x</w:t>
+      </w:r>
+      <w:r>
+        <w:t xml:space="preserve"> dans un nuage de points.</w:t>
+      </w:r>
+      <w:r>
+        <w:t xml:space="preserve"> Ainsi on pourrait voir si certains groupes de neurones sont caractéristiques à des concepts.</w:t>
+      </w:r>
+    </w:p>
+    <w:p>
+      <w:r>
+        <w:t xml:space="preserve">[… scatter plot of </w:t>
+      </w:r>
+      <w:r>
+        <w:t>country in bycountry_ds …]</w:t>
+      </w:r>
+    </w:p>
+    <w:p>
+      <w:r>
+        <w:t>[... scatter plot of sample in country in bycountry_ds …]</w:t>
+      </w:r>
+    </w:p>
+    <w:p>
+      <w:r>
+        <w:t>Une deuxième solution est de représenter ces activations sous la forme de heatmaps. Ces heatmaps nous permettent de représenter les valeurs grâce à des couleurs. De cette manière, il sera bien plus facile de voir des patterns que dans les nuages de points.</w:t>
+      </w:r>
+      <w:r>
+        <w:t xml:space="preserve"> </w:t>
+      </w:r>
+      <w:r>
+        <w:br/>
+        <w:t>Les heatmaps sont hautement personnalisables et cela nous a permis de modifier les couleurs afin d’avoir une bonne échelle pour que les couleurs parlent d’elles-mêmes. Ainsi, plus les activations seront proches de -1, plus elles seront couleur cyan et plus elles seront proches de 1, plus elles seront couleur jaune vif.</w:t>
+      </w:r>
+    </w:p>
+    <w:p>
+      <w:r>
+        <w:t>[… heatmaps of country in bycountry_ds …]</w:t>
+      </w:r>
+    </w:p>
+    <w:p>
+      <w:r>
+        <w:t>[… heatmap of sample in countr</w:t>
+      </w:r>
+      <w:r>
+        <w:t>y</w:t>
+      </w:r>
+      <w:r>
+        <w:t xml:space="preserve"> in bycountry_ds …]</w:t>
+      </w:r>
+    </w:p>
+    <w:p>
+      <w:r>
+        <w:t>On voit que les heatmaps représentent mieux les nuages de points qui sont plus difficiles à interpréter.</w:t>
+      </w:r>
     </w:p>
     <w:p/>
-    <w:p/>
-    <w:p/>
-    <w:p>
-      <w:pPr>
-        <w:rPr>
-          <w:color w:val="00A0B8" w:themeColor="accent1"/>
-        </w:rPr>
-      </w:pPr>
-      <w:r>
-        <w:rPr>
-          <w:color w:val="00A0B8" w:themeColor="accent1"/>
-        </w:rPr>
-        <w:t xml:space="preserve">J’ai donc construit et entraîné un </w:t>
-      </w:r>
-      <w:r>
-        <w:rPr>
-          <w:color w:val="00A0B8" w:themeColor="accent1"/>
-        </w:rPr>
-        <w:t>modèle de Deep Learning, soit un réseau de neurones artificiels qui</w:t>
-      </w:r>
-      <w:r>
-        <w:rPr>
-          <w:color w:val="00A0B8" w:themeColor="accent1"/>
-        </w:rPr>
-        <w:t>,</w:t>
-      </w:r>
-      <w:r>
-        <w:rPr>
-          <w:color w:val="00A0B8" w:themeColor="accent1"/>
-        </w:rPr>
-        <w:t xml:space="preserve"> à partir de la description d’un film</w:t>
-      </w:r>
-      <w:r>
-        <w:rPr>
-          <w:color w:val="00A0B8" w:themeColor="accent1"/>
-        </w:rPr>
-        <w:t>,</w:t>
-      </w:r>
-      <w:r>
-        <w:rPr>
-          <w:color w:val="00A0B8" w:themeColor="accent1"/>
-        </w:rPr>
-        <w:t xml:space="preserve"> prédit sa classe de revenus.</w:t>
-      </w:r>
-    </w:p>
-    <w:p>
-      <w:pPr>
-        <w:rPr>
-          <w:color w:val="00A0B8" w:themeColor="accent1"/>
-        </w:rPr>
-      </w:pPr>
-      <w:r>
-        <w:rPr>
-          <w:color w:val="00A0B8" w:themeColor="accent1"/>
-        </w:rPr>
-        <w:t>Grâce à ce réseau, il nous est possible d’explorer en détail chaque couche cachée et de comparer les activations pour un individu avec les activations moyennes pour un ensemble d’individus appartenant à une catégorie.</w:t>
-      </w:r>
-    </w:p>
-    <w:p>
-      <w:pPr>
-        <w:rPr>
-          <w:color w:val="00A0B8" w:themeColor="accent1"/>
-        </w:rPr>
-      </w:pPr>
-      <w:r>
-        <w:rPr>
-          <w:color w:val="00A0B8" w:themeColor="accent1"/>
-        </w:rPr>
-        <w:t>Cependant, comme notre but est de comparer des valeurs numériques entre elles, nous avons le besoin de standardiser toutes les valeurs d’activations. Ainsi, ils fera sens d’analyser ces valeurs selon une norme.</w:t>
-      </w:r>
-    </w:p>
-    <w:p>
-      <w:pPr>
-        <w:rPr>
-          <w:color w:val="00A0B8" w:themeColor="accent1"/>
-        </w:rPr>
-      </w:pPr>
-      <w:r>
-        <w:rPr>
-          <w:color w:val="00A0B8" w:themeColor="accent1"/>
-        </w:rPr>
-        <w:t>Il m’a été utile d’utiliser et de calculer des paramètres statistiques tels que :</w:t>
+    <w:p>
+      <w:pPr>
+        <w:pStyle w:val="Titre3"/>
+      </w:pPr>
+      <w:r>
+        <w:t>Mesure de la similarité</w:t>
+      </w:r>
+    </w:p>
+    <w:p>
+      <w:r>
+        <w:t>On peut dorénavant comparer à l’œil nu les activations entre c</w:t>
+      </w:r>
+      <w:r>
+        <w:t>oncepts</w:t>
+      </w:r>
+      <w:r>
+        <w:t xml:space="preserve"> et individus. Ce qui fait sens ici est de voir si un individu appartenant à un concept– disons « France » - est réellement proche de cette catégorie en terme d’activations. On pourrait simplement regarder les heatmaps et valider </w:t>
+      </w:r>
+      <w:r>
+        <w:t>ou non les similitudes. Néanmoins, on aimerait une mesure plus fiable et c’est pour cela que j’introduis l’on aimerait inclure une métrique de similarité dans la comparaison.</w:t>
+      </w:r>
+    </w:p>
+    <w:p>
+      <w:r>
+        <w:t>Etant donné que les activations sont des vecteurs, les deux mesures de similarités auxquelles j’ai pensé sont :</w:t>
       </w:r>
     </w:p>
     <w:p>
@@ -3209,302 +3127,23 @@
           <w:ilvl w:val="0"/>
           <w:numId w:val="16"/>
         </w:numPr>
-        <w:rPr>
-          <w:color w:val="00A0B8" w:themeColor="accent1"/>
-        </w:rPr>
-      </w:pPr>
-      <w:r>
-        <w:rPr>
-          <w:color w:val="00A0B8" w:themeColor="accent1"/>
-        </w:rPr>
-        <w:t>La moyenne des prédictions</w:t>
-      </w:r>
-    </w:p>
-    <w:p>
-      <w:pPr>
-        <w:pStyle w:val="Paragraphedeliste"/>
-        <w:numPr>
-          <w:ilvl w:val="0"/>
-          <w:numId w:val="16"/>
-        </w:numPr>
-        <w:rPr>
-          <w:color w:val="00A0B8" w:themeColor="accent1"/>
-        </w:rPr>
-      </w:pPr>
-      <w:r>
-        <w:rPr>
-          <w:color w:val="00A0B8" w:themeColor="accent1"/>
-        </w:rPr>
-        <w:t>L’écart-type des prédictions</w:t>
-      </w:r>
-    </w:p>
-    <w:p>
-      <w:pPr>
-        <w:pStyle w:val="Paragraphedeliste"/>
-        <w:numPr>
-          <w:ilvl w:val="0"/>
-          <w:numId w:val="16"/>
-        </w:numPr>
-        <w:rPr>
-          <w:color w:val="00A0B8" w:themeColor="accent1"/>
-        </w:rPr>
-      </w:pPr>
-      <w:r>
-        <w:rPr>
-          <w:color w:val="00A0B8" w:themeColor="accent1"/>
-        </w:rPr>
-        <w:t>La moyenne des valeurs vraies</w:t>
-      </w:r>
-    </w:p>
-    <w:p>
-      <w:pPr>
-        <w:pStyle w:val="Paragraphedeliste"/>
-        <w:numPr>
-          <w:ilvl w:val="0"/>
-          <w:numId w:val="16"/>
-        </w:numPr>
-        <w:rPr>
-          <w:color w:val="00A0B8" w:themeColor="accent1"/>
-        </w:rPr>
-      </w:pPr>
-      <w:r>
-        <w:rPr>
-          <w:color w:val="00A0B8" w:themeColor="accent1"/>
-        </w:rPr>
-        <w:t>L’écart-type des valeurs vraies</w:t>
-      </w:r>
-    </w:p>
-    <w:p>
-      <w:pPr>
-        <w:pStyle w:val="Paragraphedeliste"/>
-        <w:numPr>
-          <w:ilvl w:val="0"/>
-          <w:numId w:val="16"/>
-        </w:numPr>
-        <w:rPr>
-          <w:color w:val="00A0B8" w:themeColor="accent1"/>
-        </w:rPr>
-      </w:pPr>
-      <w:r>
-        <w:rPr>
-          <w:color w:val="00A0B8" w:themeColor="accent1"/>
-        </w:rPr>
-        <w:t>L’erreur absolue moyenne</w:t>
-      </w:r>
-    </w:p>
-    <w:p>
-      <w:pPr>
-        <w:rPr>
-          <w:color w:val="00A0B8" w:themeColor="accent1"/>
-        </w:rPr>
-      </w:pPr>
-      <w:r>
-        <w:rPr>
-          <w:color w:val="00A0B8" w:themeColor="accent1"/>
-        </w:rPr>
-        <w:t>Grâce à ces paramètres, il devient plus facile de se rendre compte quelles sont les catégories qui ont tendance à prédire mieux ou moins bien. On se rend aussi compte que pour certaines catégories, l’écart-type est très important et c’est surement ce qui rend la prédiction plus difficile donc moins fiable.</w:t>
-      </w:r>
-    </w:p>
-    <w:p>
-      <w:pPr>
-        <w:pStyle w:val="Titre3"/>
-        <w:rPr>
-          <w:color w:val="00A0B8" w:themeColor="accent1"/>
-        </w:rPr>
-      </w:pPr>
-      <w:bookmarkStart w:id="7" w:name="_Toc109133973"/>
-      <w:proofErr w:type="spellStart"/>
-      <w:r>
-        <w:rPr>
-          <w:color w:val="00A0B8" w:themeColor="accent1"/>
-        </w:rPr>
-        <w:t>Heatmaps</w:t>
-      </w:r>
-      <w:bookmarkEnd w:id="7"/>
-      <w:proofErr w:type="spellEnd"/>
-      <w:r>
-        <w:rPr>
-          <w:color w:val="00A0B8" w:themeColor="accent1"/>
-        </w:rPr>
-        <w:t xml:space="preserve"> [parler du problème plutôt]</w:t>
-      </w:r>
-    </w:p>
-    <w:p>
-      <w:pPr>
-        <w:rPr>
-          <w:color w:val="00A0B8" w:themeColor="accent1"/>
-        </w:rPr>
-      </w:pPr>
-      <w:r>
-        <w:rPr>
-          <w:color w:val="00A0B8" w:themeColor="accent1"/>
-        </w:rPr>
-        <w:t>Bien que ces paramètres aident dans la compréhension de la décision faite par le réseau, on veut ici s’intéresser aux activations des couches cachées du réseau.</w:t>
-      </w:r>
-      <w:r>
-        <w:rPr>
-          <w:color w:val="00A0B8" w:themeColor="accent1"/>
-        </w:rPr>
-        <w:br/>
-        <w:t xml:space="preserve">Les valeurs étant comprises entre -1 et 1, on peut les représenter sous la forme de </w:t>
-      </w:r>
-      <w:r>
-        <w:rPr>
-          <w:color w:val="00A0B8" w:themeColor="accent1"/>
-          <w:u w:val="single"/>
-        </w:rPr>
-        <w:t>heatmaps</w:t>
-      </w:r>
-      <w:r>
-        <w:rPr>
-          <w:color w:val="00A0B8" w:themeColor="accent1"/>
-        </w:rPr>
-        <w:t xml:space="preserve"> afin de distinguer les activations fortes des activations faibles.</w:t>
-      </w:r>
-    </w:p>
-    <w:p>
-      <w:pPr>
-        <w:rPr>
-          <w:color w:val="00A0B8" w:themeColor="accent1"/>
-        </w:rPr>
-      </w:pPr>
-      <w:r>
-        <w:rPr>
-          <w:color w:val="00A0B8" w:themeColor="accent1"/>
-        </w:rPr>
-        <w:t>[parler de la diff heatmaps ?]</w:t>
-      </w:r>
-    </w:p>
-    <w:p>
-      <w:pPr>
-        <w:rPr>
-          <w:color w:val="00A0B8" w:themeColor="accent1"/>
-        </w:rPr>
-      </w:pPr>
-      <w:r>
-        <w:rPr>
-          <w:color w:val="00A0B8" w:themeColor="accent1"/>
-        </w:rPr>
-        <w:t>[Mettre photo heatmaps ?]</w:t>
-      </w:r>
-    </w:p>
-    <w:p>
-      <w:pPr>
-        <w:rPr>
-          <w:color w:val="00A0B8" w:themeColor="accent1"/>
-        </w:rPr>
-      </w:pPr>
-    </w:p>
-    <w:p>
-      <w:pPr>
-        <w:pStyle w:val="Titre3"/>
-        <w:rPr>
-          <w:color w:val="00A0B8" w:themeColor="accent1"/>
-        </w:rPr>
-      </w:pPr>
-      <w:r>
-        <w:rPr>
-          <w:color w:val="00A0B8" w:themeColor="accent1"/>
-        </w:rPr>
-        <w:t>Significativité</w:t>
-      </w:r>
-    </w:p>
-    <w:p>
-      <w:pPr>
-        <w:rPr>
-          <w:color w:val="00A0B8" w:themeColor="accent1"/>
-        </w:rPr>
-      </w:pPr>
-    </w:p>
-    <w:p>
-      <w:pPr>
-        <w:rPr>
-          <w:color w:val="00A0B8" w:themeColor="accent1"/>
-        </w:rPr>
-      </w:pPr>
-    </w:p>
-    <w:p>
-      <w:pPr>
-        <w:pStyle w:val="Titre3"/>
-        <w:rPr>
-          <w:color w:val="00A0B8" w:themeColor="accent1"/>
-        </w:rPr>
-      </w:pPr>
-      <w:bookmarkStart w:id="8" w:name="_Toc109133974"/>
-      <w:r>
-        <w:rPr>
-          <w:color w:val="00A0B8" w:themeColor="accent1"/>
-        </w:rPr>
-        <w:t>Similarité</w:t>
-      </w:r>
-      <w:bookmarkEnd w:id="8"/>
-    </w:p>
-    <w:p>
-      <w:pPr>
-        <w:rPr>
-          <w:color w:val="00A0B8" w:themeColor="accent1"/>
-        </w:rPr>
-      </w:pPr>
-      <w:r>
-        <w:rPr>
-          <w:color w:val="00A0B8" w:themeColor="accent1"/>
-        </w:rPr>
-        <w:t>On peut dorénavant comparer à l’œil les activations entre catégories et entre individus. Ce qui fait sens ici est de voir si un individu appartenant à une catégorie – disons « France » - est réellement proche de cette catégorie en terme d’activations. On pourrait simplement regarder les deux heatmaps puisque c’est une très bonne visualisation si l’on s’intéresse au différences. Néanmoins, on aimerait une mesure plus fiable et c’est pour cela que j’introduis la similarité dans la comparaison.</w:t>
-      </w:r>
-    </w:p>
-    <w:p>
-      <w:pPr>
-        <w:rPr>
-          <w:color w:val="00A0B8" w:themeColor="accent1"/>
-        </w:rPr>
-      </w:pPr>
-      <w:r>
-        <w:rPr>
-          <w:color w:val="00A0B8" w:themeColor="accent1"/>
-        </w:rPr>
-        <w:t>Les deux similarités qui me sont venues en tête sont</w:t>
-      </w:r>
-      <w:r>
-        <w:rPr>
-          <w:color w:val="00A0B8" w:themeColor="accent1"/>
-        </w:rPr>
-        <w:t> :</w:t>
-      </w:r>
-    </w:p>
-    <w:p>
-      <w:pPr>
-        <w:pStyle w:val="Paragraphedeliste"/>
-        <w:numPr>
-          <w:ilvl w:val="0"/>
-          <w:numId w:val="16"/>
-        </w:numPr>
-        <w:rPr>
-          <w:color w:val="00A0B8" w:themeColor="accent1"/>
-        </w:rPr>
-      </w:pPr>
-      <w:r>
-        <w:rPr>
-          <w:color w:val="00A0B8" w:themeColor="accent1"/>
-        </w:rPr>
-        <w:t xml:space="preserve">la distance euclidienne  </w:t>
-      </w:r>
-    </w:p>
-    <w:p>
-      <w:pPr>
-        <w:rPr>
-          <w:color w:val="00A0B8" w:themeColor="accent1"/>
-        </w:rPr>
-      </w:pPr>
+      </w:pPr>
+      <w:r>
+        <w:t>La distance euclidienne</w:t>
+      </w:r>
+    </w:p>
+    <w:p>
       <w:r>
         <w:rPr>
           <w:noProof/>
           <w:color w:val="00A0B8" w:themeColor="accent1"/>
         </w:rPr>
+        <w:lastRenderedPageBreak/>
         <w:drawing>
-          <wp:inline distT="0" distB="0" distL="0" distR="0" wp14:anchorId="7972483F" wp14:editId="3D21B961">
-            <wp:extent cx="2943225" cy="1858582"/>
-            <wp:effectExtent l="0" t="0" r="0" b="8890"/>
-            <wp:docPr id="7" name="Image 7" descr="Calculate Euclidean Distance in TensorFlow: A Step Guide - TensorFlow  Tutorial"/>
+          <wp:inline distT="0" distB="0" distL="0" distR="0" wp14:anchorId="664D2AD5" wp14:editId="308949F0">
+            <wp:extent cx="2332939" cy="1473200"/>
+            <wp:effectExtent l="0" t="0" r="0" b="0"/>
+            <wp:docPr id="11" name="Image 11" descr="Calculate Euclidean Distance in TensorFlow: A Step Guide - TensorFlow  Tutorial"/>
             <wp:cNvGraphicFramePr>
               <a:graphicFrameLocks xmlns:a="http://schemas.openxmlformats.org/drawingml/2006/main" noChangeAspect="1"/>
             </wp:cNvGraphicFramePr>
@@ -3533,7 +3172,7 @@
                   <pic:spPr bwMode="auto">
                     <a:xfrm>
                       <a:off x="0" y="0"/>
-                      <a:ext cx="2947637" cy="1861368"/>
+                      <a:ext cx="2340931" cy="1478247"/>
                     </a:xfrm>
                     <a:prstGeom prst="rect">
                       <a:avLst/>
@@ -3557,33 +3196,22 @@
           <w:ilvl w:val="0"/>
           <w:numId w:val="16"/>
         </w:numPr>
-        <w:rPr>
-          <w:color w:val="00A0B8" w:themeColor="accent1"/>
-        </w:rPr>
-      </w:pPr>
-      <w:r>
-        <w:rPr>
-          <w:color w:val="00A0B8" w:themeColor="accent1"/>
-        </w:rPr>
-        <w:t xml:space="preserve">la similarité cosinus </w:t>
-      </w:r>
-    </w:p>
-    <w:p>
-      <w:pPr>
-        <w:rPr>
-          <w:color w:val="00A0B8" w:themeColor="accent1"/>
-        </w:rPr>
-      </w:pPr>
+      </w:pPr>
+      <w:r>
+        <w:t>La similarité cosinus</w:t>
+      </w:r>
+    </w:p>
+    <w:p>
       <w:r>
         <w:rPr>
           <w:noProof/>
           <w:color w:val="00A0B8" w:themeColor="accent1"/>
         </w:rPr>
         <w:drawing>
-          <wp:inline distT="0" distB="0" distL="0" distR="0" wp14:anchorId="3BF30527" wp14:editId="088931AE">
+          <wp:inline distT="0" distB="0" distL="0" distR="0" wp14:anchorId="0A354192" wp14:editId="06E0104B">
             <wp:extent cx="5274310" cy="1326515"/>
             <wp:effectExtent l="0" t="0" r="2540" b="6985"/>
-            <wp:docPr id="8" name="Image 8" descr="Cosine Similarity – LearnDataSci"/>
+            <wp:docPr id="14" name="Image 14" descr="Cosine Similarity – LearnDataSci"/>
             <wp:cNvGraphicFramePr>
               <a:graphicFrameLocks xmlns:a="http://schemas.openxmlformats.org/drawingml/2006/main" noChangeAspect="1"/>
             </wp:cNvGraphicFramePr>
@@ -3636,86 +3264,30 @@
         </w:rPr>
       </w:pPr>
       <w:r>
-        <w:rPr>
-          <w:color w:val="00A0B8" w:themeColor="accent1"/>
-        </w:rPr>
-        <w:t>C</w:t>
-      </w:r>
-      <w:r>
-        <w:rPr>
-          <w:color w:val="00A0B8" w:themeColor="accent1"/>
-        </w:rPr>
-        <w:t>e</w:t>
-      </w:r>
-      <w:r>
-        <w:rPr>
-          <w:color w:val="00A0B8" w:themeColor="accent1"/>
-        </w:rPr>
-        <w:t>s deux mesures sont</w:t>
-      </w:r>
-      <w:r>
-        <w:rPr>
-          <w:color w:val="00A0B8" w:themeColor="accent1"/>
-        </w:rPr>
-        <w:t xml:space="preserve"> totalement raisonnable</w:t>
-      </w:r>
-      <w:r>
-        <w:rPr>
-          <w:color w:val="00A0B8" w:themeColor="accent1"/>
-        </w:rPr>
-        <w:t>s</w:t>
-      </w:r>
-      <w:r>
-        <w:rPr>
-          <w:color w:val="00A0B8" w:themeColor="accent1"/>
-        </w:rPr>
-        <w:t xml:space="preserve"> puisque les activations des couches que nous explorons sont une liste </w:t>
-      </w:r>
-      <w:r>
-        <w:rPr>
-          <w:color w:val="00A0B8" w:themeColor="accent1"/>
-        </w:rPr>
-        <w:t>à 1 ou plusieurs dimensions donc totalement représentables sous la forme d’un vecteur dont on pourrait calculer la distance entre les points (distance euclidienne) ou l’angle séparant les deux projections vectorielles (similarité cosinus).</w:t>
-      </w:r>
-      <w:r>
-        <w:rPr>
-          <w:color w:val="00A0B8" w:themeColor="accent1"/>
-        </w:rPr>
+        <w:t>Ces mesures de similarité nous donneront des valeurs plus concrètes que le simple fait de regarder pour des schémas (ou patterns) dans la visualisation des heatmaps.</w:t>
+      </w:r>
+      <w:r>
         <w:br/>
-        <w:t>Les valeurs de similarité nous donneront donc une mesure concrète d’à quel point deux catégories se ressemblent ou à quel point un individu s’apparente à une catégorie.</w:t>
-      </w:r>
+        <w:t>On aura alors une représentation fiable par couche d’à quel point deux vecteurs sont similaires donc à quel point un individu ressemble à un concept ou à quel point un concept est similaire à un autre.</w:t>
+      </w:r>
+    </w:p>
+    <w:p>
+      <w:pPr>
+        <w:rPr>
+          <w:color w:val="auto"/>
+        </w:rPr>
+      </w:pPr>
     </w:p>
     <w:p/>
-    <w:p/>
-    <w:p/>
-    <w:p/>
-    <w:p>
-      <w:pPr>
-        <w:rPr>
-          <w:color w:val="FF0000"/>
-          <w:sz w:val="56"/>
-          <w:szCs w:val="56"/>
-        </w:rPr>
-      </w:pPr>
-      <w:r>
-        <w:rPr>
-          <w:color w:val="FF0000"/>
-          <w:sz w:val="56"/>
-          <w:szCs w:val="56"/>
-        </w:rPr>
-        <w:t>|</w:t>
-      </w:r>
-    </w:p>
-    <w:p/>
     <w:p>
       <w:pPr>
         <w:pStyle w:val="Titre2"/>
       </w:pPr>
-      <w:bookmarkStart w:id="9" w:name="_Toc109133975"/>
+      <w:bookmarkStart w:id="7" w:name="_Toc109133975"/>
       <w:r>
         <w:t>Travaux existants</w:t>
       </w:r>
-      <w:bookmarkEnd w:id="9"/>
+      <w:bookmarkEnd w:id="7"/>
     </w:p>
     <w:p>
       <w:r>
@@ -3732,6 +3304,7 @@
         <w:t>.</w:t>
       </w:r>
     </w:p>
+    <w:p/>
     <w:p>
       <w:pPr>
         <w:rPr>
@@ -3748,12 +3321,12 @@
       <w:pPr>
         <w:pStyle w:val="Titre1"/>
       </w:pPr>
-      <w:bookmarkStart w:id="10" w:name="_Toc109133976"/>
+      <w:bookmarkStart w:id="8" w:name="_Toc109133976"/>
       <w:r>
         <w:lastRenderedPageBreak/>
         <w:t>Présentation du travail réalisé</w:t>
       </w:r>
-      <w:bookmarkEnd w:id="10"/>
+      <w:bookmarkEnd w:id="8"/>
     </w:p>
     <w:p>
       <w:r>
@@ -3765,37 +3338,61 @@
       <w:pPr>
         <w:pStyle w:val="Titre2"/>
       </w:pPr>
-      <w:bookmarkStart w:id="11" w:name="_Toc109133977"/>
+      <w:bookmarkStart w:id="9" w:name="_Toc109133977"/>
       <w:r>
         <w:t>Science des données</w:t>
       </w:r>
-      <w:bookmarkEnd w:id="11"/>
+      <w:bookmarkEnd w:id="9"/>
     </w:p>
     <w:p/>
     <w:p>
       <w:pPr>
         <w:pStyle w:val="Titre3"/>
       </w:pPr>
-      <w:bookmarkStart w:id="12" w:name="_Toc109133978"/>
+      <w:bookmarkStart w:id="10" w:name="_Toc109133978"/>
       <w:r>
         <w:t>Récolte des données</w:t>
       </w:r>
-      <w:bookmarkEnd w:id="12"/>
-    </w:p>
-    <w:p>
+      <w:bookmarkEnd w:id="10"/>
+    </w:p>
+    <w:p>
+      <w:pPr>
+        <w:rPr>
+          <w:color w:val="00ADDC" w:themeColor="accent4"/>
+        </w:rPr>
+      </w:pPr>
       <w:r>
         <w:tab/>
+      </w:r>
+      <w:r>
+        <w:rPr>
+          <w:color w:val="00ADDC" w:themeColor="accent4"/>
+        </w:rPr>
         <w:t>La première partie de mon stage consistait en la récolte de données. L’idée était de pouvoir récupérer des données publiques qui conviendrait au travail futur, c’est-à-dire un jeu de données sur lequel nous pourrions faire des prédictions à partir d’un attribut d’entrée ainsi qu’un autre attribut représentant des connaissances sur chaque individu.</w:t>
       </w:r>
     </w:p>
     <w:p>
-      <w:r>
+      <w:pPr>
+        <w:rPr>
+          <w:color w:val="00ADDC" w:themeColor="accent4"/>
+        </w:rPr>
+      </w:pPr>
+      <w:r>
+        <w:rPr>
+          <w:color w:val="00ADDC" w:themeColor="accent4"/>
+        </w:rPr>
         <w:t xml:space="preserve">Ainsi, le jeu de données que j’ai récolté comportait des films et pour chacun des films, sa description textuelle, </w:t>
       </w:r>
       <w:r>
+        <w:rPr>
+          <w:color w:val="00ADDC" w:themeColor="accent4"/>
+        </w:rPr>
         <w:t>ses revenus et la/les catégorie(s) à laquelle il appartient.</w:t>
       </w:r>
       <w:r>
+        <w:rPr>
+          <w:color w:val="00ADDC" w:themeColor="accent4"/>
+        </w:rPr>
         <w:br/>
         <w:t>Ce jeu de données nous permettait bien de pouvoir prédire à partir de la description d’un film, son revenu séparé en 3 classes :</w:t>
       </w:r>
@@ -3807,8 +3404,14 @@
           <w:ilvl w:val="0"/>
           <w:numId w:val="16"/>
         </w:numPr>
-      </w:pPr>
-      <w:r>
+        <w:rPr>
+          <w:color w:val="00ADDC" w:themeColor="accent4"/>
+        </w:rPr>
+      </w:pPr>
+      <w:r>
+        <w:rPr>
+          <w:color w:val="00ADDC" w:themeColor="accent4"/>
+        </w:rPr>
         <w:t>medium-low</w:t>
       </w:r>
     </w:p>
@@ -3819,8 +3422,14 @@
           <w:ilvl w:val="0"/>
           <w:numId w:val="16"/>
         </w:numPr>
-      </w:pPr>
-      <w:r>
+        <w:rPr>
+          <w:color w:val="00ADDC" w:themeColor="accent4"/>
+        </w:rPr>
+      </w:pPr>
+      <w:r>
+        <w:rPr>
+          <w:color w:val="00ADDC" w:themeColor="accent4"/>
+        </w:rPr>
         <w:t>medium-high</w:t>
       </w:r>
     </w:p>
@@ -3831,32 +3440,40 @@
           <w:ilvl w:val="0"/>
           <w:numId w:val="16"/>
         </w:numPr>
-      </w:pPr>
-      <w:proofErr w:type="spellStart"/>
-      <w:r>
+        <w:rPr>
+          <w:color w:val="00ADDC" w:themeColor="accent4"/>
+        </w:rPr>
+      </w:pPr>
+      <w:r>
+        <w:rPr>
+          <w:color w:val="00ADDC" w:themeColor="accent4"/>
+        </w:rPr>
         <w:t>exceptional</w:t>
       </w:r>
-      <w:proofErr w:type="spellEnd"/>
-    </w:p>
-    <w:p>
-      <w:pPr>
-        <w:rPr>
-          <w:color w:val="FF0000"/>
-        </w:rPr>
-      </w:pPr>
-      <w:r>
+    </w:p>
+    <w:p>
+      <w:pPr>
+        <w:rPr>
+          <w:color w:val="00ADDC" w:themeColor="accent4"/>
+        </w:rPr>
+      </w:pPr>
+      <w:r>
+        <w:rPr>
+          <w:color w:val="00ADDC" w:themeColor="accent4"/>
+        </w:rPr>
         <w:t>Ce besoin de séparer les revenus en 3 classes distinctes relève du fait que nous ne pouvons pas prédire une valeur bien définie pour chaque film, c’est-à-dire faire une régression puisque les valeurs sont trop disparates.</w:t>
       </w:r>
     </w:p>
     <w:p>
       <w:pPr>
         <w:rPr>
-          <w:color w:val="FF0000"/>
+          <w:color w:val="00ADDC" w:themeColor="accent4"/>
         </w:rPr>
       </w:pPr>
       <w:r>
         <w:rPr>
           <w:noProof/>
+          <w:color w:val="00ADDC" w:themeColor="accent4"/>
         </w:rPr>
         <w:drawing>
           <wp:inline distT="0" distB="0" distL="0" distR="0" wp14:anchorId="3E9772A8" wp14:editId="01D32C53">
@@ -3896,71 +3513,56 @@
       </w:r>
     </w:p>
     <w:p>
-      <w:r>
+      <w:pPr>
+        <w:rPr>
+          <w:color w:val="00ADDC" w:themeColor="accent4"/>
+        </w:rPr>
+      </w:pPr>
+      <w:r>
+        <w:rPr>
+          <w:color w:val="00ADDC" w:themeColor="accent4"/>
+        </w:rPr>
         <w:t>Ce jeu de données a été récolté par le biais de DBpedia qui est une base de données indexée sur Wikipédia donc avec beaucoup de données accessibles et ce, en faisant une requête dans le langage SPARQL</w:t>
       </w:r>
       <w:r>
+        <w:rPr>
+          <w:color w:val="00ADDC" w:themeColor="accent4"/>
+        </w:rPr>
         <w:t xml:space="preserve"> dont voici la requête :</w:t>
       </w:r>
     </w:p>
     <w:p>
       <w:pPr>
         <w:rPr>
+          <w:color w:val="00ADDC" w:themeColor="accent4"/>
+        </w:rPr>
+      </w:pPr>
+    </w:p>
+    <w:p>
+      <w:pPr>
+        <w:rPr>
           <w:rFonts w:ascii="Courier New" w:hAnsi="Courier New" w:cs="Courier New"/>
+          <w:color w:val="00ADDC" w:themeColor="accent4"/>
+          <w:sz w:val="16"/>
+          <w:szCs w:val="16"/>
         </w:rPr>
       </w:pPr>
       <w:r>
         <w:rPr>
           <w:rFonts w:ascii="Courier New" w:hAnsi="Courier New" w:cs="Courier New"/>
+          <w:color w:val="00ADDC" w:themeColor="accent4"/>
+          <w:sz w:val="16"/>
+          <w:szCs w:val="16"/>
         </w:rPr>
         <w:lastRenderedPageBreak/>
-        <w:t>select distinct ?film ?</w:t>
-      </w:r>
-      <w:proofErr w:type="spellStart"/>
+        <w:t>select distinct ?film ?income ?cat ?desc where {</w:t>
+      </w:r>
       <w:r>
         <w:rPr>
           <w:rFonts w:ascii="Courier New" w:hAnsi="Courier New" w:cs="Courier New"/>
-        </w:rPr>
-        <w:t>income</w:t>
-      </w:r>
-      <w:proofErr w:type="spellEnd"/>
-      <w:r>
-        <w:rPr>
-          <w:rFonts w:ascii="Courier New" w:hAnsi="Courier New" w:cs="Courier New"/>
-        </w:rPr>
-        <w:t xml:space="preserve"> ?cat ?</w:t>
-      </w:r>
-      <w:proofErr w:type="spellStart"/>
-      <w:r>
-        <w:rPr>
-          <w:rFonts w:ascii="Courier New" w:hAnsi="Courier New" w:cs="Courier New"/>
-        </w:rPr>
-        <w:t>desc</w:t>
-      </w:r>
-      <w:proofErr w:type="spellEnd"/>
-      <w:r>
-        <w:rPr>
-          <w:rFonts w:ascii="Courier New" w:hAnsi="Courier New" w:cs="Courier New"/>
-        </w:rPr>
-        <w:t xml:space="preserve"> </w:t>
-      </w:r>
-      <w:proofErr w:type="spellStart"/>
-      <w:r>
-        <w:rPr>
-          <w:rFonts w:ascii="Courier New" w:hAnsi="Courier New" w:cs="Courier New"/>
-        </w:rPr>
-        <w:t>where</w:t>
-      </w:r>
-      <w:proofErr w:type="spellEnd"/>
-      <w:r>
-        <w:rPr>
-          <w:rFonts w:ascii="Courier New" w:hAnsi="Courier New" w:cs="Courier New"/>
-        </w:rPr>
-        <w:t xml:space="preserve"> {</w:t>
-      </w:r>
-      <w:r>
-        <w:rPr>
-          <w:rFonts w:ascii="Courier New" w:hAnsi="Courier New" w:cs="Courier New"/>
+          <w:color w:val="00ADDC" w:themeColor="accent4"/>
+          <w:sz w:val="16"/>
+          <w:szCs w:val="16"/>
         </w:rPr>
         <w:br/>
         <w:t>?film a &lt;http://dbpedia.org/ontology/Film&gt; .</w:t>
@@ -3968,48 +3570,29 @@
       <w:r>
         <w:rPr>
           <w:rFonts w:ascii="Courier New" w:hAnsi="Courier New" w:cs="Courier New"/>
+          <w:color w:val="00ADDC" w:themeColor="accent4"/>
+          <w:sz w:val="16"/>
+          <w:szCs w:val="16"/>
         </w:rPr>
         <w:br/>
-        <w:t>?film &lt;http://dbpedia.org/ontology/gross&gt; ?</w:t>
-      </w:r>
-      <w:proofErr w:type="spellStart"/>
+        <w:t>?film &lt;http://dbpedia.org/ontology/gross&gt; ?income .</w:t>
+      </w:r>
       <w:r>
         <w:rPr>
           <w:rFonts w:ascii="Courier New" w:hAnsi="Courier New" w:cs="Courier New"/>
-        </w:rPr>
-        <w:t>income</w:t>
-      </w:r>
-      <w:proofErr w:type="spellEnd"/>
+          <w:color w:val="00ADDC" w:themeColor="accent4"/>
+          <w:sz w:val="16"/>
+          <w:szCs w:val="16"/>
+        </w:rPr>
+        <w:br/>
+        <w:t>?film &lt;http://dbpedia.org/ontology/abstract&gt; ?desc .</w:t>
+      </w:r>
       <w:r>
         <w:rPr>
           <w:rFonts w:ascii="Courier New" w:hAnsi="Courier New" w:cs="Courier New"/>
-        </w:rPr>
-        <w:t xml:space="preserve"> .</w:t>
-      </w:r>
-      <w:r>
-        <w:rPr>
-          <w:rFonts w:ascii="Courier New" w:hAnsi="Courier New" w:cs="Courier New"/>
-        </w:rPr>
-        <w:br/>
-        <w:t>?film &lt;http://dbpedia.org/ontology/abstract&gt; ?</w:t>
-      </w:r>
-      <w:proofErr w:type="spellStart"/>
-      <w:r>
-        <w:rPr>
-          <w:rFonts w:ascii="Courier New" w:hAnsi="Courier New" w:cs="Courier New"/>
-        </w:rPr>
-        <w:t>desc</w:t>
-      </w:r>
-      <w:proofErr w:type="spellEnd"/>
-      <w:r>
-        <w:rPr>
-          <w:rFonts w:ascii="Courier New" w:hAnsi="Courier New" w:cs="Courier New"/>
-        </w:rPr>
-        <w:t xml:space="preserve"> .</w:t>
-      </w:r>
-      <w:r>
-        <w:rPr>
-          <w:rFonts w:ascii="Courier New" w:hAnsi="Courier New" w:cs="Courier New"/>
+          <w:color w:val="00ADDC" w:themeColor="accent4"/>
+          <w:sz w:val="16"/>
+          <w:szCs w:val="16"/>
         </w:rPr>
         <w:br/>
         <w:t xml:space="preserve">  {</w:t>
@@ -4017,6 +3600,9 @@
       <w:r>
         <w:rPr>
           <w:rFonts w:ascii="Courier New" w:hAnsi="Courier New" w:cs="Courier New"/>
+          <w:color w:val="00ADDC" w:themeColor="accent4"/>
+          <w:sz w:val="16"/>
+          <w:szCs w:val="16"/>
         </w:rPr>
         <w:br/>
         <w:t xml:space="preserve">    ?film &lt;http://purl.org/dc/terms/subject&gt; ?cat . </w:t>
@@ -4024,6 +3610,9 @@
       <w:r>
         <w:rPr>
           <w:rFonts w:ascii="Courier New" w:hAnsi="Courier New" w:cs="Courier New"/>
+          <w:color w:val="00ADDC" w:themeColor="accent4"/>
+          <w:sz w:val="16"/>
+          <w:szCs w:val="16"/>
         </w:rPr>
         <w:br/>
         <w:t xml:space="preserve">    } UNION {</w:t>
@@ -4031,6 +3620,9 @@
       <w:r>
         <w:rPr>
           <w:rFonts w:ascii="Courier New" w:hAnsi="Courier New" w:cs="Courier New"/>
+          <w:color w:val="00ADDC" w:themeColor="accent4"/>
+          <w:sz w:val="16"/>
+          <w:szCs w:val="16"/>
         </w:rPr>
         <w:br/>
         <w:t xml:space="preserve">      ?film &lt;http://purl.org/dc/terms/subject&gt; ?scat . </w:t>
@@ -4038,6 +3630,9 @@
       <w:r>
         <w:rPr>
           <w:rFonts w:ascii="Courier New" w:hAnsi="Courier New" w:cs="Courier New"/>
+          <w:color w:val="00ADDC" w:themeColor="accent4"/>
+          <w:sz w:val="16"/>
+          <w:szCs w:val="16"/>
         </w:rPr>
         <w:br/>
         <w:t xml:space="preserve">      ?scat &lt;http://www.w3.org/2004/02/skos/core#broader&gt; ?cat.</w:t>
@@ -4045,6 +3640,9 @@
       <w:r>
         <w:rPr>
           <w:rFonts w:ascii="Courier New" w:hAnsi="Courier New" w:cs="Courier New"/>
+          <w:color w:val="00ADDC" w:themeColor="accent4"/>
+          <w:sz w:val="16"/>
+          <w:szCs w:val="16"/>
         </w:rPr>
         <w:br/>
         <w:t xml:space="preserve">  } </w:t>
@@ -4052,128 +3650,54 @@
       <w:r>
         <w:rPr>
           <w:rFonts w:ascii="Courier New" w:hAnsi="Courier New" w:cs="Courier New"/>
+          <w:color w:val="00ADDC" w:themeColor="accent4"/>
+          <w:sz w:val="16"/>
+          <w:szCs w:val="16"/>
         </w:rPr>
         <w:br/>
-        <w:t xml:space="preserve">  </w:t>
-      </w:r>
-      <w:proofErr w:type="spellStart"/>
+        <w:t xml:space="preserve">  filter (lang(?desc) = "en")</w:t>
+      </w:r>
       <w:r>
         <w:rPr>
           <w:rFonts w:ascii="Courier New" w:hAnsi="Courier New" w:cs="Courier New"/>
-        </w:rPr>
-        <w:t>filter</w:t>
-      </w:r>
-      <w:proofErr w:type="spellEnd"/>
+          <w:color w:val="00ADDC" w:themeColor="accent4"/>
+          <w:sz w:val="16"/>
+          <w:szCs w:val="16"/>
+        </w:rPr>
+        <w:br/>
+        <w:t xml:space="preserve">  filter (lang(?film) = "en")</w:t>
+      </w:r>
       <w:r>
         <w:rPr>
           <w:rFonts w:ascii="Courier New" w:hAnsi="Courier New" w:cs="Courier New"/>
-        </w:rPr>
-        <w:t xml:space="preserve"> (</w:t>
-      </w:r>
-      <w:proofErr w:type="spellStart"/>
-      <w:r>
+          <w:color w:val="00ADDC" w:themeColor="accent4"/>
+          <w:sz w:val="16"/>
+          <w:szCs w:val="16"/>
+        </w:rPr>
+        <w:br/>
+        <w:t>} group by ?film ?cat ?desc LIMIT 3 OFFSET 100000</w:t>
+      </w:r>
+    </w:p>
+    <w:p>
+      <w:pPr>
         <w:rPr>
           <w:rFonts w:ascii="Courier New" w:hAnsi="Courier New" w:cs="Courier New"/>
         </w:rPr>
-        <w:t>lang</w:t>
-      </w:r>
-      <w:proofErr w:type="spellEnd"/>
-      <w:r>
-        <w:rPr>
-          <w:rFonts w:ascii="Courier New" w:hAnsi="Courier New" w:cs="Courier New"/>
-        </w:rPr>
-        <w:t>(?</w:t>
-      </w:r>
-      <w:proofErr w:type="spellStart"/>
-      <w:r>
-        <w:rPr>
-          <w:rFonts w:ascii="Courier New" w:hAnsi="Courier New" w:cs="Courier New"/>
-        </w:rPr>
-        <w:t>desc</w:t>
-      </w:r>
-      <w:proofErr w:type="spellEnd"/>
-      <w:r>
-        <w:rPr>
-          <w:rFonts w:ascii="Courier New" w:hAnsi="Courier New" w:cs="Courier New"/>
-        </w:rPr>
-        <w:t>) = "en")</w:t>
-      </w:r>
-      <w:r>
-        <w:rPr>
-          <w:rFonts w:ascii="Courier New" w:hAnsi="Courier New" w:cs="Courier New"/>
-        </w:rPr>
-        <w:br/>
-        <w:t xml:space="preserve">  </w:t>
-      </w:r>
-      <w:proofErr w:type="spellStart"/>
-      <w:r>
-        <w:rPr>
-          <w:rFonts w:ascii="Courier New" w:hAnsi="Courier New" w:cs="Courier New"/>
-        </w:rPr>
-        <w:t>filter</w:t>
-      </w:r>
-      <w:proofErr w:type="spellEnd"/>
-      <w:r>
-        <w:rPr>
-          <w:rFonts w:ascii="Courier New" w:hAnsi="Courier New" w:cs="Courier New"/>
-        </w:rPr>
-        <w:t xml:space="preserve"> (</w:t>
-      </w:r>
-      <w:proofErr w:type="spellStart"/>
-      <w:r>
-        <w:rPr>
-          <w:rFonts w:ascii="Courier New" w:hAnsi="Courier New" w:cs="Courier New"/>
-        </w:rPr>
-        <w:t>lang</w:t>
-      </w:r>
-      <w:proofErr w:type="spellEnd"/>
-      <w:r>
-        <w:rPr>
-          <w:rFonts w:ascii="Courier New" w:hAnsi="Courier New" w:cs="Courier New"/>
-        </w:rPr>
-        <w:t>(?film) = "en")</w:t>
-      </w:r>
-      <w:r>
-        <w:rPr>
-          <w:rFonts w:ascii="Courier New" w:hAnsi="Courier New" w:cs="Courier New"/>
-        </w:rPr>
-        <w:br/>
-        <w:t>} group by ?film ?cat ?</w:t>
-      </w:r>
-      <w:proofErr w:type="spellStart"/>
-      <w:r>
-        <w:rPr>
-          <w:rFonts w:ascii="Courier New" w:hAnsi="Courier New" w:cs="Courier New"/>
-        </w:rPr>
-        <w:t>desc</w:t>
-      </w:r>
-      <w:proofErr w:type="spellEnd"/>
-      <w:r>
-        <w:rPr>
-          <w:rFonts w:ascii="Courier New" w:hAnsi="Courier New" w:cs="Courier New"/>
-        </w:rPr>
-        <w:t xml:space="preserve"> LIMIT 3 OFFSET 100000</w:t>
-      </w:r>
-    </w:p>
-    <w:p>
-      <w:pPr>
-        <w:rPr>
-          <w:rFonts w:ascii="Courier New" w:hAnsi="Courier New" w:cs="Courier New"/>
-        </w:rPr>
       </w:pPr>
     </w:p>
     <w:p>
       <w:pPr>
         <w:pStyle w:val="Titre3"/>
       </w:pPr>
-      <w:bookmarkStart w:id="13" w:name="_Toc109133979"/>
+      <w:bookmarkStart w:id="11" w:name="_Toc109133979"/>
       <w:r>
         <w:t>Traitement des données</w:t>
       </w:r>
-      <w:bookmarkEnd w:id="13"/>
-    </w:p>
-    <w:p>
-      <w:pPr>
+      <w:bookmarkEnd w:id="11"/>
+    </w:p>
+    <w:p>
+      <w:pPr>
+        <w:ind w:firstLine="720"/>
         <w:rPr>
           <w:noProof/>
         </w:rPr>
@@ -4182,80 +3706,7 @@
         <w:rPr>
           <w:noProof/>
         </w:rPr>
-        <w:t>Les données étant récupéré</w:t>
-      </w:r>
-      <w:r>
-        <w:rPr>
-          <w:noProof/>
-        </w:rPr>
-        <w:t>e</w:t>
-      </w:r>
-      <w:r>
-        <w:rPr>
-          <w:noProof/>
-        </w:rPr>
-        <w:t>s sur DBpedia, elles ne sont pas prêtes à l’emploi. Elles ont besoin d’être traitées de manière réfléchie pour que le modèle les interprète correctement.</w:t>
-      </w:r>
-    </w:p>
-    <w:p>
-      <w:pPr>
-        <w:rPr>
-          <w:noProof/>
-        </w:rPr>
-      </w:pPr>
-      <w:r>
-        <w:rPr>
-          <w:noProof/>
-        </w:rPr>
-        <w:t xml:space="preserve">C’est notamment le cas des descriptions qui sont au format texte. On ne peut pas donner de texte à un réseau de neurones ou à tout autre modèle de Machine Learning puisque ces modèles sont avant tout des modèles statistiques donc qui fonctionnent avec des entrées numériques. </w:t>
-      </w:r>
-      <w:r>
-        <w:rPr>
-          <w:noProof/>
-        </w:rPr>
-        <w:t>Alors, afin de nettoyer le texte, j’ai</w:t>
-      </w:r>
-      <w:r>
-        <w:rPr>
-          <w:noProof/>
-        </w:rPr>
-        <w:t xml:space="preserve"> appliqué des méthodes courantes de traitement automatique des langues comme :</w:t>
-      </w:r>
-    </w:p>
-    <w:p>
-      <w:pPr>
-        <w:pStyle w:val="Paragraphedeliste"/>
-        <w:numPr>
-          <w:ilvl w:val="0"/>
-          <w:numId w:val="16"/>
-        </w:numPr>
-        <w:rPr>
-          <w:noProof/>
-        </w:rPr>
-      </w:pPr>
-      <w:r>
-        <w:rPr>
-          <w:noProof/>
-        </w:rPr>
-        <w:t>Transformer chaque lettre en minuscule</w:t>
-      </w:r>
-    </w:p>
-    <w:p>
-      <w:pPr>
-        <w:pStyle w:val="Paragraphedeliste"/>
-        <w:numPr>
-          <w:ilvl w:val="0"/>
-          <w:numId w:val="16"/>
-        </w:numPr>
-        <w:rPr>
-          <w:noProof/>
-        </w:rPr>
-      </w:pPr>
-      <w:r>
-        <w:rPr>
-          <w:noProof/>
-        </w:rPr>
-        <w:t xml:space="preserve">Enlever la ponctuation, les liens, les entités numériques, ainsi que les mots très fréquents (stopwords) du genre </w:t>
+        <w:t xml:space="preserve">La première étape dans le traitement des données était d’enlever les </w:t>
       </w:r>
       <w:r>
         <w:rPr>
@@ -4263,129 +3714,116 @@
           <w:iCs/>
           <w:noProof/>
         </w:rPr>
-        <w:t>the, a, been, ...</w:t>
+        <w:t>outliers</w:t>
       </w:r>
       <w:r>
         <w:rPr>
           <w:noProof/>
         </w:rPr>
-        <w:t>.</w:t>
-      </w:r>
-    </w:p>
-    <w:p>
-      <w:pPr>
+        <w:t xml:space="preserve"> ou valeurs aberrantes.</w:t>
+      </w:r>
+      <w:r>
         <w:rPr>
           <w:noProof/>
-          <w:sz w:val="21"/>
-          <w:szCs w:val="21"/>
-        </w:rPr>
-      </w:pPr>
-      <w:r>
-        <w:rPr>
-          <w:noProof/>
-          <w:sz w:val="21"/>
-          <w:szCs w:val="21"/>
-        </w:rPr>
-        <w:t>Précision : le jeu de données étant en anglais, les mots très fréquents sont évidemment les mots fréquents en langue anglaise.</w:t>
-      </w:r>
-    </w:p>
-    <w:p>
-      <w:r>
-        <w:t>Le texte a aussi besoin d’être tokenizé, c’est-à-dire d’être représenté sous forme de liste. Chaque description a donc la forme d’une liste qui contient comme élément chaque mot qui compose la description qui a déjà commencée à être traitée.</w:t>
-      </w:r>
-    </w:p>
-    <w:p>
-      <w:r>
-        <w:t xml:space="preserve">Le réseau n’accepte uniquement des entrées numériques. Or, nos descriptions sont encore au format texte. On utilise encore une fois une méthode provenant de </w:t>
-      </w:r>
-      <w:proofErr w:type="spellStart"/>
-      <w:r>
-        <w:t>keras</w:t>
-      </w:r>
-      <w:proofErr w:type="spellEnd"/>
-      <w:r>
-        <w:t xml:space="preserve"> afin de transcrire ce texte en séquences de nombres.</w:t>
-      </w:r>
-    </w:p>
-    <w:p>
-      <w:r>
-        <w:t xml:space="preserve">Il nous faut aussi ajouter du </w:t>
-      </w:r>
-      <w:proofErr w:type="spellStart"/>
-      <w:r>
-        <w:t>padding</w:t>
-      </w:r>
-      <w:proofErr w:type="spellEnd"/>
-      <w:r>
-        <w:t xml:space="preserve"> dans cette liste de </w:t>
-      </w:r>
-      <w:r>
-        <w:t>séquences</w:t>
-      </w:r>
-      <w:r>
-        <w:t xml:space="preserve"> puisque toutes les descriptions ne font pas la même taille et le réseau n’acceptera pas plusieurs entrées de tailles différentes. Ici, le </w:t>
-      </w:r>
-      <w:proofErr w:type="spellStart"/>
-      <w:r>
-        <w:t>padding</w:t>
-      </w:r>
-      <w:proofErr w:type="spellEnd"/>
-      <w:r>
-        <w:t xml:space="preserve"> est représenté par des zéros</w:t>
-      </w:r>
-      <w:r>
-        <w:t xml:space="preserve"> qui viennent s’ajouter au début de la liste jusqu’à ce que la liste fasse la bonne taille.</w:t>
-      </w:r>
-    </w:p>
-    <w:p>
-      <w:r>
-        <w:lastRenderedPageBreak/>
-        <w:t xml:space="preserve">Ensuite, j’ai dû remanier les revenus pour créer les classes de revenus que j’ai évoqué plus tôt. Puisque le modèle ne fonctionne qu’avec des valeurs numériques, les classes de revenus </w:t>
+        </w:rPr>
+        <w:br/>
+        <w:t xml:space="preserve">En calculant le </w:t>
       </w:r>
       <w:r>
         <w:rPr>
           <w:i/>
           <w:iCs/>
-        </w:rPr>
-        <w:t>(medium-</w:t>
-      </w:r>
-      <w:proofErr w:type="spellStart"/>
+          <w:noProof/>
+        </w:rPr>
+        <w:t>z-score</w:t>
+      </w:r>
+      <w:r>
+        <w:rPr>
+          <w:noProof/>
+        </w:rPr>
+        <w:t xml:space="preserve"> qui est le nombre d’écart-type par rapport à la moyenne sur la distribution des revenus, j’ai choisi de définir comme </w:t>
+      </w:r>
       <w:r>
         <w:rPr>
           <w:i/>
           <w:iCs/>
-        </w:rPr>
-        <w:t>low</w:t>
-      </w:r>
-      <w:proofErr w:type="spellEnd"/>
+          <w:noProof/>
+        </w:rPr>
+        <w:t>outliers</w:t>
+      </w:r>
+      <w:r>
+        <w:rPr>
+          <w:noProof/>
+        </w:rPr>
+        <w:t xml:space="preserve"> les individus pour lesquels le z-score pour leur revenu était supérieur à 2 et je les ai simplement enlevé de la distribution.</w:t>
+      </w:r>
+    </w:p>
+    <w:p>
+      <w:pPr>
+        <w:ind w:firstLine="720"/>
+        <w:rPr>
+          <w:noProof/>
+        </w:rPr>
+      </w:pPr>
+      <w:r>
+        <w:rPr>
+          <w:noProof/>
+        </w:rPr>
+        <w:t xml:space="preserve">Ensuite, j’ai utilisé la librairie NLTK qui permet de faire </w:t>
+      </w:r>
+      <w:r>
+        <w:rPr>
+          <w:noProof/>
+        </w:rPr>
+        <w:t>une partie importante</w:t>
+      </w:r>
+      <w:r>
+        <w:rPr>
+          <w:noProof/>
+        </w:rPr>
+        <w:t xml:space="preserve"> </w:t>
+      </w:r>
+      <w:r>
+        <w:rPr>
+          <w:noProof/>
+        </w:rPr>
+        <w:t>du</w:t>
+      </w:r>
+      <w:r>
+        <w:rPr>
+          <w:noProof/>
+        </w:rPr>
+        <w:t xml:space="preserve"> travail de traitement de texte décris précédemment (mettre en minuscule, enlever les stopwords, tokenizer)</w:t>
+      </w:r>
+      <w:r>
+        <w:rPr>
+          <w:noProof/>
+        </w:rPr>
+        <w:t>. La librairie keras vient aussi s’ajouter afin de transformer les phrases tokenizés en séquences numériques et d’ajouter le padding à ces séquences.</w:t>
+      </w:r>
+    </w:p>
+    <w:p>
+      <w:r>
+        <w:t xml:space="preserve">Ensuite, j’ai dû remanier les revenus pour créer les classes de revenus que j’ai évoqué plus tôt. Puisque le modèle ne fonctionne qu’avec des valeurs numériques, les classes de revenus </w:t>
+      </w:r>
       <w:r>
         <w:rPr>
           <w:i/>
           <w:iCs/>
         </w:rPr>
-        <w:t xml:space="preserve">, medium-high et </w:t>
-      </w:r>
-      <w:proofErr w:type="spellStart"/>
-      <w:r>
-        <w:rPr>
-          <w:i/>
-          <w:iCs/>
-        </w:rPr>
-        <w:t>exceptional</w:t>
-      </w:r>
-      <w:proofErr w:type="spellEnd"/>
-      <w:r>
-        <w:rPr>
-          <w:i/>
-          <w:iCs/>
-        </w:rPr>
-        <w:t>)</w:t>
+        <w:t>(medium-low, medium-high et exceptional)</w:t>
       </w:r>
       <w:r>
         <w:t xml:space="preserve"> ont </w:t>
       </w:r>
       <w:r>
-        <w:t>été encodé de la manière suivante :</w:t>
+        <w:t>été encodé</w:t>
+      </w:r>
+      <w:r>
+        <w:t>es</w:t>
+      </w:r>
+      <w:r>
+        <w:t xml:space="preserve"> de la manière suivante :</w:t>
       </w:r>
     </w:p>
     <w:p>
@@ -4464,19 +3902,52 @@
     </w:p>
     <w:p>
       <w:r>
+        <w:lastRenderedPageBreak/>
         <w:t>Ce tableau représente la « cible » du réseau. Durant son entraînement, il va essayer en fonction de ses entrées, d’ajuster ses poids qui module les neurones au niveau des couches cachées afin d’améliorer sa précision à être fidèle à la « cible ».</w:t>
       </w:r>
     </w:p>
     <w:p>
-      <w:r>
+      <w:pPr>
+        <w:rPr>
+          <w:color w:val="00ADDC" w:themeColor="accent4"/>
+        </w:rPr>
+      </w:pPr>
+      <w:r>
+        <w:rPr>
+          <w:color w:val="00ADDC" w:themeColor="accent4"/>
+        </w:rPr>
         <w:t>Un modèle apprend sur un jeu de données et on évalue sa performance via une précision sur un jeu de validation. La différence est que le modèle ne connait pas les valeurs vraies (« cible ») des individus du jeu de validation et cela est logique puisque ce serait insensé de l’évaluer sur ce qu’il connait déjà.</w:t>
       </w:r>
       <w:r>
+        <w:rPr>
+          <w:color w:val="00ADDC" w:themeColor="accent4"/>
+        </w:rPr>
         <w:br/>
         <w:t xml:space="preserve">On découpe alors le jeu de données traité en un jeu de données d’entraînement qui prendra 80% du jeu de données originel et donc les 20% restants du jeu de données originel vont pour le jeu de validation. </w:t>
       </w:r>
     </w:p>
     <w:p>
+      <w:r>
+        <w:rPr>
+          <w:color w:val="auto"/>
+        </w:rPr>
+        <w:tab/>
+      </w:r>
+      <w:r>
+        <w:t xml:space="preserve">J’utilise la librairie de machine learning scikit-learn afin de partitionner le jeu de données en un jeu d’entraînement et un jeu de validation. Comme expliqué, il nous faut un jeu d’entraînement assez important pour être </w:t>
+      </w:r>
+      <w:r>
+        <w:t>représentatif</w:t>
+      </w:r>
+      <w:r>
+        <w:t xml:space="preserve"> des données tout en ayant un jeu de test assez important pour avoir une valeur de précision fiable pour attester des performances de notre modèle.</w:t>
+      </w:r>
+      <w:r>
+        <w:br/>
+        <w:t>On découpe alors le jeu de données traité pour avoir 80% en tant que jeu d’entraînement et les 20% restants vont pour le jeu de validation.</w:t>
+      </w:r>
+    </w:p>
+    <w:p>
       <w:pPr>
         <w:pStyle w:val="Titre3"/>
       </w:pPr>
@@ -4488,27 +3959,17 @@
       <w:r>
         <w:t xml:space="preserve">Grâce à la librairie </w:t>
       </w:r>
-      <w:proofErr w:type="spellStart"/>
       <w:r>
         <w:t>K</w:t>
       </w:r>
       <w:r>
-        <w:t>eras</w:t>
-      </w:r>
-      <w:proofErr w:type="spellEnd"/>
-      <w:r>
-        <w:t xml:space="preserve"> venant de </w:t>
-      </w:r>
-      <w:proofErr w:type="spellStart"/>
-      <w:r>
-        <w:t>Tensorflow</w:t>
-      </w:r>
-      <w:proofErr w:type="spellEnd"/>
-      <w:r>
-        <w:t>, j’ai pu construire un modèle</w:t>
-      </w:r>
-      <w:r>
-        <w:t xml:space="preserve"> comprenant les couches</w:t>
+        <w:t>eras venant de Tensorflow, j’ai pu construire un modèle</w:t>
+      </w:r>
+      <w:r>
+        <w:t xml:space="preserve"> comprenant </w:t>
+      </w:r>
+      <w:r>
+        <w:t>représenté tel que :</w:t>
       </w:r>
     </w:p>
     <w:p>
@@ -4531,7 +3992,6 @@
     </w:p>
     <w:p>
       <w:r>
-        <w:lastRenderedPageBreak/>
         <w:t>Voici les paramètres qui m’ont donné la meilleure précision :</w:t>
       </w:r>
     </w:p>
@@ -4556,15 +4016,7 @@
         </w:numPr>
       </w:pPr>
       <w:r>
-        <w:t>Fonction de coût : « </w:t>
-      </w:r>
-      <w:proofErr w:type="spellStart"/>
-      <w:r>
-        <w:t>categorical_crossentropy</w:t>
-      </w:r>
-      <w:proofErr w:type="spellEnd"/>
-      <w:r>
-        <w:t> »</w:t>
+        <w:t>Fonction de coût : « categorical_crossentropy »</w:t>
       </w:r>
     </w:p>
     <w:p>
@@ -4601,7 +4053,11 @@
     </w:p>
     <w:p>
       <w:r>
-        <w:t xml:space="preserve">La précision de notre modèle ne semble pas très satisfaisante a première vue. Néanmoins, il faut rappeler que la classification n’est pas binaire mais multiple. Le modèle arrive quand même plutôt bien a prédire les classes de revenus malgré qu’il existe 3 classes et que les classes </w:t>
+        <w:t xml:space="preserve">La précision de notre modèle ne semble pas très satisfaisante a première vue. Néanmoins, il faut rappeler que la classification n’est pas binaire mais multiple. Le </w:t>
+      </w:r>
+      <w:r>
+        <w:lastRenderedPageBreak/>
+        <w:t xml:space="preserve">modèle arrive quand même plutôt bien a prédire les classes de revenus malgré qu’il existe 3 classes et que les classes </w:t>
       </w:r>
       <w:r>
         <w:rPr>
@@ -4698,12 +4154,11 @@
       <w:pPr>
         <w:pStyle w:val="Titre2"/>
       </w:pPr>
-      <w:bookmarkStart w:id="14" w:name="_Toc109133980"/>
-      <w:r>
-        <w:lastRenderedPageBreak/>
+      <w:bookmarkStart w:id="12" w:name="_Toc109133980"/>
+      <w:r>
         <w:t>Exploration des activations du modele</w:t>
       </w:r>
-      <w:bookmarkEnd w:id="14"/>
+      <w:bookmarkEnd w:id="12"/>
     </w:p>
     <w:p>
       <w:r>
@@ -4729,23 +4184,11 @@
     </w:p>
     <w:p>
       <w:r>
-        <w:t xml:space="preserve">Il n’existe pas de fonction préconstruite pour afficher les activations d’une couche d’un modèle au sein des librairies </w:t>
-      </w:r>
-      <w:proofErr w:type="spellStart"/>
-      <w:r>
-        <w:t>Tensorflow</w:t>
-      </w:r>
-      <w:proofErr w:type="spellEnd"/>
-      <w:r>
-        <w:t xml:space="preserve"> et </w:t>
-      </w:r>
-      <w:proofErr w:type="spellStart"/>
-      <w:r>
-        <w:t>Keras</w:t>
-      </w:r>
-      <w:proofErr w:type="spellEnd"/>
-      <w:r>
-        <w:t xml:space="preserve">. Et pour cause, il suffit de reconstruire le réseau jusqu’à la couche que l’on veut explorer et on re-exécute des prédictions avec les entrées originales </w:t>
+        <w:t xml:space="preserve">Il n’existe pas de fonction préconstruite pour afficher les activations d’une couche d’un modèle au sein des librairies Tensorflow et Keras. Et pour cause, il suffit de </w:t>
+      </w:r>
+      <w:r>
+        <w:lastRenderedPageBreak/>
+        <w:t xml:space="preserve">reconstruire le réseau jusqu’à la couche que l’on veut explorer et on re-exécute des prédictions avec les entrées originales </w:t>
       </w:r>
       <w:r>
         <w:t>pour obtenir</w:t>
@@ -4849,7 +4292,6 @@
         <w:rPr>
           <w:noProof/>
         </w:rPr>
-        <w:lastRenderedPageBreak/>
         <w:drawing>
           <wp:anchor distT="0" distB="0" distL="114300" distR="114300" simplePos="0" relativeHeight="251661312" behindDoc="0" locked="0" layoutInCell="1" allowOverlap="1" wp14:anchorId="132DB47B" wp14:editId="1B72725A">
             <wp:simplePos x="0" y="0"/>
@@ -4939,23 +4381,8 @@
     </w:p>
     <w:p>
       <w:r>
-        <w:t xml:space="preserve">Les heatmaps sont générées par le biais des librairies </w:t>
-      </w:r>
-      <w:proofErr w:type="spellStart"/>
-      <w:r>
-        <w:t>matplotlib</w:t>
-      </w:r>
-      <w:proofErr w:type="spellEnd"/>
-      <w:r>
-        <w:t xml:space="preserve"> et </w:t>
-      </w:r>
-      <w:proofErr w:type="spellStart"/>
-      <w:r>
-        <w:t>seaborn</w:t>
-      </w:r>
-      <w:proofErr w:type="spellEnd"/>
-      <w:r>
-        <w:t xml:space="preserve"> qui fonctionnent ensemble et offrent une multitude d’outils de visualisation très pratiques pour la science des données.</w:t>
+        <w:lastRenderedPageBreak/>
+        <w:t>Les heatmaps sont générées par le biais des librairies matplotlib et seaborn qui fonctionnent ensemble et offrent une multitude d’outils de visualisation très pratiques pour la science des données.</w:t>
       </w:r>
     </w:p>
     <w:p>
@@ -5030,7 +4457,6 @@
         <w:rPr>
           <w:noProof/>
         </w:rPr>
-        <w:lastRenderedPageBreak/>
         <w:drawing>
           <wp:inline distT="0" distB="0" distL="0" distR="0" wp14:anchorId="373370A1" wp14:editId="7AF479C1">
             <wp:extent cx="5351538" cy="2114550"/>
@@ -5096,6 +4522,7 @@
         </w:rPr>
       </w:pPr>
       <w:r>
+        <w:lastRenderedPageBreak/>
         <w:t>Ainsi, si on regarde les activations pour un seul individu appartenant au concept « provenant de France », on devrait voir une heatmap avec des couleurs bien moins ternes :</w:t>
       </w:r>
     </w:p>
@@ -5161,27 +4588,9 @@
       <w:r>
         <w:t>Ici, on voit la heatmap représentant les activations au niveau de la couche « LSTM » pour le film « </w:t>
       </w:r>
-      <w:proofErr w:type="spellStart"/>
-      <w:r>
-        <w:t>Without</w:t>
-      </w:r>
-      <w:proofErr w:type="spellEnd"/>
-      <w:r>
-        <w:t xml:space="preserve"> </w:t>
-      </w:r>
-      <w:proofErr w:type="spellStart"/>
-      <w:r>
-        <w:t>Leaving</w:t>
-      </w:r>
-      <w:proofErr w:type="spellEnd"/>
-      <w:r>
-        <w:t xml:space="preserve"> an </w:t>
-      </w:r>
-      <w:proofErr w:type="spellStart"/>
-      <w:r>
-        <w:t>Address</w:t>
-      </w:r>
-      <w:proofErr w:type="spellEnd"/>
+      <w:r>
+        <w:t>Without Leaving an Address</w:t>
+      </w:r>
       <w:r>
         <w:t> ».</w:t>
       </w:r>
@@ -5218,14 +4627,14 @@
       <w:pPr>
         <w:pStyle w:val="Titre2"/>
       </w:pPr>
-      <w:bookmarkStart w:id="15" w:name="_Toc109133981"/>
+      <w:bookmarkStart w:id="13" w:name="_Toc109133981"/>
       <w:r>
         <w:t>L</w:t>
       </w:r>
       <w:r>
         <w:t>ogiciel de visualisation</w:t>
       </w:r>
-      <w:bookmarkEnd w:id="15"/>
+      <w:bookmarkEnd w:id="13"/>
     </w:p>
     <w:p>
       <w:r>
@@ -5245,23 +4654,7 @@
     </w:p>
     <w:p>
       <w:r>
-        <w:t>[</w:t>
-      </w:r>
-      <w:proofErr w:type="spellStart"/>
-      <w:r>
-        <w:t>bla</w:t>
-      </w:r>
-      <w:proofErr w:type="spellEnd"/>
-      <w:r>
-        <w:t xml:space="preserve"> </w:t>
-      </w:r>
-      <w:proofErr w:type="spellStart"/>
-      <w:r>
-        <w:t>bla</w:t>
-      </w:r>
-      <w:proofErr w:type="spellEnd"/>
-      <w:r>
-        <w:t>]</w:t>
+        <w:t>[bla bla]</w:t>
       </w:r>
     </w:p>
     <w:p/>
@@ -5275,23 +4668,7 @@
     </w:p>
     <w:p>
       <w:r>
-        <w:t>[</w:t>
-      </w:r>
-      <w:proofErr w:type="spellStart"/>
-      <w:r>
-        <w:t>bla</w:t>
-      </w:r>
-      <w:proofErr w:type="spellEnd"/>
-      <w:r>
-        <w:t xml:space="preserve"> </w:t>
-      </w:r>
-      <w:proofErr w:type="spellStart"/>
-      <w:r>
-        <w:t>bla</w:t>
-      </w:r>
-      <w:proofErr w:type="spellEnd"/>
-      <w:r>
-        <w:t>]</w:t>
+        <w:t>[bla bla]</w:t>
       </w:r>
     </w:p>
     <w:p>
@@ -5310,23 +4687,7 @@
     </w:p>
     <w:p>
       <w:r>
-        <w:t>[</w:t>
-      </w:r>
-      <w:proofErr w:type="spellStart"/>
-      <w:r>
-        <w:t>bla</w:t>
-      </w:r>
-      <w:proofErr w:type="spellEnd"/>
-      <w:r>
-        <w:t xml:space="preserve"> </w:t>
-      </w:r>
-      <w:proofErr w:type="spellStart"/>
-      <w:r>
-        <w:t>bla</w:t>
-      </w:r>
-      <w:proofErr w:type="spellEnd"/>
-      <w:r>
-        <w:t>]</w:t>
+        <w:t>[bla bla]</w:t>
       </w:r>
     </w:p>
     <w:p/>
@@ -5344,17 +4705,17 @@
       <w:pPr>
         <w:pStyle w:val="Titre1"/>
       </w:pPr>
-      <w:bookmarkStart w:id="16" w:name="_Toc109133982"/>
+      <w:bookmarkStart w:id="14" w:name="_Toc109133982"/>
       <w:r>
         <w:t>Conclusion</w:t>
       </w:r>
-      <w:bookmarkEnd w:id="16"/>
+      <w:bookmarkEnd w:id="14"/>
     </w:p>
     <w:p>
       <w:pPr>
         <w:pStyle w:val="Titre2"/>
       </w:pPr>
-      <w:bookmarkStart w:id="17" w:name="_Toc109133983"/>
+      <w:bookmarkStart w:id="15" w:name="_Toc109133983"/>
       <w:r>
         <w:t>RESULTATS</w:t>
       </w:r>
@@ -5367,7 +4728,7 @@
       <w:r>
         <w:t>competences developpees</w:t>
       </w:r>
-      <w:bookmarkEnd w:id="17"/>
+      <w:bookmarkEnd w:id="15"/>
     </w:p>
     <w:p>
       <w:pPr>
@@ -5385,12 +4746,12 @@
       <w:pPr>
         <w:pStyle w:val="Titre1"/>
       </w:pPr>
-      <w:bookmarkStart w:id="18" w:name="_Toc109133984"/>
+      <w:bookmarkStart w:id="16" w:name="_Toc109133984"/>
       <w:r>
         <w:lastRenderedPageBreak/>
         <w:t>Glossaire</w:t>
       </w:r>
-      <w:bookmarkEnd w:id="18"/>
+      <w:bookmarkEnd w:id="16"/>
     </w:p>
     <w:p>
       <w:r>
@@ -5436,12 +4797,12 @@
       <w:pPr>
         <w:pStyle w:val="Titre1"/>
       </w:pPr>
-      <w:bookmarkStart w:id="19" w:name="_Toc109133985"/>
+      <w:bookmarkStart w:id="17" w:name="_Toc109133985"/>
       <w:r>
         <w:lastRenderedPageBreak/>
         <w:t>Annexes</w:t>
       </w:r>
-      <w:bookmarkEnd w:id="19"/>
+      <w:bookmarkEnd w:id="17"/>
     </w:p>
     <w:p/>
     <w:p>
@@ -5465,12 +4826,12 @@
       <w:pPr>
         <w:pStyle w:val="Titre1"/>
       </w:pPr>
-      <w:bookmarkStart w:id="20" w:name="_Toc109133986"/>
+      <w:bookmarkStart w:id="18" w:name="_Toc109133986"/>
       <w:r>
         <w:lastRenderedPageBreak/>
         <w:t>Remerciements</w:t>
       </w:r>
-      <w:bookmarkEnd w:id="20"/>
+      <w:bookmarkEnd w:id="18"/>
     </w:p>
     <w:p>
       <w:r>
@@ -5490,12 +4851,12 @@
       <w:pPr>
         <w:pStyle w:val="Titre1"/>
       </w:pPr>
-      <w:bookmarkStart w:id="21" w:name="_Toc109133987"/>
+      <w:bookmarkStart w:id="19" w:name="_Toc109133987"/>
       <w:r>
         <w:lastRenderedPageBreak/>
         <w:t>Quatrième de couverture (changer titre)</w:t>
       </w:r>
-      <w:bookmarkEnd w:id="21"/>
+      <w:bookmarkEnd w:id="19"/>
     </w:p>
     <w:p/>
     <w:p>

</xml_diff>